<commit_message>
Aggiunta descrizione UC e attori
</commit_message>
<xml_diff>
--- a/doc/designDoc.docx
+++ b/doc/designDoc.docx
@@ -1758,10 +1758,10 @@
           <w:lang w:eastAsia="en-GB"/>
         </w:rPr>
         <w:drawing>
-          <wp:inline distT="0" distB="0" distL="0" distR="0" wp14:anchorId="3A4C5B48" wp14:editId="7A0D0C4A">
-            <wp:extent cx="6153380" cy="6250539"/>
-            <wp:effectExtent l="0" t="0" r="0" b="0"/>
-            <wp:docPr id="3" name="Picture 3" descr="../temp/UseCase.jpg"/>
+          <wp:inline distT="0" distB="0" distL="0" distR="0" wp14:anchorId="4DE29F65" wp14:editId="7D5B09C9">
+            <wp:extent cx="6017475" cy="6138164"/>
+            <wp:effectExtent l="0" t="0" r="2540" b="8890"/>
+            <wp:docPr id="1" name="Picture 1" descr="../temp/UseCase.jpg"/>
             <wp:cNvGraphicFramePr>
               <a:graphicFrameLocks xmlns:a="http://schemas.openxmlformats.org/drawingml/2006/main" noChangeAspect="1"/>
             </wp:cNvGraphicFramePr>
@@ -1769,7 +1769,7 @@
               <a:graphicData uri="http://schemas.openxmlformats.org/drawingml/2006/picture">
                 <pic:pic xmlns:pic="http://schemas.openxmlformats.org/drawingml/2006/picture">
                   <pic:nvPicPr>
-                    <pic:cNvPr id="0" name="Picture 3" descr="../temp/UseCase.jpg"/>
+                    <pic:cNvPr id="0" name="Picture 1" descr="../temp/UseCase.jpg"/>
                     <pic:cNvPicPr>
                       <a:picLocks noChangeAspect="1" noChangeArrowheads="1"/>
                     </pic:cNvPicPr>
@@ -1790,7 +1790,7 @@
                   <pic:spPr bwMode="auto">
                     <a:xfrm>
                       <a:off x="0" y="0"/>
-                      <a:ext cx="6186308" cy="6283987"/>
+                      <a:ext cx="6087004" cy="6209088"/>
                     </a:xfrm>
                     <a:prstGeom prst="rect">
                       <a:avLst/>
@@ -1971,10 +1971,10 @@
           <w:lang w:eastAsia="en-GB"/>
         </w:rPr>
         <w:drawing>
-          <wp:inline distT="0" distB="0" distL="0" distR="0" wp14:anchorId="5389C936" wp14:editId="6CF1EF2B">
-            <wp:extent cx="6178751" cy="3792385"/>
-            <wp:effectExtent l="0" t="0" r="0" b="0"/>
-            <wp:docPr id="4" name="Picture 4" descr="../temp/Flow.jpg"/>
+          <wp:inline distT="0" distB="0" distL="0" distR="0" wp14:anchorId="174F6A2E" wp14:editId="0F2487EA">
+            <wp:extent cx="6038867" cy="3721686"/>
+            <wp:effectExtent l="0" t="0" r="6350" b="12700"/>
+            <wp:docPr id="2" name="Picture 2" descr="../temp/Flow.jpg"/>
             <wp:cNvGraphicFramePr>
               <a:graphicFrameLocks xmlns:a="http://schemas.openxmlformats.org/drawingml/2006/main" noChangeAspect="1"/>
             </wp:cNvGraphicFramePr>
@@ -1982,7 +1982,7 @@
               <a:graphicData uri="http://schemas.openxmlformats.org/drawingml/2006/picture">
                 <pic:pic xmlns:pic="http://schemas.openxmlformats.org/drawingml/2006/picture">
                   <pic:nvPicPr>
-                    <pic:cNvPr id="0" name="Picture 4" descr="../temp/Flow.jpg"/>
+                    <pic:cNvPr id="0" name="Picture 2" descr="../temp/Flow.jpg"/>
                     <pic:cNvPicPr>
                       <a:picLocks noChangeAspect="1" noChangeArrowheads="1"/>
                     </pic:cNvPicPr>
@@ -2003,7 +2003,7 @@
                   <pic:spPr bwMode="auto">
                     <a:xfrm>
                       <a:off x="0" y="0"/>
-                      <a:ext cx="6315399" cy="3876257"/>
+                      <a:ext cx="6175191" cy="3805701"/>
                     </a:xfrm>
                     <a:prstGeom prst="rect">
                       <a:avLst/>
@@ -2041,6 +2041,305 @@
           <w:lang w:val="it-IT"/>
         </w:rPr>
       </w:pPr>
+      <w:r>
+        <w:rPr>
+          <w:rFonts w:ascii="Cordia New" w:hAnsi="Cordia New" w:cs="Cordia New"/>
+          <w:color w:val="4472C4" w:themeColor="accent1"/>
+          <w:sz w:val="32"/>
+          <w:szCs w:val="28"/>
+          <w:lang w:val="it-IT"/>
+        </w:rPr>
+        <w:t>Descrizione Attori</w:t>
+      </w:r>
+    </w:p>
+    <w:p>
+      <w:pPr>
+        <w:rPr>
+          <w:rFonts w:ascii="Cordia New" w:hAnsi="Cordia New" w:cs="Cordia New"/>
+          <w:color w:val="4472C4" w:themeColor="accent1"/>
+          <w:sz w:val="32"/>
+          <w:szCs w:val="28"/>
+          <w:lang w:val="it-IT"/>
+        </w:rPr>
+      </w:pPr>
+    </w:p>
+    <w:p>
+      <w:pPr>
+        <w:rPr>
+          <w:rFonts w:ascii="Cordia New" w:hAnsi="Cordia New" w:cs="Cordia New"/>
+          <w:color w:val="000000" w:themeColor="text1"/>
+          <w:sz w:val="28"/>
+          <w:szCs w:val="28"/>
+          <w:lang w:val="it-IT"/>
+        </w:rPr>
+      </w:pPr>
+      <w:r>
+        <w:rPr>
+          <w:rFonts w:ascii="Cordia New" w:hAnsi="Cordia New" w:cs="Cordia New"/>
+          <w:b/>
+          <w:color w:val="000000" w:themeColor="text1"/>
+          <w:sz w:val="28"/>
+          <w:szCs w:val="28"/>
+          <w:lang w:val="it-IT"/>
+        </w:rPr>
+        <w:t>Utente base</w:t>
+      </w:r>
+      <w:r>
+        <w:rPr>
+          <w:rFonts w:ascii="Cordia New" w:hAnsi="Cordia New" w:cs="Cordia New"/>
+          <w:b/>
+          <w:color w:val="000000" w:themeColor="text1"/>
+          <w:sz w:val="28"/>
+          <w:szCs w:val="28"/>
+          <w:lang w:val="it-IT"/>
+        </w:rPr>
+        <w:t xml:space="preserve">: </w:t>
+      </w:r>
+      <w:r>
+        <w:rPr>
+          <w:rFonts w:ascii="Cordia New" w:hAnsi="Cordia New" w:cs="Cordia New"/>
+          <w:color w:val="000000" w:themeColor="text1"/>
+          <w:sz w:val="28"/>
+          <w:szCs w:val="28"/>
+          <w:lang w:val="it-IT"/>
+        </w:rPr>
+        <w:t xml:space="preserve">è il principale utilizzatore del sistema, appartiene al gruppo con il minor numero di autorizzazioni, il principale Use Case con cui si interfaccia è </w:t>
+      </w:r>
+      <w:r>
+        <w:rPr>
+          <w:rFonts w:ascii="Cordia New" w:hAnsi="Cordia New" w:cs="Cordia New"/>
+          <w:b/>
+          <w:color w:val="000000" w:themeColor="text1"/>
+          <w:sz w:val="28"/>
+          <w:szCs w:val="28"/>
+          <w:lang w:val="it-IT"/>
+        </w:rPr>
+        <w:t>Gameplay</w:t>
+      </w:r>
+      <w:r>
+        <w:rPr>
+          <w:rFonts w:ascii="Cordia New" w:hAnsi="Cordia New" w:cs="Cordia New"/>
+          <w:color w:val="000000" w:themeColor="text1"/>
+          <w:sz w:val="28"/>
+          <w:szCs w:val="28"/>
+          <w:lang w:val="it-IT"/>
+        </w:rPr>
+        <w:t xml:space="preserve"> e di conseguenza può guadagnare punti esperienza e salire di livello ottenendo così trofei, può inoltre aggiungere una recensione/punteggio a un gioco e visualizzare/modificare il proprio profilo.</w:t>
+      </w:r>
+    </w:p>
+    <w:p>
+      <w:pPr>
+        <w:rPr>
+          <w:rFonts w:ascii="Cordia New" w:hAnsi="Cordia New" w:cs="Cordia New"/>
+          <w:color w:val="000000" w:themeColor="text1"/>
+          <w:sz w:val="28"/>
+          <w:szCs w:val="28"/>
+          <w:lang w:val="it-IT"/>
+        </w:rPr>
+      </w:pPr>
+    </w:p>
+    <w:p>
+      <w:pPr>
+        <w:rPr>
+          <w:rFonts w:ascii="Cordia New" w:hAnsi="Cordia New" w:cs="Cordia New"/>
+          <w:color w:val="000000" w:themeColor="text1"/>
+          <w:sz w:val="28"/>
+          <w:szCs w:val="28"/>
+          <w:lang w:val="it-IT"/>
+        </w:rPr>
+      </w:pPr>
+      <w:r>
+        <w:rPr>
+          <w:rFonts w:ascii="Cordia New" w:hAnsi="Cordia New" w:cs="Cordia New"/>
+          <w:b/>
+          <w:color w:val="000000" w:themeColor="text1"/>
+          <w:sz w:val="28"/>
+          <w:szCs w:val="28"/>
+          <w:lang w:val="it-IT"/>
+        </w:rPr>
+        <w:t xml:space="preserve">Moderatore: </w:t>
+      </w:r>
+      <w:r>
+        <w:rPr>
+          <w:rFonts w:ascii="Cordia New" w:hAnsi="Cordia New" w:cs="Cordia New"/>
+          <w:color w:val="000000" w:themeColor="text1"/>
+          <w:sz w:val="28"/>
+          <w:szCs w:val="28"/>
+          <w:lang w:val="it-IT"/>
+        </w:rPr>
+        <w:t>è il tipo di utente che ha il compito di monitorare e gestire l’attività degli utenti base</w:t>
+      </w:r>
+      <w:r>
+        <w:rPr>
+          <w:rFonts w:ascii="Cordia New" w:hAnsi="Cordia New" w:cs="Cordia New"/>
+          <w:color w:val="000000" w:themeColor="text1"/>
+          <w:sz w:val="28"/>
+          <w:szCs w:val="28"/>
+          <w:lang w:val="it-IT"/>
+        </w:rPr>
+        <w:t>, può attribuire/rimuovere punti esperienza ad altri utenti e può eliminare recensioni che non violano il regolamento del portale (ha inoltre accesso a tutte le funzionalità offerte agli utenti base).</w:t>
+      </w:r>
+    </w:p>
+    <w:p>
+      <w:pPr>
+        <w:rPr>
+          <w:rFonts w:ascii="Cordia New" w:hAnsi="Cordia New" w:cs="Cordia New"/>
+          <w:color w:val="000000" w:themeColor="text1"/>
+          <w:sz w:val="28"/>
+          <w:szCs w:val="28"/>
+          <w:lang w:val="it-IT"/>
+        </w:rPr>
+      </w:pPr>
+    </w:p>
+    <w:p>
+      <w:pPr>
+        <w:rPr>
+          <w:rFonts w:ascii="Cordia New" w:hAnsi="Cordia New" w:cs="Cordia New"/>
+          <w:color w:val="000000" w:themeColor="text1"/>
+          <w:sz w:val="28"/>
+          <w:szCs w:val="28"/>
+          <w:lang w:val="it-IT"/>
+        </w:rPr>
+      </w:pPr>
+      <w:r>
+        <w:rPr>
+          <w:rFonts w:ascii="Cordia New" w:hAnsi="Cordia New" w:cs="Cordia New"/>
+          <w:b/>
+          <w:color w:val="000000" w:themeColor="text1"/>
+          <w:sz w:val="28"/>
+          <w:szCs w:val="28"/>
+          <w:lang w:val="it-IT"/>
+        </w:rPr>
+        <w:t>Amministratore</w:t>
+      </w:r>
+      <w:r>
+        <w:rPr>
+          <w:rFonts w:ascii="Cordia New" w:hAnsi="Cordia New" w:cs="Cordia New"/>
+          <w:color w:val="000000" w:themeColor="text1"/>
+          <w:sz w:val="28"/>
+          <w:szCs w:val="28"/>
+          <w:lang w:val="it-IT"/>
+        </w:rPr>
+        <w:t xml:space="preserve">: è la figura con il più alto livello di accesso, ha </w:t>
+      </w:r>
+      <w:r>
+        <w:rPr>
+          <w:rFonts w:ascii="Cordia New" w:hAnsi="Cordia New" w:cs="Cordia New"/>
+          <w:color w:val="000000" w:themeColor="text1"/>
+          <w:sz w:val="28"/>
+          <w:szCs w:val="28"/>
+          <w:lang w:val="it-IT"/>
+        </w:rPr>
+        <w:t>la capacità di conferire e revocare autorizzazioni ad altri utenti (sia base che moderatori), ha inoltre accesso a tutte le funzionalità riservate agli utenti base e ai moderatori.</w:t>
+      </w:r>
+    </w:p>
+    <w:p>
+      <w:pPr>
+        <w:rPr>
+          <w:rFonts w:ascii="Cordia New" w:hAnsi="Cordia New" w:cs="Cordia New"/>
+          <w:color w:val="000000" w:themeColor="text1"/>
+          <w:sz w:val="28"/>
+          <w:szCs w:val="28"/>
+          <w:lang w:val="it-IT"/>
+        </w:rPr>
+      </w:pPr>
+    </w:p>
+    <w:p>
+      <w:pPr>
+        <w:rPr>
+          <w:rFonts w:ascii="Cordia New" w:hAnsi="Cordia New" w:cs="Cordia New"/>
+          <w:color w:val="000000" w:themeColor="text1"/>
+          <w:sz w:val="28"/>
+          <w:szCs w:val="28"/>
+          <w:lang w:val="it-IT"/>
+        </w:rPr>
+      </w:pPr>
+      <w:r>
+        <w:rPr>
+          <w:rFonts w:ascii="Cordia New" w:hAnsi="Cordia New" w:cs="Cordia New"/>
+          <w:b/>
+          <w:color w:val="000000" w:themeColor="text1"/>
+          <w:sz w:val="28"/>
+          <w:szCs w:val="28"/>
+          <w:lang w:val="it-IT"/>
+        </w:rPr>
+        <w:t>Ogni funzionalità</w:t>
+      </w:r>
+      <w:r>
+        <w:rPr>
+          <w:rFonts w:ascii="Cordia New" w:hAnsi="Cordia New" w:cs="Cordia New"/>
+          <w:color w:val="000000" w:themeColor="text1"/>
+          <w:sz w:val="28"/>
+          <w:szCs w:val="28"/>
+          <w:lang w:val="it-IT"/>
+        </w:rPr>
+        <w:t xml:space="preserve"> del sistema può essere utilizzata </w:t>
+      </w:r>
+      <w:r>
+        <w:rPr>
+          <w:rFonts w:ascii="Cordia New" w:hAnsi="Cordia New" w:cs="Cordia New"/>
+          <w:b/>
+          <w:color w:val="000000" w:themeColor="text1"/>
+          <w:sz w:val="28"/>
+          <w:szCs w:val="28"/>
+          <w:lang w:val="it-IT"/>
+        </w:rPr>
+        <w:t>solo dopo essersi autenticati</w:t>
+      </w:r>
+      <w:r>
+        <w:rPr>
+          <w:rFonts w:ascii="Cordia New" w:hAnsi="Cordia New" w:cs="Cordia New"/>
+          <w:color w:val="000000" w:themeColor="text1"/>
+          <w:sz w:val="28"/>
+          <w:szCs w:val="28"/>
+          <w:lang w:val="it-IT"/>
+        </w:rPr>
+        <w:t>.</w:t>
+      </w:r>
+    </w:p>
+    <w:p>
+      <w:pPr>
+        <w:rPr>
+          <w:rFonts w:ascii="Cordia New" w:hAnsi="Cordia New" w:cs="Cordia New"/>
+          <w:color w:val="4472C4" w:themeColor="accent1"/>
+          <w:sz w:val="32"/>
+          <w:szCs w:val="28"/>
+          <w:lang w:val="it-IT"/>
+        </w:rPr>
+      </w:pPr>
+    </w:p>
+    <w:p>
+      <w:pPr>
+        <w:rPr>
+          <w:rFonts w:ascii="Cordia New" w:hAnsi="Cordia New" w:cs="Cordia New"/>
+          <w:color w:val="4472C4" w:themeColor="accent1"/>
+          <w:sz w:val="28"/>
+          <w:szCs w:val="28"/>
+          <w:lang w:val="it-IT"/>
+        </w:rPr>
+      </w:pPr>
+    </w:p>
+    <w:p>
+      <w:pPr>
+        <w:rPr>
+          <w:rFonts w:ascii="Cordia New" w:hAnsi="Cordia New" w:cs="Cordia New"/>
+          <w:color w:val="4472C4" w:themeColor="accent1"/>
+          <w:sz w:val="32"/>
+          <w:szCs w:val="28"/>
+          <w:lang w:val="it-IT"/>
+        </w:rPr>
+      </w:pPr>
+    </w:p>
+    <w:p>
+      <w:pPr>
+        <w:rPr>
+          <w:rFonts w:ascii="Cordia New" w:hAnsi="Cordia New" w:cs="Cordia New"/>
+          <w:color w:val="4472C4" w:themeColor="accent1"/>
+          <w:sz w:val="32"/>
+          <w:szCs w:val="28"/>
+          <w:lang w:val="it-IT"/>
+        </w:rPr>
+      </w:pPr>
     </w:p>
     <w:p>
       <w:pPr>
@@ -2866,6 +3165,27 @@
               <w:t>In caso di successo: l’utente è autenticato e può accedere alle funzionalità dedicate al suo livello di autorizzazione</w:t>
             </w:r>
           </w:p>
+          <w:p>
+            <w:pPr>
+              <w:spacing w:line="276" w:lineRule="auto"/>
+              <w:cnfStyle w:val="000000000000" w:firstRow="0" w:lastRow="0" w:firstColumn="0" w:lastColumn="0" w:oddVBand="0" w:evenVBand="0" w:oddHBand="0" w:evenHBand="0" w:firstRowFirstColumn="0" w:firstRowLastColumn="0" w:lastRowFirstColumn="0" w:lastRowLastColumn="0"/>
+              <w:rPr>
+                <w:rFonts w:ascii="Cordia New" w:hAnsi="Cordia New" w:cs="Cordia New"/>
+                <w:sz w:val="28"/>
+                <w:szCs w:val="28"/>
+                <w:lang w:val="it-IT"/>
+              </w:rPr>
+            </w:pPr>
+            <w:r>
+              <w:rPr>
+                <w:rFonts w:ascii="Cordia New" w:hAnsi="Cordia New" w:cs="Cordia New"/>
+                <w:sz w:val="28"/>
+                <w:szCs w:val="28"/>
+                <w:lang w:val="it-IT"/>
+              </w:rPr>
+              <w:t>In caso di fallimento: l’utente non è autenticato e non può accedere alle funzionalità del sistema</w:t>
+            </w:r>
+          </w:p>
         </w:tc>
       </w:tr>
     </w:tbl>
@@ -2949,27 +3269,7 @@
                 <w:szCs w:val="28"/>
                 <w:lang w:val="it-IT"/>
               </w:rPr>
-              <w:t>Visualizzazione</w:t>
-            </w:r>
-            <w:r>
-              <w:rPr>
-                <w:rFonts w:ascii="Cordia New" w:hAnsi="Cordia New" w:cs="Cordia New"/>
-                <w:b/>
-                <w:sz w:val="28"/>
-                <w:szCs w:val="28"/>
-                <w:lang w:val="it-IT"/>
-              </w:rPr>
-              <w:t>/Gestione</w:t>
-            </w:r>
-            <w:r>
-              <w:rPr>
-                <w:rFonts w:ascii="Cordia New" w:hAnsi="Cordia New" w:cs="Cordia New"/>
-                <w:b/>
-                <w:sz w:val="28"/>
-                <w:szCs w:val="28"/>
-                <w:lang w:val="it-IT"/>
-              </w:rPr>
-              <w:t xml:space="preserve"> profilo</w:t>
+              <w:t>Visualizzazione/Gestione profilo</w:t>
             </w:r>
           </w:p>
         </w:tc>
@@ -3027,16 +3327,7 @@
                 <w:szCs w:val="28"/>
                 <w:lang w:val="it-IT"/>
               </w:rPr>
-              <w:t>Utenti base</w:t>
-            </w:r>
-            <w:r>
-              <w:rPr>
-                <w:rFonts w:ascii="Cordia New" w:hAnsi="Cordia New" w:cs="Cordia New"/>
-                <w:sz w:val="28"/>
-                <w:szCs w:val="28"/>
-                <w:lang w:val="it-IT"/>
-              </w:rPr>
-              <w:t>, moderatori, amministratori</w:t>
+              <w:t>Utenti base, moderatori, amministratori</w:t>
             </w:r>
           </w:p>
         </w:tc>
@@ -3097,25 +3388,7 @@
                 <w:szCs w:val="28"/>
                 <w:lang w:val="it-IT"/>
               </w:rPr>
-              <w:t xml:space="preserve">Permette agli utenti di </w:t>
-            </w:r>
-            <w:r>
-              <w:rPr>
-                <w:rFonts w:ascii="Cordia New" w:hAnsi="Cordia New" w:cs="Cordia New"/>
-                <w:sz w:val="28"/>
-                <w:szCs w:val="28"/>
-                <w:lang w:val="it-IT"/>
-              </w:rPr>
-              <w:t>visualizzare il proprio profilo con i loro dati</w:t>
-            </w:r>
-            <w:r>
-              <w:rPr>
-                <w:rFonts w:ascii="Cordia New" w:hAnsi="Cordia New" w:cs="Cordia New"/>
-                <w:sz w:val="28"/>
-                <w:szCs w:val="28"/>
-                <w:lang w:val="it-IT"/>
-              </w:rPr>
-              <w:t xml:space="preserve"> e modificarli</w:t>
+              <w:t>Permette agli utenti di visualizzare il proprio profilo con i loro dati e modificarli</w:t>
             </w:r>
           </w:p>
         </w:tc>
@@ -3309,25 +3582,28 @@
                 <w:szCs w:val="28"/>
                 <w:lang w:val="it-IT"/>
               </w:rPr>
-              <w:t>In caso di successo: m</w:t>
-            </w:r>
-            <w:r>
-              <w:rPr>
-                <w:rFonts w:ascii="Cordia New" w:hAnsi="Cordia New" w:cs="Cordia New"/>
-                <w:sz w:val="28"/>
-                <w:szCs w:val="28"/>
-                <w:lang w:val="it-IT"/>
-              </w:rPr>
-              <w:t>odifica</w:t>
-            </w:r>
-            <w:r>
-              <w:rPr>
-                <w:rFonts w:ascii="Cordia New" w:hAnsi="Cordia New" w:cs="Cordia New"/>
-                <w:sz w:val="28"/>
-                <w:szCs w:val="28"/>
-                <w:lang w:val="it-IT"/>
-              </w:rPr>
-              <w:t xml:space="preserve"> dei dati relativi all’utente nel database</w:t>
+              <w:t>In caso di successo: modifica dei dati relativi all’utente nel database</w:t>
+            </w:r>
+          </w:p>
+          <w:p>
+            <w:pPr>
+              <w:spacing w:line="276" w:lineRule="auto"/>
+              <w:cnfStyle w:val="000000000000" w:firstRow="0" w:lastRow="0" w:firstColumn="0" w:lastColumn="0" w:oddVBand="0" w:evenVBand="0" w:oddHBand="0" w:evenHBand="0" w:firstRowFirstColumn="0" w:firstRowLastColumn="0" w:lastRowFirstColumn="0" w:lastRowLastColumn="0"/>
+              <w:rPr>
+                <w:rFonts w:ascii="Cordia New" w:hAnsi="Cordia New" w:cs="Cordia New"/>
+                <w:sz w:val="28"/>
+                <w:szCs w:val="28"/>
+                <w:lang w:val="it-IT"/>
+              </w:rPr>
+            </w:pPr>
+            <w:r>
+              <w:rPr>
+                <w:rFonts w:ascii="Cordia New" w:hAnsi="Cordia New" w:cs="Cordia New"/>
+                <w:sz w:val="28"/>
+                <w:szCs w:val="28"/>
+                <w:lang w:val="it-IT"/>
+              </w:rPr>
+              <w:t>In caso di fallimento: la situazione rimane invariata</w:t>
             </w:r>
           </w:p>
         </w:tc>
@@ -3733,12 +4009,45 @@
                 <w:szCs w:val="28"/>
                 <w:lang w:val="it-IT"/>
               </w:rPr>
-              <w:t>L’utente è autenticato e può accedere alle funzionalità dedicate al suo livello di autorizzazione</w:t>
+              <w:t>L’utente può procedere al gameplay</w:t>
             </w:r>
           </w:p>
         </w:tc>
       </w:tr>
     </w:tbl>
+    <w:p>
+      <w:pPr>
+        <w:rPr>
+          <w:rFonts w:ascii="Cordia New" w:hAnsi="Cordia New" w:cs="Cordia New"/>
+          <w:color w:val="4472C4" w:themeColor="accent1"/>
+          <w:sz w:val="28"/>
+          <w:szCs w:val="28"/>
+          <w:lang w:val="it-IT"/>
+        </w:rPr>
+      </w:pPr>
+    </w:p>
+    <w:p>
+      <w:pPr>
+        <w:rPr>
+          <w:rFonts w:ascii="Cordia New" w:hAnsi="Cordia New" w:cs="Cordia New"/>
+          <w:color w:val="4472C4" w:themeColor="accent1"/>
+          <w:sz w:val="28"/>
+          <w:szCs w:val="28"/>
+          <w:lang w:val="it-IT"/>
+        </w:rPr>
+      </w:pPr>
+    </w:p>
+    <w:p>
+      <w:pPr>
+        <w:rPr>
+          <w:rFonts w:ascii="Cordia New" w:hAnsi="Cordia New" w:cs="Cordia New"/>
+          <w:color w:val="4472C4" w:themeColor="accent1"/>
+          <w:sz w:val="28"/>
+          <w:szCs w:val="28"/>
+          <w:lang w:val="it-IT"/>
+        </w:rPr>
+      </w:pPr>
+    </w:p>
     <w:p>
       <w:pPr>
         <w:rPr>
@@ -4014,6 +4323,15 @@
               </w:rPr>
               <w:t>celta di un gioco da parte di un utente nel catalogo giochi</w:t>
             </w:r>
+            <w:r>
+              <w:rPr>
+                <w:rFonts w:ascii="Cordia New" w:hAnsi="Cordia New" w:cs="Cordia New"/>
+                <w:sz w:val="28"/>
+                <w:szCs w:val="28"/>
+                <w:lang w:val="it-IT"/>
+              </w:rPr>
+              <w:t xml:space="preserve"> e di conseguenza click sull’apposito pulsante</w:t>
+            </w:r>
           </w:p>
         </w:tc>
       </w:tr>
@@ -4225,7 +4543,7 @@
                 <w:szCs w:val="28"/>
                 <w:lang w:val="it-IT"/>
               </w:rPr>
-              <w:t>Valutazione/Recensione</w:t>
+              <w:t>Visualizzazione/Gestione profilo</w:t>
             </w:r>
           </w:p>
         </w:tc>
@@ -4344,25 +4662,7 @@
                 <w:szCs w:val="28"/>
                 <w:lang w:val="it-IT"/>
               </w:rPr>
-              <w:t>Permette all</w:t>
-            </w:r>
-            <w:r>
-              <w:rPr>
-                <w:rFonts w:ascii="Cordia New" w:hAnsi="Cordia New" w:cs="Cordia New"/>
-                <w:sz w:val="28"/>
-                <w:szCs w:val="28"/>
-                <w:lang w:val="it-IT"/>
-              </w:rPr>
-              <w:t xml:space="preserve">'utente </w:t>
-            </w:r>
-            <w:r>
-              <w:rPr>
-                <w:rFonts w:ascii="Cordia New" w:hAnsi="Cordia New" w:cs="Cordia New"/>
-                <w:sz w:val="28"/>
-                <w:szCs w:val="28"/>
-                <w:lang w:val="it-IT"/>
-              </w:rPr>
-              <w:t>scrive una recensione/assegna una valutazione al gioco</w:t>
+              <w:t>Permette agli utenti di visualizzare il proprio profilo con i loro dati e modificarli</w:t>
             </w:r>
           </w:p>
         </w:tc>
@@ -4403,22 +4703,33 @@
           </w:tcPr>
           <w:p>
             <w:pPr>
+              <w:spacing w:line="276" w:lineRule="auto"/>
               <w:cnfStyle w:val="000000000000" w:firstRow="0" w:lastRow="0" w:firstColumn="0" w:lastColumn="0" w:oddVBand="0" w:evenVBand="0" w:oddHBand="0" w:evenHBand="0" w:firstRowFirstColumn="0" w:firstRowLastColumn="0" w:lastRowFirstColumn="0" w:lastRowLastColumn="0"/>
               <w:rPr>
                 <w:rFonts w:ascii="Cordia New" w:hAnsi="Cordia New" w:cs="Cordia New"/>
-                <w:sz w:val="28"/>
-                <w:szCs w:val="28"/>
-                <w:lang w:val="it-IT"/>
-              </w:rPr>
-            </w:pPr>
-            <w:r>
-              <w:rPr>
-                <w:rFonts w:ascii="Cordia New" w:hAnsi="Cordia New" w:cs="Cordia New"/>
-                <w:sz w:val="28"/>
-                <w:szCs w:val="28"/>
-                <w:lang w:val="it-IT"/>
-              </w:rPr>
-              <w:t>Click da parte dell’utente sull’apposito pulsante</w:t>
+                <w:color w:val="FFFFFF" w:themeColor="background1"/>
+                <w:sz w:val="28"/>
+                <w:szCs w:val="28"/>
+                <w:lang w:val="it-IT"/>
+              </w:rPr>
+            </w:pPr>
+            <w:r>
+              <w:rPr>
+                <w:rFonts w:ascii="Cordia New" w:hAnsi="Cordia New" w:cs="Cordia New"/>
+                <w:sz w:val="28"/>
+                <w:szCs w:val="28"/>
+                <w:lang w:val="it-IT"/>
+              </w:rPr>
+              <w:t>L’attore</w:t>
+            </w:r>
+            <w:r>
+              <w:rPr>
+                <w:rFonts w:ascii="Cordia New" w:hAnsi="Cordia New" w:cs="Cordia New"/>
+                <w:sz w:val="28"/>
+                <w:szCs w:val="28"/>
+                <w:lang w:val="it-IT"/>
+              </w:rPr>
+              <w:t xml:space="preserve"> fa click sull’apposito pulsante</w:t>
             </w:r>
           </w:p>
         </w:tc>
@@ -4478,25 +4789,7 @@
                 <w:szCs w:val="28"/>
                 <w:lang w:val="it-IT"/>
               </w:rPr>
-              <w:t>R</w:t>
-            </w:r>
-            <w:r>
-              <w:rPr>
-                <w:rFonts w:ascii="Cordia New" w:hAnsi="Cordia New" w:cs="Cordia New"/>
-                <w:sz w:val="28"/>
-                <w:szCs w:val="28"/>
-                <w:lang w:val="it-IT"/>
-              </w:rPr>
-              <w:t>ecensione correttamente registrata nel sistem</w:t>
-            </w:r>
-            <w:r>
-              <w:rPr>
-                <w:rFonts w:ascii="Cordia New" w:hAnsi="Cordia New" w:cs="Cordia New"/>
-                <w:sz w:val="28"/>
-                <w:szCs w:val="28"/>
-                <w:lang w:val="it-IT"/>
-              </w:rPr>
-              <w:t>a</w:t>
+              <w:t>Modifica avvenuta con successo o meno/l’utente abbandona la sezione</w:t>
             </w:r>
           </w:p>
         </w:tc>
@@ -4563,44 +4856,33 @@
                 <w:szCs w:val="28"/>
                 <w:lang w:val="it-IT"/>
               </w:rPr>
-              <w:t>I dati relativi alla recensione/voto vengo memorizzati sul database</w:t>
+              <w:t>In caso di successo: modifica dei dati relativi all’utente nel database</w:t>
+            </w:r>
+          </w:p>
+          <w:p>
+            <w:pPr>
+              <w:spacing w:line="276" w:lineRule="auto"/>
+              <w:cnfStyle w:val="000000000000" w:firstRow="0" w:lastRow="0" w:firstColumn="0" w:lastColumn="0" w:oddVBand="0" w:evenVBand="0" w:oddHBand="0" w:evenHBand="0" w:firstRowFirstColumn="0" w:firstRowLastColumn="0" w:lastRowFirstColumn="0" w:lastRowLastColumn="0"/>
+              <w:rPr>
+                <w:rFonts w:ascii="Cordia New" w:hAnsi="Cordia New" w:cs="Cordia New"/>
+                <w:sz w:val="28"/>
+                <w:szCs w:val="28"/>
+                <w:lang w:val="it-IT"/>
+              </w:rPr>
+            </w:pPr>
+            <w:r>
+              <w:rPr>
+                <w:rFonts w:ascii="Cordia New" w:hAnsi="Cordia New" w:cs="Cordia New"/>
+                <w:sz w:val="28"/>
+                <w:szCs w:val="28"/>
+                <w:lang w:val="it-IT"/>
+              </w:rPr>
+              <w:t>In caso di fallimento: la situazione rimane invariata</w:t>
             </w:r>
           </w:p>
         </w:tc>
       </w:tr>
     </w:tbl>
-    <w:p>
-      <w:pPr>
-        <w:rPr>
-          <w:rFonts w:ascii="Cordia New" w:hAnsi="Cordia New" w:cs="Cordia New"/>
-          <w:color w:val="4472C4" w:themeColor="accent1"/>
-          <w:sz w:val="28"/>
-          <w:szCs w:val="28"/>
-          <w:lang w:val="it-IT"/>
-        </w:rPr>
-      </w:pPr>
-    </w:p>
-    <w:p>
-      <w:pPr>
-        <w:rPr>
-          <w:rFonts w:ascii="Cordia New" w:hAnsi="Cordia New" w:cs="Cordia New"/>
-          <w:color w:val="4472C4" w:themeColor="accent1"/>
-          <w:sz w:val="28"/>
-          <w:szCs w:val="28"/>
-          <w:lang w:val="it-IT"/>
-        </w:rPr>
-      </w:pPr>
-      <w:r>
-        <w:rPr>
-          <w:rFonts w:ascii="Cordia New" w:hAnsi="Cordia New" w:cs="Cordia New"/>
-          <w:color w:val="4472C4" w:themeColor="accent1"/>
-          <w:sz w:val="28"/>
-          <w:szCs w:val="28"/>
-          <w:lang w:val="it-IT"/>
-        </w:rPr>
-        <w:t>//ROBA LUCA</w:t>
-      </w:r>
-    </w:p>
     <w:p>
       <w:pPr>
         <w:rPr>
@@ -4681,7 +4963,7 @@
                 <w:szCs w:val="28"/>
                 <w:lang w:val="it-IT"/>
               </w:rPr>
-              <w:t>Selezione utente</w:t>
+              <w:t>Valutazione/Recensione</w:t>
             </w:r>
           </w:p>
         </w:tc>
@@ -4739,16 +5021,7 @@
                 <w:szCs w:val="28"/>
                 <w:lang w:val="it-IT"/>
               </w:rPr>
-              <w:t>Moderatori, a</w:t>
-            </w:r>
-            <w:r>
-              <w:rPr>
-                <w:rFonts w:ascii="Cordia New" w:hAnsi="Cordia New" w:cs="Cordia New"/>
-                <w:sz w:val="28"/>
-                <w:szCs w:val="28"/>
-                <w:lang w:val="it-IT"/>
-              </w:rPr>
-              <w:t>mministratori</w:t>
+              <w:t>Utenti base, moderatori, amministratori</w:t>
             </w:r>
           </w:p>
         </w:tc>
@@ -4809,15 +5082,30 @@
                 <w:szCs w:val="28"/>
                 <w:lang w:val="it-IT"/>
               </w:rPr>
-              <w:t>Permette all’attore di scegliere e selezionare un utente</w:t>
+              <w:t>Permette all</w:t>
+            </w:r>
+            <w:r>
+              <w:rPr>
+                <w:rFonts w:ascii="Cordia New" w:hAnsi="Cordia New" w:cs="Cordia New"/>
+                <w:sz w:val="28"/>
+                <w:szCs w:val="28"/>
+                <w:lang w:val="it-IT"/>
+              </w:rPr>
+              <w:t xml:space="preserve">'utente </w:t>
+            </w:r>
+            <w:r>
+              <w:rPr>
+                <w:rFonts w:ascii="Cordia New" w:hAnsi="Cordia New" w:cs="Cordia New"/>
+                <w:sz w:val="28"/>
+                <w:szCs w:val="28"/>
+                <w:lang w:val="it-IT"/>
+              </w:rPr>
+              <w:t>scrive una recensione/assegna una valutazione al gioco</w:t>
             </w:r>
           </w:p>
         </w:tc>
       </w:tr>
       <w:tr>
-        <w:trPr>
-          <w:trHeight w:val="404"/>
-        </w:trPr>
         <w:tc>
           <w:tcPr>
             <w:cnfStyle w:val="001000000000" w:firstRow="0" w:lastRow="0" w:firstColumn="1" w:lastColumn="0" w:oddVBand="0" w:evenVBand="0" w:oddHBand="0" w:evenHBand="0" w:firstRowFirstColumn="0" w:firstRowLastColumn="0" w:lastRowFirstColumn="0" w:lastRowLastColumn="0"/>
@@ -4868,7 +5156,7 @@
                 <w:szCs w:val="28"/>
                 <w:lang w:val="it-IT"/>
               </w:rPr>
-              <w:t>Click da parte dell’attore sull’identificativo dell’utente scelto</w:t>
+              <w:t>Click da parte dell’utente sull’apposito pulsante</w:t>
             </w:r>
           </w:p>
         </w:tc>
@@ -4928,7 +5216,25 @@
                 <w:szCs w:val="28"/>
                 <w:lang w:val="it-IT"/>
               </w:rPr>
-              <w:t>Visualizzazione dell’utente selezionato</w:t>
+              <w:t>R</w:t>
+            </w:r>
+            <w:r>
+              <w:rPr>
+                <w:rFonts w:ascii="Cordia New" w:hAnsi="Cordia New" w:cs="Cordia New"/>
+                <w:sz w:val="28"/>
+                <w:szCs w:val="28"/>
+                <w:lang w:val="it-IT"/>
+              </w:rPr>
+              <w:t>ecensione correttamente registrata nel sistem</w:t>
+            </w:r>
+            <w:r>
+              <w:rPr>
+                <w:rFonts w:ascii="Cordia New" w:hAnsi="Cordia New" w:cs="Cordia New"/>
+                <w:sz w:val="28"/>
+                <w:szCs w:val="28"/>
+                <w:lang w:val="it-IT"/>
+              </w:rPr>
+              <w:t>a</w:t>
             </w:r>
           </w:p>
         </w:tc>
@@ -4995,403 +5301,7 @@
                 <w:szCs w:val="28"/>
                 <w:lang w:val="it-IT"/>
               </w:rPr>
-              <w:t>Vengono mostrati all’attore i dati dell’utente selezionato</w:t>
-            </w:r>
-          </w:p>
-        </w:tc>
-      </w:tr>
-      <w:tr>
-        <w:trPr>
-          <w:cnfStyle w:val="000000100000" w:firstRow="0" w:lastRow="0" w:firstColumn="0" w:lastColumn="0" w:oddVBand="0" w:evenVBand="0" w:oddHBand="1" w:evenHBand="0" w:firstRowFirstColumn="0" w:firstRowLastColumn="0" w:lastRowFirstColumn="0" w:lastRowLastColumn="0"/>
-        </w:trPr>
-        <w:tc>
-          <w:tcPr>
-            <w:cnfStyle w:val="001000000000" w:firstRow="0" w:lastRow="0" w:firstColumn="1" w:lastColumn="0" w:oddVBand="0" w:evenVBand="0" w:oddHBand="0" w:evenHBand="0" w:firstRowFirstColumn="0" w:firstRowLastColumn="0" w:lastRowFirstColumn="0" w:lastRowLastColumn="0"/>
-            <w:tcW w:w="2158" w:type="dxa"/>
-          </w:tcPr>
-          <w:p>
-            <w:pPr>
-              <w:spacing w:line="276" w:lineRule="auto"/>
-              <w:jc w:val="right"/>
-              <w:rPr>
-                <w:rFonts w:ascii="Cordia New" w:hAnsi="Cordia New" w:cs="Cordia New"/>
-                <w:b w:val="0"/>
-                <w:color w:val="4472C4" w:themeColor="accent1"/>
-                <w:sz w:val="28"/>
-                <w:szCs w:val="28"/>
-                <w:lang w:val="it-IT"/>
-              </w:rPr>
-            </w:pPr>
-            <w:r>
-              <w:rPr>
-                <w:rFonts w:ascii="Cordia New" w:hAnsi="Cordia New" w:cs="Cordia New"/>
-                <w:b w:val="0"/>
-                <w:sz w:val="28"/>
-                <w:szCs w:val="28"/>
-                <w:lang w:val="it-IT"/>
-              </w:rPr>
-              <w:t>Nome</w:t>
-            </w:r>
-          </w:p>
-        </w:tc>
-        <w:tc>
-          <w:tcPr>
-            <w:tcW w:w="7464" w:type="dxa"/>
-          </w:tcPr>
-          <w:p>
-            <w:pPr>
-              <w:spacing w:line="276" w:lineRule="auto"/>
-              <w:cnfStyle w:val="000000100000" w:firstRow="0" w:lastRow="0" w:firstColumn="0" w:lastColumn="0" w:oddVBand="0" w:evenVBand="0" w:oddHBand="1" w:evenHBand="0" w:firstRowFirstColumn="0" w:firstRowLastColumn="0" w:lastRowFirstColumn="0" w:lastRowLastColumn="0"/>
-              <w:rPr>
-                <w:rFonts w:ascii="Cordia New" w:hAnsi="Cordia New" w:cs="Cordia New"/>
-                <w:b/>
-                <w:color w:val="4472C4" w:themeColor="accent1"/>
-                <w:sz w:val="28"/>
-                <w:szCs w:val="28"/>
-                <w:lang w:val="it-IT"/>
-              </w:rPr>
-            </w:pPr>
-            <w:r>
-              <w:rPr>
-                <w:rFonts w:ascii="Cordia New" w:hAnsi="Cordia New" w:cs="Cordia New"/>
-                <w:b/>
-                <w:sz w:val="28"/>
-                <w:szCs w:val="28"/>
-                <w:lang w:val="it-IT"/>
-              </w:rPr>
-              <w:t>Promozione</w:t>
-            </w:r>
-          </w:p>
-        </w:tc>
-      </w:tr>
-      <w:tr>
-        <w:tc>
-          <w:tcPr>
-            <w:cnfStyle w:val="001000000000" w:firstRow="0" w:lastRow="0" w:firstColumn="1" w:lastColumn="0" w:oddVBand="0" w:evenVBand="0" w:oddHBand="0" w:evenHBand="0" w:firstRowFirstColumn="0" w:firstRowLastColumn="0" w:lastRowFirstColumn="0" w:lastRowLastColumn="0"/>
-            <w:tcW w:w="2158" w:type="dxa"/>
-          </w:tcPr>
-          <w:p>
-            <w:pPr>
-              <w:spacing w:line="276" w:lineRule="auto"/>
-              <w:jc w:val="right"/>
-              <w:rPr>
-                <w:rFonts w:ascii="Cordia New" w:hAnsi="Cordia New" w:cs="Cordia New"/>
-                <w:b w:val="0"/>
-                <w:color w:val="4472C4" w:themeColor="accent1"/>
-                <w:sz w:val="28"/>
-                <w:szCs w:val="28"/>
-                <w:lang w:val="it-IT"/>
-              </w:rPr>
-            </w:pPr>
-            <w:r>
-              <w:rPr>
-                <w:rFonts w:ascii="Cordia New" w:hAnsi="Cordia New" w:cs="Cordia New"/>
-                <w:b w:val="0"/>
-                <w:sz w:val="28"/>
-                <w:szCs w:val="28"/>
-                <w:lang w:val="it-IT"/>
-              </w:rPr>
-              <w:t>Attori partecipanti</w:t>
-            </w:r>
-          </w:p>
-        </w:tc>
-        <w:tc>
-          <w:tcPr>
-            <w:tcW w:w="7464" w:type="dxa"/>
-          </w:tcPr>
-          <w:p>
-            <w:pPr>
-              <w:spacing w:line="276" w:lineRule="auto"/>
-              <w:cnfStyle w:val="000000000000" w:firstRow="0" w:lastRow="0" w:firstColumn="0" w:lastColumn="0" w:oddVBand="0" w:evenVBand="0" w:oddHBand="0" w:evenHBand="0" w:firstRowFirstColumn="0" w:firstRowLastColumn="0" w:lastRowFirstColumn="0" w:lastRowLastColumn="0"/>
-              <w:rPr>
-                <w:rFonts w:ascii="Cordia New" w:hAnsi="Cordia New" w:cs="Cordia New"/>
-                <w:sz w:val="28"/>
-                <w:szCs w:val="28"/>
-                <w:lang w:val="it-IT"/>
-              </w:rPr>
-            </w:pPr>
-            <w:r>
-              <w:rPr>
-                <w:rFonts w:ascii="Cordia New" w:hAnsi="Cordia New" w:cs="Cordia New"/>
-                <w:sz w:val="28"/>
-                <w:szCs w:val="28"/>
-                <w:lang w:val="it-IT"/>
-              </w:rPr>
-              <w:t>Moderatori, amministratori</w:t>
-            </w:r>
-          </w:p>
-        </w:tc>
-      </w:tr>
-      <w:tr>
-        <w:trPr>
-          <w:cnfStyle w:val="000000100000" w:firstRow="0" w:lastRow="0" w:firstColumn="0" w:lastColumn="0" w:oddVBand="0" w:evenVBand="0" w:oddHBand="1" w:evenHBand="0" w:firstRowFirstColumn="0" w:firstRowLastColumn="0" w:lastRowFirstColumn="0" w:lastRowLastColumn="0"/>
-        </w:trPr>
-        <w:tc>
-          <w:tcPr>
-            <w:cnfStyle w:val="001000000000" w:firstRow="0" w:lastRow="0" w:firstColumn="1" w:lastColumn="0" w:oddVBand="0" w:evenVBand="0" w:oddHBand="0" w:evenHBand="0" w:firstRowFirstColumn="0" w:firstRowLastColumn="0" w:lastRowFirstColumn="0" w:lastRowLastColumn="0"/>
-            <w:tcW w:w="2158" w:type="dxa"/>
-          </w:tcPr>
-          <w:p>
-            <w:pPr>
-              <w:spacing w:line="276" w:lineRule="auto"/>
-              <w:jc w:val="right"/>
-              <w:rPr>
-                <w:rFonts w:ascii="Cordia New" w:hAnsi="Cordia New" w:cs="Cordia New"/>
-                <w:b w:val="0"/>
-                <w:color w:val="4472C4" w:themeColor="accent1"/>
-                <w:sz w:val="28"/>
-                <w:szCs w:val="28"/>
-                <w:lang w:val="it-IT"/>
-              </w:rPr>
-            </w:pPr>
-            <w:r>
-              <w:rPr>
-                <w:rFonts w:ascii="Cordia New" w:hAnsi="Cordia New" w:cs="Cordia New"/>
-                <w:b w:val="0"/>
-                <w:sz w:val="28"/>
-                <w:szCs w:val="28"/>
-                <w:lang w:val="it-IT"/>
-              </w:rPr>
-              <w:t>Descrizione</w:t>
-            </w:r>
-          </w:p>
-        </w:tc>
-        <w:tc>
-          <w:tcPr>
-            <w:tcW w:w="7464" w:type="dxa"/>
-          </w:tcPr>
-          <w:p>
-            <w:pPr>
-              <w:spacing w:line="276" w:lineRule="auto"/>
-              <w:cnfStyle w:val="000000100000" w:firstRow="0" w:lastRow="0" w:firstColumn="0" w:lastColumn="0" w:oddVBand="0" w:evenVBand="0" w:oddHBand="1" w:evenHBand="0" w:firstRowFirstColumn="0" w:firstRowLastColumn="0" w:lastRowFirstColumn="0" w:lastRowLastColumn="0"/>
-              <w:rPr>
-                <w:rFonts w:ascii="Cordia New" w:hAnsi="Cordia New" w:cs="Cordia New"/>
-                <w:sz w:val="28"/>
-                <w:szCs w:val="28"/>
-                <w:lang w:val="it-IT"/>
-              </w:rPr>
-            </w:pPr>
-            <w:r>
-              <w:rPr>
-                <w:rFonts w:ascii="Cordia New" w:hAnsi="Cordia New" w:cs="Cordia New"/>
-                <w:sz w:val="28"/>
-                <w:szCs w:val="28"/>
-                <w:lang w:val="it-IT"/>
-              </w:rPr>
-              <w:t xml:space="preserve">Permette all’attore di promuovere l’utente </w:t>
-            </w:r>
-            <w:r>
-              <w:rPr>
-                <w:rFonts w:ascii="Cordia New" w:hAnsi="Cordia New" w:cs="Cordia New"/>
-                <w:sz w:val="28"/>
-                <w:szCs w:val="28"/>
-                <w:lang w:val="it-IT"/>
-              </w:rPr>
-              <w:t>(attribuendogli quindi un certo quantitativo di punti esperienza</w:t>
-            </w:r>
-            <w:r>
-              <w:rPr>
-                <w:rFonts w:ascii="Cordia New" w:hAnsi="Cordia New" w:cs="Cordia New"/>
-                <w:sz w:val="28"/>
-                <w:szCs w:val="28"/>
-                <w:lang w:val="it-IT"/>
-              </w:rPr>
-              <w:t xml:space="preserve"> aggiuntivi)</w:t>
-            </w:r>
-          </w:p>
-        </w:tc>
-      </w:tr>
-      <w:tr>
-        <w:trPr>
-          <w:trHeight w:val="404"/>
-        </w:trPr>
-        <w:tc>
-          <w:tcPr>
-            <w:cnfStyle w:val="001000000000" w:firstRow="0" w:lastRow="0" w:firstColumn="1" w:lastColumn="0" w:oddVBand="0" w:evenVBand="0" w:oddHBand="0" w:evenHBand="0" w:firstRowFirstColumn="0" w:firstRowLastColumn="0" w:lastRowFirstColumn="0" w:lastRowLastColumn="0"/>
-            <w:tcW w:w="2158" w:type="dxa"/>
-          </w:tcPr>
-          <w:p>
-            <w:pPr>
-              <w:spacing w:line="276" w:lineRule="auto"/>
-              <w:jc w:val="right"/>
-              <w:rPr>
-                <w:rFonts w:ascii="Cordia New" w:hAnsi="Cordia New" w:cs="Cordia New"/>
-                <w:b w:val="0"/>
-                <w:sz w:val="28"/>
-                <w:szCs w:val="28"/>
-                <w:lang w:val="it-IT"/>
-              </w:rPr>
-            </w:pPr>
-            <w:r>
-              <w:rPr>
-                <w:rFonts w:ascii="Cordia New" w:hAnsi="Cordia New" w:cs="Cordia New"/>
-                <w:b w:val="0"/>
-                <w:sz w:val="28"/>
-                <w:szCs w:val="28"/>
-                <w:lang w:val="it-IT"/>
-              </w:rPr>
-              <w:t>Trigger</w:t>
-            </w:r>
-          </w:p>
-        </w:tc>
-        <w:tc>
-          <w:tcPr>
-            <w:tcW w:w="7464" w:type="dxa"/>
-          </w:tcPr>
-          <w:p>
-            <w:pPr>
-              <w:cnfStyle w:val="000000000000" w:firstRow="0" w:lastRow="0" w:firstColumn="0" w:lastColumn="0" w:oddVBand="0" w:evenVBand="0" w:oddHBand="0" w:evenHBand="0" w:firstRowFirstColumn="0" w:firstRowLastColumn="0" w:lastRowFirstColumn="0" w:lastRowLastColumn="0"/>
-              <w:rPr>
-                <w:rFonts w:ascii="Cordia New" w:hAnsi="Cordia New" w:cs="Cordia New"/>
-                <w:sz w:val="28"/>
-                <w:szCs w:val="28"/>
-                <w:lang w:val="it-IT"/>
-              </w:rPr>
-            </w:pPr>
-            <w:r>
-              <w:rPr>
-                <w:rFonts w:ascii="Cordia New" w:hAnsi="Cordia New" w:cs="Cordia New"/>
-                <w:sz w:val="28"/>
-                <w:szCs w:val="28"/>
-                <w:lang w:val="it-IT"/>
-              </w:rPr>
-              <w:t>In</w:t>
-            </w:r>
-            <w:r>
-              <w:rPr>
-                <w:rFonts w:ascii="Cordia New" w:hAnsi="Cordia New" w:cs="Cordia New"/>
-                <w:sz w:val="28"/>
-                <w:szCs w:val="28"/>
-                <w:lang w:val="it-IT"/>
-              </w:rPr>
-              <w:t xml:space="preserve">tervento da parte dell’attore </w:t>
-            </w:r>
-          </w:p>
-        </w:tc>
-      </w:tr>
-      <w:tr>
-        <w:trPr>
-          <w:cnfStyle w:val="000000100000" w:firstRow="0" w:lastRow="0" w:firstColumn="0" w:lastColumn="0" w:oddVBand="0" w:evenVBand="0" w:oddHBand="1" w:evenHBand="0" w:firstRowFirstColumn="0" w:firstRowLastColumn="0" w:lastRowFirstColumn="0" w:lastRowLastColumn="0"/>
-        </w:trPr>
-        <w:tc>
-          <w:tcPr>
-            <w:cnfStyle w:val="001000000000" w:firstRow="0" w:lastRow="0" w:firstColumn="1" w:lastColumn="0" w:oddVBand="0" w:evenVBand="0" w:oddHBand="0" w:evenHBand="0" w:firstRowFirstColumn="0" w:firstRowLastColumn="0" w:lastRowFirstColumn="0" w:lastRowLastColumn="0"/>
-            <w:tcW w:w="2158" w:type="dxa"/>
-          </w:tcPr>
-          <w:p>
-            <w:pPr>
-              <w:spacing w:line="276" w:lineRule="auto"/>
-              <w:jc w:val="right"/>
-              <w:rPr>
-                <w:rFonts w:ascii="Cordia New" w:hAnsi="Cordia New" w:cs="Cordia New"/>
-                <w:b w:val="0"/>
-                <w:sz w:val="28"/>
-                <w:szCs w:val="28"/>
-                <w:lang w:val="it-IT"/>
-              </w:rPr>
-            </w:pPr>
-            <w:r>
-              <w:rPr>
-                <w:rFonts w:ascii="Cordia New" w:hAnsi="Cordia New" w:cs="Cordia New"/>
-                <w:b w:val="0"/>
-                <w:sz w:val="28"/>
-                <w:szCs w:val="28"/>
-                <w:lang w:val="it-IT"/>
-              </w:rPr>
-              <w:t>End condition</w:t>
-            </w:r>
-          </w:p>
-        </w:tc>
-        <w:tc>
-          <w:tcPr>
-            <w:tcW w:w="7464" w:type="dxa"/>
-          </w:tcPr>
-          <w:p>
-            <w:pPr>
-              <w:spacing w:line="276" w:lineRule="auto"/>
-              <w:cnfStyle w:val="000000100000" w:firstRow="0" w:lastRow="0" w:firstColumn="0" w:lastColumn="0" w:oddVBand="0" w:evenVBand="0" w:oddHBand="1" w:evenHBand="0" w:firstRowFirstColumn="0" w:firstRowLastColumn="0" w:lastRowFirstColumn="0" w:lastRowLastColumn="0"/>
-              <w:rPr>
-                <w:rFonts w:ascii="Cordia New" w:hAnsi="Cordia New" w:cs="Cordia New"/>
-                <w:sz w:val="28"/>
-                <w:szCs w:val="28"/>
-                <w:lang w:val="it-IT"/>
-              </w:rPr>
-            </w:pPr>
-            <w:r>
-              <w:rPr>
-                <w:rFonts w:ascii="Cordia New" w:hAnsi="Cordia New" w:cs="Cordia New"/>
-                <w:sz w:val="28"/>
-                <w:szCs w:val="28"/>
-                <w:lang w:val="it-IT"/>
-              </w:rPr>
-              <w:t xml:space="preserve">L’attore abbandona la sezione </w:t>
-            </w:r>
-          </w:p>
-        </w:tc>
-      </w:tr>
-      <w:tr>
-        <w:tc>
-          <w:tcPr>
-            <w:cnfStyle w:val="001000000000" w:firstRow="0" w:lastRow="0" w:firstColumn="1" w:lastColumn="0" w:oddVBand="0" w:evenVBand="0" w:oddHBand="0" w:evenHBand="0" w:firstRowFirstColumn="0" w:firstRowLastColumn="0" w:lastRowFirstColumn="0" w:lastRowLastColumn="0"/>
-            <w:tcW w:w="2158" w:type="dxa"/>
-          </w:tcPr>
-          <w:p>
-            <w:pPr>
-              <w:spacing w:line="276" w:lineRule="auto"/>
-              <w:jc w:val="right"/>
-              <w:rPr>
-                <w:rFonts w:ascii="Cordia New" w:hAnsi="Cordia New" w:cs="Cordia New"/>
-                <w:b w:val="0"/>
-                <w:sz w:val="28"/>
-                <w:szCs w:val="28"/>
-                <w:lang w:val="it-IT"/>
-              </w:rPr>
-            </w:pPr>
-            <w:r>
-              <w:rPr>
-                <w:rFonts w:ascii="Cordia New" w:hAnsi="Cordia New" w:cs="Cordia New"/>
-                <w:b w:val="0"/>
-                <w:sz w:val="28"/>
-                <w:szCs w:val="28"/>
-                <w:lang w:val="it-IT"/>
-              </w:rPr>
-              <w:t>Conseguenze</w:t>
-            </w:r>
-            <w:r>
-              <w:rPr>
-                <w:rFonts w:ascii="Cordia New" w:hAnsi="Cordia New" w:cs="Cordia New"/>
-                <w:b w:val="0"/>
-                <w:sz w:val="28"/>
-                <w:szCs w:val="28"/>
-                <w:lang w:val="it-IT"/>
-              </w:rPr>
-              <w:t xml:space="preserve"> </w:t>
-            </w:r>
-          </w:p>
-        </w:tc>
-        <w:tc>
-          <w:tcPr>
-            <w:tcW w:w="7464" w:type="dxa"/>
-          </w:tcPr>
-          <w:p>
-            <w:pPr>
-              <w:spacing w:line="276" w:lineRule="auto"/>
-              <w:cnfStyle w:val="000000000000" w:firstRow="0" w:lastRow="0" w:firstColumn="0" w:lastColumn="0" w:oddVBand="0" w:evenVBand="0" w:oddHBand="0" w:evenHBand="0" w:firstRowFirstColumn="0" w:firstRowLastColumn="0" w:lastRowFirstColumn="0" w:lastRowLastColumn="0"/>
-              <w:rPr>
-                <w:rFonts w:ascii="Cordia New" w:hAnsi="Cordia New" w:cs="Cordia New"/>
-                <w:sz w:val="28"/>
-                <w:szCs w:val="28"/>
-                <w:lang w:val="it-IT"/>
-              </w:rPr>
-            </w:pPr>
-            <w:r>
-              <w:rPr>
-                <w:rFonts w:ascii="Cordia New" w:hAnsi="Cordia New" w:cs="Cordia New"/>
-                <w:sz w:val="28"/>
-                <w:szCs w:val="28"/>
-                <w:lang w:val="it-IT"/>
-              </w:rPr>
-              <w:t xml:space="preserve">L’utente raggiunge il livello successivo </w:t>
+              <w:t>I dati relativi alla recensione/voto vengo memorizzati sul database</w:t>
             </w:r>
           </w:p>
         </w:tc>
@@ -5477,7 +5387,7 @@
                 <w:szCs w:val="28"/>
                 <w:lang w:val="it-IT"/>
               </w:rPr>
-              <w:t>Retrocessione</w:t>
+              <w:t>Selezione utente</w:t>
             </w:r>
           </w:p>
         </w:tc>
@@ -5596,52 +5506,7 @@
                 <w:szCs w:val="28"/>
                 <w:lang w:val="it-IT"/>
               </w:rPr>
-              <w:t xml:space="preserve">Permette all’attore di </w:t>
-            </w:r>
-            <w:r>
-              <w:rPr>
-                <w:rFonts w:ascii="Cordia New" w:hAnsi="Cordia New" w:cs="Cordia New"/>
-                <w:sz w:val="28"/>
-                <w:szCs w:val="28"/>
-                <w:lang w:val="it-IT"/>
-              </w:rPr>
-              <w:t>retrocedere</w:t>
-            </w:r>
-            <w:r>
-              <w:rPr>
-                <w:rFonts w:ascii="Cordia New" w:hAnsi="Cordia New" w:cs="Cordia New"/>
-                <w:sz w:val="28"/>
-                <w:szCs w:val="28"/>
-                <w:lang w:val="it-IT"/>
-              </w:rPr>
-              <w:t xml:space="preserve"> l’utente </w:t>
-            </w:r>
-            <w:r>
-              <w:rPr>
-                <w:rFonts w:ascii="Cordia New" w:hAnsi="Cordia New" w:cs="Cordia New"/>
-                <w:sz w:val="28"/>
-                <w:szCs w:val="28"/>
-                <w:lang w:val="it-IT"/>
-              </w:rPr>
-              <w:t>(</w:t>
-            </w:r>
-            <w:r>
-              <w:rPr>
-                <w:rFonts w:ascii="Cordia New" w:hAnsi="Cordia New" w:cs="Cordia New"/>
-                <w:sz w:val="28"/>
-                <w:szCs w:val="28"/>
-                <w:lang w:val="it-IT"/>
-              </w:rPr>
-              <w:t>sottraendogli</w:t>
-            </w:r>
-            <w:r>
-              <w:rPr>
-                <w:rFonts w:ascii="Cordia New" w:hAnsi="Cordia New" w:cs="Cordia New"/>
-                <w:sz w:val="28"/>
-                <w:szCs w:val="28"/>
-                <w:lang w:val="it-IT"/>
-              </w:rPr>
-              <w:t xml:space="preserve"> quindi un certo quantitativo di punti esperienza)</w:t>
+              <w:t>Permette all’attore di scegliere e selezionare un utente</w:t>
             </w:r>
           </w:p>
         </w:tc>
@@ -5700,7 +5565,7 @@
                 <w:szCs w:val="28"/>
                 <w:lang w:val="it-IT"/>
               </w:rPr>
-              <w:t xml:space="preserve">Intervento da parte dell’attore </w:t>
+              <w:t>Click da parte dell’attore sull’identificativo dell’utente scelto</w:t>
             </w:r>
           </w:p>
         </w:tc>
@@ -5760,7 +5625,7 @@
                 <w:szCs w:val="28"/>
                 <w:lang w:val="it-IT"/>
               </w:rPr>
-              <w:t xml:space="preserve">L’attore abbandona la sezione </w:t>
+              <w:t>Visualizzazione dell’utente selezionato</w:t>
             </w:r>
           </w:p>
         </w:tc>
@@ -5827,41 +5692,13 @@
                 <w:szCs w:val="28"/>
                 <w:lang w:val="it-IT"/>
               </w:rPr>
-              <w:t xml:space="preserve">L’utente </w:t>
-            </w:r>
-            <w:r>
-              <w:rPr>
-                <w:rFonts w:ascii="Cordia New" w:hAnsi="Cordia New" w:cs="Cordia New"/>
-                <w:sz w:val="28"/>
-                <w:szCs w:val="28"/>
-                <w:lang w:val="it-IT"/>
-              </w:rPr>
-              <w:t>ritorna al livello precedente</w:t>
-            </w:r>
-            <w:r>
-              <w:rPr>
-                <w:rFonts w:ascii="Cordia New" w:hAnsi="Cordia New" w:cs="Cordia New"/>
-                <w:sz w:val="28"/>
-                <w:szCs w:val="28"/>
-                <w:lang w:val="it-IT"/>
-              </w:rPr>
-              <w:t xml:space="preserve"> </w:t>
+              <w:t>Vengono mostrati all’attore i dati dell’utente selezionato</w:t>
             </w:r>
           </w:p>
         </w:tc>
       </w:tr>
     </w:tbl>
-    <w:p>
-      <w:pPr>
-        <w:rPr>
-          <w:rFonts w:ascii="Cordia New" w:hAnsi="Cordia New" w:cs="Cordia New"/>
-          <w:color w:val="4472C4" w:themeColor="accent1"/>
-          <w:sz w:val="28"/>
-          <w:szCs w:val="28"/>
-          <w:lang w:val="it-IT"/>
-        </w:rPr>
-      </w:pPr>
-    </w:p>
+    <w:p/>
     <w:tbl>
       <w:tblPr>
         <w:tblStyle w:val="GridTable5Dark-Accent1"/>
@@ -5931,7 +5768,7 @@
                 <w:szCs w:val="28"/>
                 <w:lang w:val="it-IT"/>
               </w:rPr>
-              <w:t>Conferimento autorizzazioni</w:t>
+              <w:t>Eliminazione recensione</w:t>
             </w:r>
           </w:p>
         </w:tc>
@@ -5989,16 +5826,7 @@
                 <w:szCs w:val="28"/>
                 <w:lang w:val="it-IT"/>
               </w:rPr>
-              <w:t>A</w:t>
-            </w:r>
-            <w:r>
-              <w:rPr>
-                <w:rFonts w:ascii="Cordia New" w:hAnsi="Cordia New" w:cs="Cordia New"/>
-                <w:sz w:val="28"/>
-                <w:szCs w:val="28"/>
-                <w:lang w:val="it-IT"/>
-              </w:rPr>
-              <w:t>mministratori</w:t>
+              <w:t>Moderatori, amministratori</w:t>
             </w:r>
           </w:p>
         </w:tc>
@@ -6059,25 +5887,16 @@
                 <w:szCs w:val="28"/>
                 <w:lang w:val="it-IT"/>
               </w:rPr>
-              <w:t>Permette all’amministratore di conferire autorizzazioni di accesso in particolari aree della piattaforma, all’utente scelto in precedenza</w:t>
-            </w:r>
-            <w:r>
-              <w:rPr>
-                <w:rFonts w:ascii="Cordia New" w:hAnsi="Cordia New" w:cs="Cordia New"/>
-                <w:sz w:val="28"/>
-                <w:szCs w:val="28"/>
-                <w:lang w:val="it-IT"/>
-              </w:rPr>
-              <w:t xml:space="preserve"> </w:t>
-            </w:r>
-            <w:r>
-              <w:rPr>
-                <w:rFonts w:ascii="Cordia New" w:hAnsi="Cordia New" w:cs="Cordia New"/>
-                <w:sz w:val="28"/>
-                <w:szCs w:val="28"/>
-                <w:lang w:val="it-IT"/>
-              </w:rPr>
-              <w:t>(per esempio può rendere un utente base moderatore)</w:t>
+              <w:t xml:space="preserve">Permette all’attore di </w:t>
+            </w:r>
+            <w:r>
+              <w:rPr>
+                <w:rFonts w:ascii="Cordia New" w:hAnsi="Cordia New" w:cs="Cordia New"/>
+                <w:sz w:val="28"/>
+                <w:szCs w:val="28"/>
+                <w:lang w:val="it-IT"/>
+              </w:rPr>
+              <w:t>eliminare una recensione</w:t>
             </w:r>
           </w:p>
         </w:tc>
@@ -6205,7 +6024,7 @@
                 <w:szCs w:val="28"/>
                 <w:lang w:val="it-IT"/>
               </w:rPr>
-              <w:t>L’utente selezionato ottiene le autorizzazioni aggiuntive</w:t>
+              <w:t>Recensione correttamente rimossa dal sistema</w:t>
             </w:r>
           </w:p>
         </w:tc>
@@ -6272,7 +6091,7 @@
                 <w:szCs w:val="28"/>
                 <w:lang w:val="it-IT"/>
               </w:rPr>
-              <w:t xml:space="preserve">L’utente fa ora parte di una categoria con livello di accesso più elevato </w:t>
+              <w:t>I dati relativi alla recensione/voto vengo eliminati dal database</w:t>
             </w:r>
           </w:p>
         </w:tc>
@@ -6281,10 +6100,13 @@
     <w:p>
       <w:pPr>
         <w:rPr>
-          <w:rFonts w:ascii="Cordia New" w:hAnsi="Cordia New" w:cs="Cordia New"/>
-          <w:color w:val="4472C4" w:themeColor="accent1"/>
-          <w:sz w:val="28"/>
-          <w:szCs w:val="28"/>
+          <w:lang w:val="it-IT"/>
+        </w:rPr>
+      </w:pPr>
+    </w:p>
+    <w:p>
+      <w:pPr>
+        <w:rPr>
           <w:lang w:val="it-IT"/>
         </w:rPr>
       </w:pPr>
@@ -6358,17 +6180,7 @@
                 <w:szCs w:val="28"/>
                 <w:lang w:val="it-IT"/>
               </w:rPr>
-              <w:t>Revoca</w:t>
-            </w:r>
-            <w:r>
-              <w:rPr>
-                <w:rFonts w:ascii="Cordia New" w:hAnsi="Cordia New" w:cs="Cordia New"/>
-                <w:b/>
-                <w:sz w:val="28"/>
-                <w:szCs w:val="28"/>
-                <w:lang w:val="it-IT"/>
-              </w:rPr>
-              <w:t xml:space="preserve"> autorizzazioni</w:t>
+              <w:t>Aggiunta punti esperienza</w:t>
             </w:r>
           </w:p>
         </w:tc>
@@ -6426,7 +6238,7 @@
                 <w:szCs w:val="28"/>
                 <w:lang w:val="it-IT"/>
               </w:rPr>
-              <w:t>Amministratori</w:t>
+              <w:t>Moderatori, amministratori</w:t>
             </w:r>
           </w:p>
         </w:tc>
@@ -6487,52 +6299,25 @@
                 <w:szCs w:val="28"/>
                 <w:lang w:val="it-IT"/>
               </w:rPr>
-              <w:t xml:space="preserve">Permette all’amministratore di </w:t>
-            </w:r>
-            <w:r>
-              <w:rPr>
-                <w:rFonts w:ascii="Cordia New" w:hAnsi="Cordia New" w:cs="Cordia New"/>
-                <w:sz w:val="28"/>
-                <w:szCs w:val="28"/>
-                <w:lang w:val="it-IT"/>
-              </w:rPr>
-              <w:t>revocare</w:t>
-            </w:r>
-            <w:r>
-              <w:rPr>
-                <w:rFonts w:ascii="Cordia New" w:hAnsi="Cordia New" w:cs="Cordia New"/>
-                <w:sz w:val="28"/>
-                <w:szCs w:val="28"/>
-                <w:lang w:val="it-IT"/>
-              </w:rPr>
-              <w:t xml:space="preserve"> autorizzazioni di accesso in particolari aree della piattaforma, all’utente scelto in precedenza</w:t>
-            </w:r>
-            <w:r>
-              <w:rPr>
-                <w:rFonts w:ascii="Cordia New" w:hAnsi="Cordia New" w:cs="Cordia New"/>
-                <w:sz w:val="28"/>
-                <w:szCs w:val="28"/>
-                <w:lang w:val="it-IT"/>
-              </w:rPr>
-              <w:t xml:space="preserve"> (per esempio può rendere un</w:t>
-            </w:r>
-            <w:r>
-              <w:rPr>
-                <w:rFonts w:ascii="Cordia New" w:hAnsi="Cordia New" w:cs="Cordia New"/>
-                <w:sz w:val="28"/>
-                <w:szCs w:val="28"/>
-                <w:lang w:val="it-IT"/>
-              </w:rPr>
-              <w:t xml:space="preserve"> moderatore utente base</w:t>
-            </w:r>
-            <w:r>
-              <w:rPr>
-                <w:rFonts w:ascii="Cordia New" w:hAnsi="Cordia New" w:cs="Cordia New"/>
-                <w:sz w:val="28"/>
-                <w:szCs w:val="28"/>
-                <w:lang w:val="it-IT"/>
-              </w:rPr>
-              <w:t>)</w:t>
+              <w:t>Permette</w:t>
+            </w:r>
+            <w:r>
+              <w:rPr>
+                <w:rFonts w:ascii="Cordia New" w:hAnsi="Cordia New" w:cs="Cordia New"/>
+                <w:sz w:val="28"/>
+                <w:szCs w:val="28"/>
+                <w:lang w:val="it-IT"/>
+              </w:rPr>
+              <w:t xml:space="preserve"> di </w:t>
+            </w:r>
+            <w:r>
+              <w:rPr>
+                <w:rFonts w:ascii="Cordia New" w:hAnsi="Cordia New" w:cs="Cordia New"/>
+                <w:sz w:val="28"/>
+                <w:szCs w:val="28"/>
+                <w:lang w:val="it-IT"/>
+              </w:rPr>
+              <w:t>attribuire una certa quantità di punti esperienza ad un utente</w:t>
             </w:r>
           </w:p>
         </w:tc>
@@ -6602,6 +6387,15 @@
               </w:rPr>
               <w:t>sull’apposito pulsante</w:t>
             </w:r>
+            <w:r>
+              <w:rPr>
+                <w:rFonts w:ascii="Cordia New" w:hAnsi="Cordia New" w:cs="Cordia New"/>
+                <w:sz w:val="28"/>
+                <w:szCs w:val="28"/>
+                <w:lang w:val="it-IT"/>
+              </w:rPr>
+              <w:t>/L’utente completa una sessione di gioco</w:t>
+            </w:r>
           </w:p>
         </w:tc>
       </w:tr>
@@ -6660,25 +6454,7 @@
                 <w:szCs w:val="28"/>
                 <w:lang w:val="it-IT"/>
               </w:rPr>
-              <w:t xml:space="preserve">L’utente selezionato </w:t>
-            </w:r>
-            <w:r>
-              <w:rPr>
-                <w:rFonts w:ascii="Cordia New" w:hAnsi="Cordia New" w:cs="Cordia New"/>
-                <w:sz w:val="28"/>
-                <w:szCs w:val="28"/>
-                <w:lang w:val="it-IT"/>
-              </w:rPr>
-              <w:t>perde</w:t>
-            </w:r>
-            <w:r>
-              <w:rPr>
-                <w:rFonts w:ascii="Cordia New" w:hAnsi="Cordia New" w:cs="Cordia New"/>
-                <w:sz w:val="28"/>
-                <w:szCs w:val="28"/>
-                <w:lang w:val="it-IT"/>
-              </w:rPr>
-              <w:t xml:space="preserve"> le autorizzazioni aggiuntive</w:t>
+              <w:t>I punti vengono aggiunti con successo</w:t>
             </w:r>
           </w:p>
         </w:tc>
@@ -6745,19 +6521,1226 @@
                 <w:szCs w:val="28"/>
                 <w:lang w:val="it-IT"/>
               </w:rPr>
-              <w:t xml:space="preserve">L’utente fa ora parte di una categoria con livello di accesso più </w:t>
-            </w:r>
-            <w:r>
-              <w:rPr>
-                <w:rFonts w:ascii="Cordia New" w:hAnsi="Cordia New" w:cs="Cordia New"/>
-                <w:sz w:val="28"/>
-                <w:szCs w:val="28"/>
-                <w:lang w:val="it-IT"/>
-              </w:rPr>
-              <w:t>basso</w:t>
+              <w:t>Viene aggiornato sul database il quantitativo di punti esperienza di quell’utente</w:t>
+            </w:r>
+            <w:r>
+              <w:rPr>
+                <w:rFonts w:ascii="Cordia New" w:hAnsi="Cordia New" w:cs="Cordia New"/>
+                <w:sz w:val="28"/>
+                <w:szCs w:val="28"/>
+                <w:lang w:val="it-IT"/>
+              </w:rPr>
+              <w:t xml:space="preserve"> </w:t>
+            </w:r>
+          </w:p>
+        </w:tc>
+      </w:tr>
+    </w:tbl>
+    <w:p>
+      <w:pPr>
+        <w:rPr>
+          <w:lang w:val="it-IT"/>
+        </w:rPr>
+      </w:pPr>
+    </w:p>
+    <w:tbl>
+      <w:tblPr>
+        <w:tblStyle w:val="GridTable5Dark-Accent1"/>
+        <w:tblW w:w="0" w:type="auto"/>
+        <w:tblLook w:val="0480" w:firstRow="0" w:lastRow="0" w:firstColumn="1" w:lastColumn="0" w:noHBand="0" w:noVBand="1"/>
+      </w:tblPr>
+      <w:tblGrid>
+        <w:gridCol w:w="2158"/>
+        <w:gridCol w:w="7464"/>
+      </w:tblGrid>
+      <w:tr>
+        <w:trPr>
+          <w:cnfStyle w:val="000000100000" w:firstRow="0" w:lastRow="0" w:firstColumn="0" w:lastColumn="0" w:oddVBand="0" w:evenVBand="0" w:oddHBand="1" w:evenHBand="0" w:firstRowFirstColumn="0" w:firstRowLastColumn="0" w:lastRowFirstColumn="0" w:lastRowLastColumn="0"/>
+        </w:trPr>
+        <w:tc>
+          <w:tcPr>
+            <w:cnfStyle w:val="001000000000" w:firstRow="0" w:lastRow="0" w:firstColumn="1" w:lastColumn="0" w:oddVBand="0" w:evenVBand="0" w:oddHBand="0" w:evenHBand="0" w:firstRowFirstColumn="0" w:firstRowLastColumn="0" w:lastRowFirstColumn="0" w:lastRowLastColumn="0"/>
+            <w:tcW w:w="2158" w:type="dxa"/>
+          </w:tcPr>
+          <w:p>
+            <w:pPr>
+              <w:spacing w:line="276" w:lineRule="auto"/>
+              <w:jc w:val="right"/>
+              <w:rPr>
+                <w:rFonts w:ascii="Cordia New" w:hAnsi="Cordia New" w:cs="Cordia New"/>
+                <w:b w:val="0"/>
+                <w:color w:val="4472C4" w:themeColor="accent1"/>
+                <w:sz w:val="28"/>
+                <w:szCs w:val="28"/>
+                <w:lang w:val="it-IT"/>
+              </w:rPr>
+            </w:pPr>
+            <w:r>
+              <w:rPr>
+                <w:rFonts w:ascii="Cordia New" w:hAnsi="Cordia New" w:cs="Cordia New"/>
+                <w:b w:val="0"/>
+                <w:sz w:val="28"/>
+                <w:szCs w:val="28"/>
+                <w:lang w:val="it-IT"/>
+              </w:rPr>
+              <w:t>Nome</w:t>
+            </w:r>
+          </w:p>
+        </w:tc>
+        <w:tc>
+          <w:tcPr>
+            <w:tcW w:w="7464" w:type="dxa"/>
+          </w:tcPr>
+          <w:p>
+            <w:pPr>
+              <w:spacing w:line="276" w:lineRule="auto"/>
+              <w:cnfStyle w:val="000000100000" w:firstRow="0" w:lastRow="0" w:firstColumn="0" w:lastColumn="0" w:oddVBand="0" w:evenVBand="0" w:oddHBand="1" w:evenHBand="0" w:firstRowFirstColumn="0" w:firstRowLastColumn="0" w:lastRowFirstColumn="0" w:lastRowLastColumn="0"/>
+              <w:rPr>
+                <w:rFonts w:ascii="Cordia New" w:hAnsi="Cordia New" w:cs="Cordia New"/>
+                <w:b/>
+                <w:color w:val="4472C4" w:themeColor="accent1"/>
+                <w:sz w:val="28"/>
+                <w:szCs w:val="28"/>
+                <w:lang w:val="it-IT"/>
+              </w:rPr>
+            </w:pPr>
+            <w:r>
+              <w:rPr>
+                <w:rFonts w:ascii="Cordia New" w:hAnsi="Cordia New" w:cs="Cordia New"/>
+                <w:b/>
+                <w:sz w:val="28"/>
+                <w:szCs w:val="28"/>
+                <w:lang w:val="it-IT"/>
+              </w:rPr>
+              <w:t>Rimozione</w:t>
+            </w:r>
+            <w:r>
+              <w:rPr>
+                <w:rFonts w:ascii="Cordia New" w:hAnsi="Cordia New" w:cs="Cordia New"/>
+                <w:b/>
+                <w:sz w:val="28"/>
+                <w:szCs w:val="28"/>
+                <w:lang w:val="it-IT"/>
+              </w:rPr>
+              <w:t xml:space="preserve"> punti esperienza</w:t>
+            </w:r>
+          </w:p>
+        </w:tc>
+      </w:tr>
+      <w:tr>
+        <w:tc>
+          <w:tcPr>
+            <w:cnfStyle w:val="001000000000" w:firstRow="0" w:lastRow="0" w:firstColumn="1" w:lastColumn="0" w:oddVBand="0" w:evenVBand="0" w:oddHBand="0" w:evenHBand="0" w:firstRowFirstColumn="0" w:firstRowLastColumn="0" w:lastRowFirstColumn="0" w:lastRowLastColumn="0"/>
+            <w:tcW w:w="2158" w:type="dxa"/>
+          </w:tcPr>
+          <w:p>
+            <w:pPr>
+              <w:spacing w:line="276" w:lineRule="auto"/>
+              <w:jc w:val="right"/>
+              <w:rPr>
+                <w:rFonts w:ascii="Cordia New" w:hAnsi="Cordia New" w:cs="Cordia New"/>
+                <w:b w:val="0"/>
+                <w:color w:val="4472C4" w:themeColor="accent1"/>
+                <w:sz w:val="28"/>
+                <w:szCs w:val="28"/>
+                <w:lang w:val="it-IT"/>
+              </w:rPr>
+            </w:pPr>
+            <w:r>
+              <w:rPr>
+                <w:rFonts w:ascii="Cordia New" w:hAnsi="Cordia New" w:cs="Cordia New"/>
+                <w:b w:val="0"/>
+                <w:sz w:val="28"/>
+                <w:szCs w:val="28"/>
+                <w:lang w:val="it-IT"/>
+              </w:rPr>
+              <w:t>Attori partecipanti</w:t>
+            </w:r>
+          </w:p>
+        </w:tc>
+        <w:tc>
+          <w:tcPr>
+            <w:tcW w:w="7464" w:type="dxa"/>
+          </w:tcPr>
+          <w:p>
+            <w:pPr>
+              <w:spacing w:line="276" w:lineRule="auto"/>
+              <w:cnfStyle w:val="000000000000" w:firstRow="0" w:lastRow="0" w:firstColumn="0" w:lastColumn="0" w:oddVBand="0" w:evenVBand="0" w:oddHBand="0" w:evenHBand="0" w:firstRowFirstColumn="0" w:firstRowLastColumn="0" w:lastRowFirstColumn="0" w:lastRowLastColumn="0"/>
+              <w:rPr>
+                <w:rFonts w:ascii="Cordia New" w:hAnsi="Cordia New" w:cs="Cordia New"/>
+                <w:sz w:val="28"/>
+                <w:szCs w:val="28"/>
+                <w:lang w:val="it-IT"/>
+              </w:rPr>
+            </w:pPr>
+            <w:r>
+              <w:rPr>
+                <w:rFonts w:ascii="Cordia New" w:hAnsi="Cordia New" w:cs="Cordia New"/>
+                <w:sz w:val="28"/>
+                <w:szCs w:val="28"/>
+                <w:lang w:val="it-IT"/>
+              </w:rPr>
+              <w:t>Moderatori, amministratori</w:t>
+            </w:r>
+          </w:p>
+        </w:tc>
+      </w:tr>
+      <w:tr>
+        <w:trPr>
+          <w:cnfStyle w:val="000000100000" w:firstRow="0" w:lastRow="0" w:firstColumn="0" w:lastColumn="0" w:oddVBand="0" w:evenVBand="0" w:oddHBand="1" w:evenHBand="0" w:firstRowFirstColumn="0" w:firstRowLastColumn="0" w:lastRowFirstColumn="0" w:lastRowLastColumn="0"/>
+        </w:trPr>
+        <w:tc>
+          <w:tcPr>
+            <w:cnfStyle w:val="001000000000" w:firstRow="0" w:lastRow="0" w:firstColumn="1" w:lastColumn="0" w:oddVBand="0" w:evenVBand="0" w:oddHBand="0" w:evenHBand="0" w:firstRowFirstColumn="0" w:firstRowLastColumn="0" w:lastRowFirstColumn="0" w:lastRowLastColumn="0"/>
+            <w:tcW w:w="2158" w:type="dxa"/>
+          </w:tcPr>
+          <w:p>
+            <w:pPr>
+              <w:spacing w:line="276" w:lineRule="auto"/>
+              <w:jc w:val="right"/>
+              <w:rPr>
+                <w:rFonts w:ascii="Cordia New" w:hAnsi="Cordia New" w:cs="Cordia New"/>
+                <w:b w:val="0"/>
+                <w:color w:val="4472C4" w:themeColor="accent1"/>
+                <w:sz w:val="28"/>
+                <w:szCs w:val="28"/>
+                <w:lang w:val="it-IT"/>
+              </w:rPr>
+            </w:pPr>
+            <w:r>
+              <w:rPr>
+                <w:rFonts w:ascii="Cordia New" w:hAnsi="Cordia New" w:cs="Cordia New"/>
+                <w:b w:val="0"/>
+                <w:sz w:val="28"/>
+                <w:szCs w:val="28"/>
+                <w:lang w:val="it-IT"/>
+              </w:rPr>
+              <w:t>Descrizione</w:t>
+            </w:r>
+          </w:p>
+        </w:tc>
+        <w:tc>
+          <w:tcPr>
+            <w:tcW w:w="7464" w:type="dxa"/>
+          </w:tcPr>
+          <w:p>
+            <w:pPr>
+              <w:spacing w:line="276" w:lineRule="auto"/>
+              <w:cnfStyle w:val="000000100000" w:firstRow="0" w:lastRow="0" w:firstColumn="0" w:lastColumn="0" w:oddVBand="0" w:evenVBand="0" w:oddHBand="1" w:evenHBand="0" w:firstRowFirstColumn="0" w:firstRowLastColumn="0" w:lastRowFirstColumn="0" w:lastRowLastColumn="0"/>
+              <w:rPr>
+                <w:rFonts w:ascii="Cordia New" w:hAnsi="Cordia New" w:cs="Cordia New"/>
+                <w:sz w:val="28"/>
+                <w:szCs w:val="28"/>
+                <w:lang w:val="it-IT"/>
+              </w:rPr>
+            </w:pPr>
+            <w:r>
+              <w:rPr>
+                <w:rFonts w:ascii="Cordia New" w:hAnsi="Cordia New" w:cs="Cordia New"/>
+                <w:sz w:val="28"/>
+                <w:szCs w:val="28"/>
+                <w:lang w:val="it-IT"/>
+              </w:rPr>
+              <w:t xml:space="preserve">Permette all’attore di </w:t>
+            </w:r>
+            <w:r>
+              <w:rPr>
+                <w:rFonts w:ascii="Cordia New" w:hAnsi="Cordia New" w:cs="Cordia New"/>
+                <w:sz w:val="28"/>
+                <w:szCs w:val="28"/>
+                <w:lang w:val="it-IT"/>
+              </w:rPr>
+              <w:t>sottrarre</w:t>
+            </w:r>
+            <w:r>
+              <w:rPr>
+                <w:rFonts w:ascii="Cordia New" w:hAnsi="Cordia New" w:cs="Cordia New"/>
+                <w:sz w:val="28"/>
+                <w:szCs w:val="28"/>
+                <w:lang w:val="it-IT"/>
+              </w:rPr>
+              <w:t xml:space="preserve"> una certa quantità di punti esperienza ad un altro utente</w:t>
+            </w:r>
+          </w:p>
+        </w:tc>
+      </w:tr>
+      <w:tr>
+        <w:trPr>
+          <w:trHeight w:val="404"/>
+        </w:trPr>
+        <w:tc>
+          <w:tcPr>
+            <w:cnfStyle w:val="001000000000" w:firstRow="0" w:lastRow="0" w:firstColumn="1" w:lastColumn="0" w:oddVBand="0" w:evenVBand="0" w:oddHBand="0" w:evenHBand="0" w:firstRowFirstColumn="0" w:firstRowLastColumn="0" w:lastRowFirstColumn="0" w:lastRowLastColumn="0"/>
+            <w:tcW w:w="2158" w:type="dxa"/>
+          </w:tcPr>
+          <w:p>
+            <w:pPr>
+              <w:spacing w:line="276" w:lineRule="auto"/>
+              <w:jc w:val="right"/>
+              <w:rPr>
+                <w:rFonts w:ascii="Cordia New" w:hAnsi="Cordia New" w:cs="Cordia New"/>
+                <w:b w:val="0"/>
+                <w:sz w:val="28"/>
+                <w:szCs w:val="28"/>
+                <w:lang w:val="it-IT"/>
+              </w:rPr>
+            </w:pPr>
+            <w:r>
+              <w:rPr>
+                <w:rFonts w:ascii="Cordia New" w:hAnsi="Cordia New" w:cs="Cordia New"/>
+                <w:b w:val="0"/>
+                <w:sz w:val="28"/>
+                <w:szCs w:val="28"/>
+                <w:lang w:val="it-IT"/>
+              </w:rPr>
+              <w:t>Trigger</w:t>
+            </w:r>
+          </w:p>
+        </w:tc>
+        <w:tc>
+          <w:tcPr>
+            <w:tcW w:w="7464" w:type="dxa"/>
+          </w:tcPr>
+          <w:p>
+            <w:pPr>
+              <w:cnfStyle w:val="000000000000" w:firstRow="0" w:lastRow="0" w:firstColumn="0" w:lastColumn="0" w:oddVBand="0" w:evenVBand="0" w:oddHBand="0" w:evenHBand="0" w:firstRowFirstColumn="0" w:firstRowLastColumn="0" w:lastRowFirstColumn="0" w:lastRowLastColumn="0"/>
+              <w:rPr>
+                <w:rFonts w:ascii="Cordia New" w:hAnsi="Cordia New" w:cs="Cordia New"/>
+                <w:sz w:val="28"/>
+                <w:szCs w:val="28"/>
+                <w:lang w:val="it-IT"/>
+              </w:rPr>
+            </w:pPr>
+            <w:r>
+              <w:rPr>
+                <w:rFonts w:ascii="Cordia New" w:hAnsi="Cordia New" w:cs="Cordia New"/>
+                <w:sz w:val="28"/>
+                <w:szCs w:val="28"/>
+                <w:lang w:val="it-IT"/>
+              </w:rPr>
+              <w:t xml:space="preserve">Click da parte dell’attore </w:t>
+            </w:r>
+            <w:r>
+              <w:rPr>
+                <w:rFonts w:ascii="Cordia New" w:hAnsi="Cordia New" w:cs="Cordia New"/>
+                <w:sz w:val="28"/>
+                <w:szCs w:val="28"/>
+                <w:lang w:val="it-IT"/>
+              </w:rPr>
+              <w:t>sull’apposito pulsante</w:t>
+            </w:r>
+          </w:p>
+        </w:tc>
+      </w:tr>
+      <w:tr>
+        <w:trPr>
+          <w:cnfStyle w:val="000000100000" w:firstRow="0" w:lastRow="0" w:firstColumn="0" w:lastColumn="0" w:oddVBand="0" w:evenVBand="0" w:oddHBand="1" w:evenHBand="0" w:firstRowFirstColumn="0" w:firstRowLastColumn="0" w:lastRowFirstColumn="0" w:lastRowLastColumn="0"/>
+        </w:trPr>
+        <w:tc>
+          <w:tcPr>
+            <w:cnfStyle w:val="001000000000" w:firstRow="0" w:lastRow="0" w:firstColumn="1" w:lastColumn="0" w:oddVBand="0" w:evenVBand="0" w:oddHBand="0" w:evenHBand="0" w:firstRowFirstColumn="0" w:firstRowLastColumn="0" w:lastRowFirstColumn="0" w:lastRowLastColumn="0"/>
+            <w:tcW w:w="2158" w:type="dxa"/>
+          </w:tcPr>
+          <w:p>
+            <w:pPr>
+              <w:spacing w:line="276" w:lineRule="auto"/>
+              <w:jc w:val="right"/>
+              <w:rPr>
+                <w:rFonts w:ascii="Cordia New" w:hAnsi="Cordia New" w:cs="Cordia New"/>
+                <w:b w:val="0"/>
+                <w:sz w:val="28"/>
+                <w:szCs w:val="28"/>
+                <w:lang w:val="it-IT"/>
+              </w:rPr>
+            </w:pPr>
+            <w:r>
+              <w:rPr>
+                <w:rFonts w:ascii="Cordia New" w:hAnsi="Cordia New" w:cs="Cordia New"/>
+                <w:b w:val="0"/>
+                <w:sz w:val="28"/>
+                <w:szCs w:val="28"/>
+                <w:lang w:val="it-IT"/>
+              </w:rPr>
+              <w:t>End condition</w:t>
+            </w:r>
+          </w:p>
+        </w:tc>
+        <w:tc>
+          <w:tcPr>
+            <w:tcW w:w="7464" w:type="dxa"/>
+          </w:tcPr>
+          <w:p>
+            <w:pPr>
+              <w:spacing w:line="276" w:lineRule="auto"/>
+              <w:cnfStyle w:val="000000100000" w:firstRow="0" w:lastRow="0" w:firstColumn="0" w:lastColumn="0" w:oddVBand="0" w:evenVBand="0" w:oddHBand="1" w:evenHBand="0" w:firstRowFirstColumn="0" w:firstRowLastColumn="0" w:lastRowFirstColumn="0" w:lastRowLastColumn="0"/>
+              <w:rPr>
+                <w:rFonts w:ascii="Cordia New" w:hAnsi="Cordia New" w:cs="Cordia New"/>
+                <w:sz w:val="28"/>
+                <w:szCs w:val="28"/>
+                <w:lang w:val="it-IT"/>
+              </w:rPr>
+            </w:pPr>
+            <w:r>
+              <w:rPr>
+                <w:rFonts w:ascii="Cordia New" w:hAnsi="Cordia New" w:cs="Cordia New"/>
+                <w:sz w:val="28"/>
+                <w:szCs w:val="28"/>
+                <w:lang w:val="it-IT"/>
+              </w:rPr>
+              <w:t xml:space="preserve">I punti vengono </w:t>
+            </w:r>
+            <w:r>
+              <w:rPr>
+                <w:rFonts w:ascii="Cordia New" w:hAnsi="Cordia New" w:cs="Cordia New"/>
+                <w:sz w:val="28"/>
+                <w:szCs w:val="28"/>
+                <w:lang w:val="it-IT"/>
+              </w:rPr>
+              <w:t>sottratti</w:t>
+            </w:r>
+            <w:r>
+              <w:rPr>
+                <w:rFonts w:ascii="Cordia New" w:hAnsi="Cordia New" w:cs="Cordia New"/>
+                <w:sz w:val="28"/>
+                <w:szCs w:val="28"/>
+                <w:lang w:val="it-IT"/>
+              </w:rPr>
+              <w:t xml:space="preserve"> con successo</w:t>
+            </w:r>
+          </w:p>
+        </w:tc>
+      </w:tr>
+      <w:tr>
+        <w:tc>
+          <w:tcPr>
+            <w:cnfStyle w:val="001000000000" w:firstRow="0" w:lastRow="0" w:firstColumn="1" w:lastColumn="0" w:oddVBand="0" w:evenVBand="0" w:oddHBand="0" w:evenHBand="0" w:firstRowFirstColumn="0" w:firstRowLastColumn="0" w:lastRowFirstColumn="0" w:lastRowLastColumn="0"/>
+            <w:tcW w:w="2158" w:type="dxa"/>
+          </w:tcPr>
+          <w:p>
+            <w:pPr>
+              <w:spacing w:line="276" w:lineRule="auto"/>
+              <w:jc w:val="right"/>
+              <w:rPr>
+                <w:rFonts w:ascii="Cordia New" w:hAnsi="Cordia New" w:cs="Cordia New"/>
+                <w:b w:val="0"/>
+                <w:sz w:val="28"/>
+                <w:szCs w:val="28"/>
+                <w:lang w:val="it-IT"/>
+              </w:rPr>
+            </w:pPr>
+            <w:r>
+              <w:rPr>
+                <w:rFonts w:ascii="Cordia New" w:hAnsi="Cordia New" w:cs="Cordia New"/>
+                <w:b w:val="0"/>
+                <w:sz w:val="28"/>
+                <w:szCs w:val="28"/>
+                <w:lang w:val="it-IT"/>
+              </w:rPr>
+              <w:t>Conseguenze</w:t>
+            </w:r>
+            <w:r>
+              <w:rPr>
+                <w:rFonts w:ascii="Cordia New" w:hAnsi="Cordia New" w:cs="Cordia New"/>
+                <w:b w:val="0"/>
+                <w:sz w:val="28"/>
+                <w:szCs w:val="28"/>
+                <w:lang w:val="it-IT"/>
+              </w:rPr>
+              <w:t xml:space="preserve"> </w:t>
+            </w:r>
+          </w:p>
+        </w:tc>
+        <w:tc>
+          <w:tcPr>
+            <w:tcW w:w="7464" w:type="dxa"/>
+          </w:tcPr>
+          <w:p>
+            <w:pPr>
+              <w:spacing w:line="276" w:lineRule="auto"/>
+              <w:cnfStyle w:val="000000000000" w:firstRow="0" w:lastRow="0" w:firstColumn="0" w:lastColumn="0" w:oddVBand="0" w:evenVBand="0" w:oddHBand="0" w:evenHBand="0" w:firstRowFirstColumn="0" w:firstRowLastColumn="0" w:lastRowFirstColumn="0" w:lastRowLastColumn="0"/>
+              <w:rPr>
+                <w:rFonts w:ascii="Cordia New" w:hAnsi="Cordia New" w:cs="Cordia New"/>
+                <w:sz w:val="28"/>
+                <w:szCs w:val="28"/>
+                <w:lang w:val="it-IT"/>
+              </w:rPr>
+            </w:pPr>
+            <w:r>
+              <w:rPr>
+                <w:rFonts w:ascii="Cordia New" w:hAnsi="Cordia New" w:cs="Cordia New"/>
+                <w:sz w:val="28"/>
+                <w:szCs w:val="28"/>
+                <w:lang w:val="it-IT"/>
+              </w:rPr>
+              <w:t xml:space="preserve">Viene aggiornato sul database il quantitativo di punti esperienza di quell’utente </w:t>
+            </w:r>
+          </w:p>
+        </w:tc>
+      </w:tr>
+    </w:tbl>
+    <w:p>
+      <w:pPr>
+        <w:rPr>
+          <w:lang w:val="it-IT"/>
+        </w:rPr>
+      </w:pPr>
+    </w:p>
+    <w:tbl>
+      <w:tblPr>
+        <w:tblStyle w:val="GridTable5Dark-Accent1"/>
+        <w:tblW w:w="0" w:type="auto"/>
+        <w:tblLook w:val="0480" w:firstRow="0" w:lastRow="0" w:firstColumn="1" w:lastColumn="0" w:noHBand="0" w:noVBand="1"/>
+      </w:tblPr>
+      <w:tblGrid>
+        <w:gridCol w:w="2158"/>
+        <w:gridCol w:w="7464"/>
+      </w:tblGrid>
+      <w:tr>
+        <w:trPr>
+          <w:cnfStyle w:val="000000100000" w:firstRow="0" w:lastRow="0" w:firstColumn="0" w:lastColumn="0" w:oddVBand="0" w:evenVBand="0" w:oddHBand="1" w:evenHBand="0" w:firstRowFirstColumn="0" w:firstRowLastColumn="0" w:lastRowFirstColumn="0" w:lastRowLastColumn="0"/>
+        </w:trPr>
+        <w:tc>
+          <w:tcPr>
+            <w:cnfStyle w:val="001000000000" w:firstRow="0" w:lastRow="0" w:firstColumn="1" w:lastColumn="0" w:oddVBand="0" w:evenVBand="0" w:oddHBand="0" w:evenHBand="0" w:firstRowFirstColumn="0" w:firstRowLastColumn="0" w:lastRowFirstColumn="0" w:lastRowLastColumn="0"/>
+            <w:tcW w:w="2158" w:type="dxa"/>
+          </w:tcPr>
+          <w:p>
+            <w:pPr>
+              <w:spacing w:line="276" w:lineRule="auto"/>
+              <w:jc w:val="right"/>
+              <w:rPr>
+                <w:rFonts w:ascii="Cordia New" w:hAnsi="Cordia New" w:cs="Cordia New"/>
+                <w:b w:val="0"/>
+                <w:color w:val="4472C4" w:themeColor="accent1"/>
+                <w:sz w:val="28"/>
+                <w:szCs w:val="28"/>
+                <w:lang w:val="it-IT"/>
+              </w:rPr>
+            </w:pPr>
+            <w:r>
+              <w:rPr>
+                <w:rFonts w:ascii="Cordia New" w:hAnsi="Cordia New" w:cs="Cordia New"/>
+                <w:b w:val="0"/>
+                <w:sz w:val="28"/>
+                <w:szCs w:val="28"/>
+                <w:lang w:val="it-IT"/>
+              </w:rPr>
+              <w:t>Nome</w:t>
+            </w:r>
+          </w:p>
+        </w:tc>
+        <w:tc>
+          <w:tcPr>
+            <w:tcW w:w="7464" w:type="dxa"/>
+          </w:tcPr>
+          <w:p>
+            <w:pPr>
+              <w:spacing w:line="276" w:lineRule="auto"/>
+              <w:cnfStyle w:val="000000100000" w:firstRow="0" w:lastRow="0" w:firstColumn="0" w:lastColumn="0" w:oddVBand="0" w:evenVBand="0" w:oddHBand="1" w:evenHBand="0" w:firstRowFirstColumn="0" w:firstRowLastColumn="0" w:lastRowFirstColumn="0" w:lastRowLastColumn="0"/>
+              <w:rPr>
+                <w:rFonts w:ascii="Cordia New" w:hAnsi="Cordia New" w:cs="Cordia New"/>
+                <w:b/>
+                <w:color w:val="4472C4" w:themeColor="accent1"/>
+                <w:sz w:val="28"/>
+                <w:szCs w:val="28"/>
+                <w:lang w:val="it-IT"/>
+              </w:rPr>
+            </w:pPr>
+            <w:r>
+              <w:rPr>
+                <w:rFonts w:ascii="Cordia New" w:hAnsi="Cordia New" w:cs="Cordia New"/>
+                <w:b/>
+                <w:sz w:val="28"/>
+                <w:szCs w:val="28"/>
+                <w:lang w:val="it-IT"/>
+              </w:rPr>
+              <w:t>Promozione</w:t>
+            </w:r>
+          </w:p>
+        </w:tc>
+      </w:tr>
+      <w:tr>
+        <w:tc>
+          <w:tcPr>
+            <w:cnfStyle w:val="001000000000" w:firstRow="0" w:lastRow="0" w:firstColumn="1" w:lastColumn="0" w:oddVBand="0" w:evenVBand="0" w:oddHBand="0" w:evenHBand="0" w:firstRowFirstColumn="0" w:firstRowLastColumn="0" w:lastRowFirstColumn="0" w:lastRowLastColumn="0"/>
+            <w:tcW w:w="2158" w:type="dxa"/>
+          </w:tcPr>
+          <w:p>
+            <w:pPr>
+              <w:spacing w:line="276" w:lineRule="auto"/>
+              <w:jc w:val="right"/>
+              <w:rPr>
+                <w:rFonts w:ascii="Cordia New" w:hAnsi="Cordia New" w:cs="Cordia New"/>
+                <w:b w:val="0"/>
+                <w:color w:val="4472C4" w:themeColor="accent1"/>
+                <w:sz w:val="28"/>
+                <w:szCs w:val="28"/>
+                <w:lang w:val="it-IT"/>
+              </w:rPr>
+            </w:pPr>
+            <w:r>
+              <w:rPr>
+                <w:rFonts w:ascii="Cordia New" w:hAnsi="Cordia New" w:cs="Cordia New"/>
+                <w:b w:val="0"/>
+                <w:sz w:val="28"/>
+                <w:szCs w:val="28"/>
+                <w:lang w:val="it-IT"/>
+              </w:rPr>
+              <w:t>Attori partecipanti</w:t>
+            </w:r>
+          </w:p>
+        </w:tc>
+        <w:tc>
+          <w:tcPr>
+            <w:tcW w:w="7464" w:type="dxa"/>
+          </w:tcPr>
+          <w:p>
+            <w:pPr>
+              <w:spacing w:line="276" w:lineRule="auto"/>
+              <w:cnfStyle w:val="000000000000" w:firstRow="0" w:lastRow="0" w:firstColumn="0" w:lastColumn="0" w:oddVBand="0" w:evenVBand="0" w:oddHBand="0" w:evenHBand="0" w:firstRowFirstColumn="0" w:firstRowLastColumn="0" w:lastRowFirstColumn="0" w:lastRowLastColumn="0"/>
+              <w:rPr>
+                <w:rFonts w:ascii="Cordia New" w:hAnsi="Cordia New" w:cs="Cordia New"/>
+                <w:sz w:val="28"/>
+                <w:szCs w:val="28"/>
+                <w:lang w:val="it-IT"/>
+              </w:rPr>
+            </w:pPr>
+            <w:r>
+              <w:rPr>
+                <w:rFonts w:ascii="Cordia New" w:hAnsi="Cordia New" w:cs="Cordia New"/>
+                <w:sz w:val="28"/>
+                <w:szCs w:val="28"/>
+                <w:lang w:val="it-IT"/>
+              </w:rPr>
+              <w:t>Moderatori, amministratori</w:t>
+            </w:r>
+          </w:p>
+        </w:tc>
+      </w:tr>
+      <w:tr>
+        <w:trPr>
+          <w:cnfStyle w:val="000000100000" w:firstRow="0" w:lastRow="0" w:firstColumn="0" w:lastColumn="0" w:oddVBand="0" w:evenVBand="0" w:oddHBand="1" w:evenHBand="0" w:firstRowFirstColumn="0" w:firstRowLastColumn="0" w:lastRowFirstColumn="0" w:lastRowLastColumn="0"/>
+        </w:trPr>
+        <w:tc>
+          <w:tcPr>
+            <w:cnfStyle w:val="001000000000" w:firstRow="0" w:lastRow="0" w:firstColumn="1" w:lastColumn="0" w:oddVBand="0" w:evenVBand="0" w:oddHBand="0" w:evenHBand="0" w:firstRowFirstColumn="0" w:firstRowLastColumn="0" w:lastRowFirstColumn="0" w:lastRowLastColumn="0"/>
+            <w:tcW w:w="2158" w:type="dxa"/>
+          </w:tcPr>
+          <w:p>
+            <w:pPr>
+              <w:spacing w:line="276" w:lineRule="auto"/>
+              <w:jc w:val="right"/>
+              <w:rPr>
+                <w:rFonts w:ascii="Cordia New" w:hAnsi="Cordia New" w:cs="Cordia New"/>
+                <w:b w:val="0"/>
+                <w:color w:val="4472C4" w:themeColor="accent1"/>
+                <w:sz w:val="28"/>
+                <w:szCs w:val="28"/>
+                <w:lang w:val="it-IT"/>
+              </w:rPr>
+            </w:pPr>
+            <w:r>
+              <w:rPr>
+                <w:rFonts w:ascii="Cordia New" w:hAnsi="Cordia New" w:cs="Cordia New"/>
+                <w:b w:val="0"/>
+                <w:sz w:val="28"/>
+                <w:szCs w:val="28"/>
+                <w:lang w:val="it-IT"/>
+              </w:rPr>
+              <w:t>Descrizione</w:t>
+            </w:r>
+          </w:p>
+        </w:tc>
+        <w:tc>
+          <w:tcPr>
+            <w:tcW w:w="7464" w:type="dxa"/>
+          </w:tcPr>
+          <w:p>
+            <w:pPr>
+              <w:spacing w:line="276" w:lineRule="auto"/>
+              <w:cnfStyle w:val="000000100000" w:firstRow="0" w:lastRow="0" w:firstColumn="0" w:lastColumn="0" w:oddVBand="0" w:evenVBand="0" w:oddHBand="1" w:evenHBand="0" w:firstRowFirstColumn="0" w:firstRowLastColumn="0" w:lastRowFirstColumn="0" w:lastRowLastColumn="0"/>
+              <w:rPr>
+                <w:rFonts w:ascii="Cordia New" w:hAnsi="Cordia New" w:cs="Cordia New"/>
+                <w:sz w:val="28"/>
+                <w:szCs w:val="28"/>
+                <w:lang w:val="it-IT"/>
+              </w:rPr>
+            </w:pPr>
+            <w:r>
+              <w:rPr>
+                <w:rFonts w:ascii="Cordia New" w:hAnsi="Cordia New" w:cs="Cordia New"/>
+                <w:sz w:val="28"/>
+                <w:szCs w:val="28"/>
+                <w:lang w:val="it-IT"/>
+              </w:rPr>
+              <w:t xml:space="preserve">Permette all’attore di promuovere l’utente </w:t>
+            </w:r>
+          </w:p>
+        </w:tc>
+      </w:tr>
+      <w:tr>
+        <w:trPr>
+          <w:trHeight w:val="404"/>
+        </w:trPr>
+        <w:tc>
+          <w:tcPr>
+            <w:cnfStyle w:val="001000000000" w:firstRow="0" w:lastRow="0" w:firstColumn="1" w:lastColumn="0" w:oddVBand="0" w:evenVBand="0" w:oddHBand="0" w:evenHBand="0" w:firstRowFirstColumn="0" w:firstRowLastColumn="0" w:lastRowFirstColumn="0" w:lastRowLastColumn="0"/>
+            <w:tcW w:w="2158" w:type="dxa"/>
+          </w:tcPr>
+          <w:p>
+            <w:pPr>
+              <w:spacing w:line="276" w:lineRule="auto"/>
+              <w:jc w:val="right"/>
+              <w:rPr>
+                <w:rFonts w:ascii="Cordia New" w:hAnsi="Cordia New" w:cs="Cordia New"/>
+                <w:b w:val="0"/>
+                <w:sz w:val="28"/>
+                <w:szCs w:val="28"/>
+                <w:lang w:val="it-IT"/>
+              </w:rPr>
+            </w:pPr>
+            <w:r>
+              <w:rPr>
+                <w:rFonts w:ascii="Cordia New" w:hAnsi="Cordia New" w:cs="Cordia New"/>
+                <w:b w:val="0"/>
+                <w:sz w:val="28"/>
+                <w:szCs w:val="28"/>
+                <w:lang w:val="it-IT"/>
+              </w:rPr>
+              <w:t>Trigger</w:t>
+            </w:r>
+          </w:p>
+        </w:tc>
+        <w:tc>
+          <w:tcPr>
+            <w:tcW w:w="7464" w:type="dxa"/>
+          </w:tcPr>
+          <w:p>
+            <w:pPr>
+              <w:cnfStyle w:val="000000000000" w:firstRow="0" w:lastRow="0" w:firstColumn="0" w:lastColumn="0" w:oddVBand="0" w:evenVBand="0" w:oddHBand="0" w:evenHBand="0" w:firstRowFirstColumn="0" w:firstRowLastColumn="0" w:lastRowFirstColumn="0" w:lastRowLastColumn="0"/>
+              <w:rPr>
+                <w:rFonts w:ascii="Cordia New" w:hAnsi="Cordia New" w:cs="Cordia New"/>
+                <w:sz w:val="28"/>
+                <w:szCs w:val="28"/>
+                <w:lang w:val="it-IT"/>
+              </w:rPr>
+            </w:pPr>
+            <w:r>
+              <w:rPr>
+                <w:rFonts w:ascii="Cordia New" w:hAnsi="Cordia New" w:cs="Cordia New"/>
+                <w:sz w:val="28"/>
+                <w:szCs w:val="28"/>
+                <w:lang w:val="it-IT"/>
+              </w:rPr>
+              <w:t>In</w:t>
+            </w:r>
+            <w:r>
+              <w:rPr>
+                <w:rFonts w:ascii="Cordia New" w:hAnsi="Cordia New" w:cs="Cordia New"/>
+                <w:sz w:val="28"/>
+                <w:szCs w:val="28"/>
+                <w:lang w:val="it-IT"/>
+              </w:rPr>
+              <w:t xml:space="preserve">tervento da parte dell’attore </w:t>
+            </w:r>
+          </w:p>
+        </w:tc>
+      </w:tr>
+      <w:tr>
+        <w:trPr>
+          <w:cnfStyle w:val="000000100000" w:firstRow="0" w:lastRow="0" w:firstColumn="0" w:lastColumn="0" w:oddVBand="0" w:evenVBand="0" w:oddHBand="1" w:evenHBand="0" w:firstRowFirstColumn="0" w:firstRowLastColumn="0" w:lastRowFirstColumn="0" w:lastRowLastColumn="0"/>
+        </w:trPr>
+        <w:tc>
+          <w:tcPr>
+            <w:cnfStyle w:val="001000000000" w:firstRow="0" w:lastRow="0" w:firstColumn="1" w:lastColumn="0" w:oddVBand="0" w:evenVBand="0" w:oddHBand="0" w:evenHBand="0" w:firstRowFirstColumn="0" w:firstRowLastColumn="0" w:lastRowFirstColumn="0" w:lastRowLastColumn="0"/>
+            <w:tcW w:w="2158" w:type="dxa"/>
+          </w:tcPr>
+          <w:p>
+            <w:pPr>
+              <w:spacing w:line="276" w:lineRule="auto"/>
+              <w:jc w:val="right"/>
+              <w:rPr>
+                <w:rFonts w:ascii="Cordia New" w:hAnsi="Cordia New" w:cs="Cordia New"/>
+                <w:b w:val="0"/>
+                <w:sz w:val="28"/>
+                <w:szCs w:val="28"/>
+                <w:lang w:val="it-IT"/>
+              </w:rPr>
+            </w:pPr>
+            <w:r>
+              <w:rPr>
+                <w:rFonts w:ascii="Cordia New" w:hAnsi="Cordia New" w:cs="Cordia New"/>
+                <w:b w:val="0"/>
+                <w:sz w:val="28"/>
+                <w:szCs w:val="28"/>
+                <w:lang w:val="it-IT"/>
+              </w:rPr>
+              <w:t>End condition</w:t>
+            </w:r>
+          </w:p>
+        </w:tc>
+        <w:tc>
+          <w:tcPr>
+            <w:tcW w:w="7464" w:type="dxa"/>
+          </w:tcPr>
+          <w:p>
+            <w:pPr>
+              <w:spacing w:line="276" w:lineRule="auto"/>
+              <w:cnfStyle w:val="000000100000" w:firstRow="0" w:lastRow="0" w:firstColumn="0" w:lastColumn="0" w:oddVBand="0" w:evenVBand="0" w:oddHBand="1" w:evenHBand="0" w:firstRowFirstColumn="0" w:firstRowLastColumn="0" w:lastRowFirstColumn="0" w:lastRowLastColumn="0"/>
+              <w:rPr>
+                <w:rFonts w:ascii="Cordia New" w:hAnsi="Cordia New" w:cs="Cordia New"/>
+                <w:sz w:val="28"/>
+                <w:szCs w:val="28"/>
+                <w:lang w:val="it-IT"/>
+              </w:rPr>
+            </w:pPr>
+            <w:r>
+              <w:rPr>
+                <w:rFonts w:ascii="Cordia New" w:hAnsi="Cordia New" w:cs="Cordia New"/>
+                <w:sz w:val="28"/>
+                <w:szCs w:val="28"/>
+                <w:lang w:val="it-IT"/>
+              </w:rPr>
+              <w:t>L’utente viene promosso al livello successivo</w:t>
+            </w:r>
+            <w:r>
+              <w:rPr>
+                <w:rFonts w:ascii="Cordia New" w:hAnsi="Cordia New" w:cs="Cordia New"/>
+                <w:sz w:val="28"/>
+                <w:szCs w:val="28"/>
+                <w:lang w:val="it-IT"/>
+              </w:rPr>
+              <w:t xml:space="preserve"> </w:t>
+            </w:r>
+          </w:p>
+        </w:tc>
+      </w:tr>
+      <w:tr>
+        <w:tc>
+          <w:tcPr>
+            <w:cnfStyle w:val="001000000000" w:firstRow="0" w:lastRow="0" w:firstColumn="1" w:lastColumn="0" w:oddVBand="0" w:evenVBand="0" w:oddHBand="0" w:evenHBand="0" w:firstRowFirstColumn="0" w:firstRowLastColumn="0" w:lastRowFirstColumn="0" w:lastRowLastColumn="0"/>
+            <w:tcW w:w="2158" w:type="dxa"/>
+          </w:tcPr>
+          <w:p>
+            <w:pPr>
+              <w:spacing w:line="276" w:lineRule="auto"/>
+              <w:jc w:val="right"/>
+              <w:rPr>
+                <w:rFonts w:ascii="Cordia New" w:hAnsi="Cordia New" w:cs="Cordia New"/>
+                <w:b w:val="0"/>
+                <w:sz w:val="28"/>
+                <w:szCs w:val="28"/>
+                <w:lang w:val="it-IT"/>
+              </w:rPr>
+            </w:pPr>
+            <w:r>
+              <w:rPr>
+                <w:rFonts w:ascii="Cordia New" w:hAnsi="Cordia New" w:cs="Cordia New"/>
+                <w:b w:val="0"/>
+                <w:sz w:val="28"/>
+                <w:szCs w:val="28"/>
+                <w:lang w:val="it-IT"/>
+              </w:rPr>
+              <w:t>Conseguenze</w:t>
+            </w:r>
+            <w:r>
+              <w:rPr>
+                <w:rFonts w:ascii="Cordia New" w:hAnsi="Cordia New" w:cs="Cordia New"/>
+                <w:b w:val="0"/>
+                <w:sz w:val="28"/>
+                <w:szCs w:val="28"/>
+                <w:lang w:val="it-IT"/>
+              </w:rPr>
+              <w:t xml:space="preserve"> </w:t>
+            </w:r>
+          </w:p>
+        </w:tc>
+        <w:tc>
+          <w:tcPr>
+            <w:tcW w:w="7464" w:type="dxa"/>
+          </w:tcPr>
+          <w:p>
+            <w:pPr>
+              <w:spacing w:line="276" w:lineRule="auto"/>
+              <w:cnfStyle w:val="000000000000" w:firstRow="0" w:lastRow="0" w:firstColumn="0" w:lastColumn="0" w:oddVBand="0" w:evenVBand="0" w:oddHBand="0" w:evenHBand="0" w:firstRowFirstColumn="0" w:firstRowLastColumn="0" w:lastRowFirstColumn="0" w:lastRowLastColumn="0"/>
+              <w:rPr>
+                <w:rFonts w:ascii="Cordia New" w:hAnsi="Cordia New" w:cs="Cordia New"/>
+                <w:sz w:val="28"/>
+                <w:szCs w:val="28"/>
+                <w:lang w:val="it-IT"/>
+              </w:rPr>
+            </w:pPr>
+            <w:r>
+              <w:rPr>
+                <w:rFonts w:ascii="Cordia New" w:hAnsi="Cordia New" w:cs="Cordia New"/>
+                <w:sz w:val="28"/>
+                <w:szCs w:val="28"/>
+                <w:lang w:val="it-IT"/>
+              </w:rPr>
+              <w:t>Vengono aggiornati i dati relativi all’utente sul database</w:t>
+            </w:r>
+            <w:r>
+              <w:rPr>
+                <w:rFonts w:ascii="Cordia New" w:hAnsi="Cordia New" w:cs="Cordia New"/>
+                <w:sz w:val="28"/>
+                <w:szCs w:val="28"/>
+                <w:lang w:val="it-IT"/>
+              </w:rPr>
+              <w:t xml:space="preserve"> </w:t>
+            </w:r>
+            <w:r>
+              <w:rPr>
+                <w:rFonts w:ascii="Cordia New" w:hAnsi="Cordia New" w:cs="Cordia New"/>
+                <w:sz w:val="28"/>
+                <w:szCs w:val="28"/>
+                <w:lang w:val="it-IT"/>
+              </w:rPr>
+              <w:t>e guadagna il trofeo associato</w:t>
             </w:r>
             <w:bookmarkStart w:id="0" w:name="_GoBack"/>
             <w:bookmarkEnd w:id="0"/>
+          </w:p>
+        </w:tc>
+      </w:tr>
+    </w:tbl>
+    <w:p>
+      <w:pPr>
+        <w:rPr>
+          <w:rFonts w:ascii="Cordia New" w:hAnsi="Cordia New" w:cs="Cordia New"/>
+          <w:color w:val="4472C4" w:themeColor="accent1"/>
+          <w:sz w:val="28"/>
+          <w:szCs w:val="28"/>
+          <w:lang w:val="it-IT"/>
+        </w:rPr>
+      </w:pPr>
+    </w:p>
+    <w:tbl>
+      <w:tblPr>
+        <w:tblStyle w:val="GridTable5Dark-Accent1"/>
+        <w:tblW w:w="0" w:type="auto"/>
+        <w:tblLook w:val="0480" w:firstRow="0" w:lastRow="0" w:firstColumn="1" w:lastColumn="0" w:noHBand="0" w:noVBand="1"/>
+      </w:tblPr>
+      <w:tblGrid>
+        <w:gridCol w:w="2158"/>
+        <w:gridCol w:w="7464"/>
+      </w:tblGrid>
+      <w:tr>
+        <w:trPr>
+          <w:cnfStyle w:val="000000100000" w:firstRow="0" w:lastRow="0" w:firstColumn="0" w:lastColumn="0" w:oddVBand="0" w:evenVBand="0" w:oddHBand="1" w:evenHBand="0" w:firstRowFirstColumn="0" w:firstRowLastColumn="0" w:lastRowFirstColumn="0" w:lastRowLastColumn="0"/>
+        </w:trPr>
+        <w:tc>
+          <w:tcPr>
+            <w:cnfStyle w:val="001000000000" w:firstRow="0" w:lastRow="0" w:firstColumn="1" w:lastColumn="0" w:oddVBand="0" w:evenVBand="0" w:oddHBand="0" w:evenHBand="0" w:firstRowFirstColumn="0" w:firstRowLastColumn="0" w:lastRowFirstColumn="0" w:lastRowLastColumn="0"/>
+            <w:tcW w:w="2158" w:type="dxa"/>
+          </w:tcPr>
+          <w:p>
+            <w:pPr>
+              <w:spacing w:line="276" w:lineRule="auto"/>
+              <w:jc w:val="right"/>
+              <w:rPr>
+                <w:rFonts w:ascii="Cordia New" w:hAnsi="Cordia New" w:cs="Cordia New"/>
+                <w:b w:val="0"/>
+                <w:color w:val="4472C4" w:themeColor="accent1"/>
+                <w:sz w:val="28"/>
+                <w:szCs w:val="28"/>
+                <w:lang w:val="it-IT"/>
+              </w:rPr>
+            </w:pPr>
+            <w:r>
+              <w:rPr>
+                <w:rFonts w:ascii="Cordia New" w:hAnsi="Cordia New" w:cs="Cordia New"/>
+                <w:b w:val="0"/>
+                <w:sz w:val="28"/>
+                <w:szCs w:val="28"/>
+                <w:lang w:val="it-IT"/>
+              </w:rPr>
+              <w:t>Nome</w:t>
+            </w:r>
+          </w:p>
+        </w:tc>
+        <w:tc>
+          <w:tcPr>
+            <w:tcW w:w="7464" w:type="dxa"/>
+          </w:tcPr>
+          <w:p>
+            <w:pPr>
+              <w:spacing w:line="276" w:lineRule="auto"/>
+              <w:cnfStyle w:val="000000100000" w:firstRow="0" w:lastRow="0" w:firstColumn="0" w:lastColumn="0" w:oddVBand="0" w:evenVBand="0" w:oddHBand="1" w:evenHBand="0" w:firstRowFirstColumn="0" w:firstRowLastColumn="0" w:lastRowFirstColumn="0" w:lastRowLastColumn="0"/>
+              <w:rPr>
+                <w:rFonts w:ascii="Cordia New" w:hAnsi="Cordia New" w:cs="Cordia New"/>
+                <w:b/>
+                <w:color w:val="4472C4" w:themeColor="accent1"/>
+                <w:sz w:val="28"/>
+                <w:szCs w:val="28"/>
+                <w:lang w:val="it-IT"/>
+              </w:rPr>
+            </w:pPr>
+            <w:r>
+              <w:rPr>
+                <w:rFonts w:ascii="Cordia New" w:hAnsi="Cordia New" w:cs="Cordia New"/>
+                <w:b/>
+                <w:sz w:val="28"/>
+                <w:szCs w:val="28"/>
+                <w:lang w:val="it-IT"/>
+              </w:rPr>
+              <w:t>Retrocessione</w:t>
+            </w:r>
+          </w:p>
+        </w:tc>
+      </w:tr>
+      <w:tr>
+        <w:tc>
+          <w:tcPr>
+            <w:cnfStyle w:val="001000000000" w:firstRow="0" w:lastRow="0" w:firstColumn="1" w:lastColumn="0" w:oddVBand="0" w:evenVBand="0" w:oddHBand="0" w:evenHBand="0" w:firstRowFirstColumn="0" w:firstRowLastColumn="0" w:lastRowFirstColumn="0" w:lastRowLastColumn="0"/>
+            <w:tcW w:w="2158" w:type="dxa"/>
+          </w:tcPr>
+          <w:p>
+            <w:pPr>
+              <w:spacing w:line="276" w:lineRule="auto"/>
+              <w:jc w:val="right"/>
+              <w:rPr>
+                <w:rFonts w:ascii="Cordia New" w:hAnsi="Cordia New" w:cs="Cordia New"/>
+                <w:b w:val="0"/>
+                <w:color w:val="4472C4" w:themeColor="accent1"/>
+                <w:sz w:val="28"/>
+                <w:szCs w:val="28"/>
+                <w:lang w:val="it-IT"/>
+              </w:rPr>
+            </w:pPr>
+            <w:r>
+              <w:rPr>
+                <w:rFonts w:ascii="Cordia New" w:hAnsi="Cordia New" w:cs="Cordia New"/>
+                <w:b w:val="0"/>
+                <w:sz w:val="28"/>
+                <w:szCs w:val="28"/>
+                <w:lang w:val="it-IT"/>
+              </w:rPr>
+              <w:t>Attori partecipanti</w:t>
+            </w:r>
+          </w:p>
+        </w:tc>
+        <w:tc>
+          <w:tcPr>
+            <w:tcW w:w="7464" w:type="dxa"/>
+          </w:tcPr>
+          <w:p>
+            <w:pPr>
+              <w:spacing w:line="276" w:lineRule="auto"/>
+              <w:cnfStyle w:val="000000000000" w:firstRow="0" w:lastRow="0" w:firstColumn="0" w:lastColumn="0" w:oddVBand="0" w:evenVBand="0" w:oddHBand="0" w:evenHBand="0" w:firstRowFirstColumn="0" w:firstRowLastColumn="0" w:lastRowFirstColumn="0" w:lastRowLastColumn="0"/>
+              <w:rPr>
+                <w:rFonts w:ascii="Cordia New" w:hAnsi="Cordia New" w:cs="Cordia New"/>
+                <w:sz w:val="28"/>
+                <w:szCs w:val="28"/>
+                <w:lang w:val="it-IT"/>
+              </w:rPr>
+            </w:pPr>
+            <w:r>
+              <w:rPr>
+                <w:rFonts w:ascii="Cordia New" w:hAnsi="Cordia New" w:cs="Cordia New"/>
+                <w:sz w:val="28"/>
+                <w:szCs w:val="28"/>
+                <w:lang w:val="it-IT"/>
+              </w:rPr>
+              <w:t>Moderatori, amministratori</w:t>
+            </w:r>
+          </w:p>
+        </w:tc>
+      </w:tr>
+      <w:tr>
+        <w:trPr>
+          <w:cnfStyle w:val="000000100000" w:firstRow="0" w:lastRow="0" w:firstColumn="0" w:lastColumn="0" w:oddVBand="0" w:evenVBand="0" w:oddHBand="1" w:evenHBand="0" w:firstRowFirstColumn="0" w:firstRowLastColumn="0" w:lastRowFirstColumn="0" w:lastRowLastColumn="0"/>
+        </w:trPr>
+        <w:tc>
+          <w:tcPr>
+            <w:cnfStyle w:val="001000000000" w:firstRow="0" w:lastRow="0" w:firstColumn="1" w:lastColumn="0" w:oddVBand="0" w:evenVBand="0" w:oddHBand="0" w:evenHBand="0" w:firstRowFirstColumn="0" w:firstRowLastColumn="0" w:lastRowFirstColumn="0" w:lastRowLastColumn="0"/>
+            <w:tcW w:w="2158" w:type="dxa"/>
+          </w:tcPr>
+          <w:p>
+            <w:pPr>
+              <w:spacing w:line="276" w:lineRule="auto"/>
+              <w:jc w:val="right"/>
+              <w:rPr>
+                <w:rFonts w:ascii="Cordia New" w:hAnsi="Cordia New" w:cs="Cordia New"/>
+                <w:b w:val="0"/>
+                <w:color w:val="4472C4" w:themeColor="accent1"/>
+                <w:sz w:val="28"/>
+                <w:szCs w:val="28"/>
+                <w:lang w:val="it-IT"/>
+              </w:rPr>
+            </w:pPr>
+            <w:r>
+              <w:rPr>
+                <w:rFonts w:ascii="Cordia New" w:hAnsi="Cordia New" w:cs="Cordia New"/>
+                <w:b w:val="0"/>
+                <w:sz w:val="28"/>
+                <w:szCs w:val="28"/>
+                <w:lang w:val="it-IT"/>
+              </w:rPr>
+              <w:t>Descrizione</w:t>
+            </w:r>
+          </w:p>
+        </w:tc>
+        <w:tc>
+          <w:tcPr>
+            <w:tcW w:w="7464" w:type="dxa"/>
+          </w:tcPr>
+          <w:p>
+            <w:pPr>
+              <w:spacing w:line="276" w:lineRule="auto"/>
+              <w:cnfStyle w:val="000000100000" w:firstRow="0" w:lastRow="0" w:firstColumn="0" w:lastColumn="0" w:oddVBand="0" w:evenVBand="0" w:oddHBand="1" w:evenHBand="0" w:firstRowFirstColumn="0" w:firstRowLastColumn="0" w:lastRowFirstColumn="0" w:lastRowLastColumn="0"/>
+              <w:rPr>
+                <w:rFonts w:ascii="Cordia New" w:hAnsi="Cordia New" w:cs="Cordia New"/>
+                <w:sz w:val="28"/>
+                <w:szCs w:val="28"/>
+                <w:lang w:val="it-IT"/>
+              </w:rPr>
+            </w:pPr>
+            <w:r>
+              <w:rPr>
+                <w:rFonts w:ascii="Cordia New" w:hAnsi="Cordia New" w:cs="Cordia New"/>
+                <w:sz w:val="28"/>
+                <w:szCs w:val="28"/>
+                <w:lang w:val="it-IT"/>
+              </w:rPr>
+              <w:t xml:space="preserve">Permette all’attore di </w:t>
+            </w:r>
+            <w:r>
+              <w:rPr>
+                <w:rFonts w:ascii="Cordia New" w:hAnsi="Cordia New" w:cs="Cordia New"/>
+                <w:sz w:val="28"/>
+                <w:szCs w:val="28"/>
+                <w:lang w:val="it-IT"/>
+              </w:rPr>
+              <w:t>retrocedere</w:t>
+            </w:r>
+            <w:r>
+              <w:rPr>
+                <w:rFonts w:ascii="Cordia New" w:hAnsi="Cordia New" w:cs="Cordia New"/>
+                <w:sz w:val="28"/>
+                <w:szCs w:val="28"/>
+                <w:lang w:val="it-IT"/>
+              </w:rPr>
+              <w:t xml:space="preserve"> l’utente</w:t>
+            </w:r>
+          </w:p>
+        </w:tc>
+      </w:tr>
+      <w:tr>
+        <w:trPr>
+          <w:trHeight w:val="404"/>
+        </w:trPr>
+        <w:tc>
+          <w:tcPr>
+            <w:cnfStyle w:val="001000000000" w:firstRow="0" w:lastRow="0" w:firstColumn="1" w:lastColumn="0" w:oddVBand="0" w:evenVBand="0" w:oddHBand="0" w:evenHBand="0" w:firstRowFirstColumn="0" w:firstRowLastColumn="0" w:lastRowFirstColumn="0" w:lastRowLastColumn="0"/>
+            <w:tcW w:w="2158" w:type="dxa"/>
+          </w:tcPr>
+          <w:p>
+            <w:pPr>
+              <w:spacing w:line="276" w:lineRule="auto"/>
+              <w:jc w:val="right"/>
+              <w:rPr>
+                <w:rFonts w:ascii="Cordia New" w:hAnsi="Cordia New" w:cs="Cordia New"/>
+                <w:b w:val="0"/>
+                <w:sz w:val="28"/>
+                <w:szCs w:val="28"/>
+                <w:lang w:val="it-IT"/>
+              </w:rPr>
+            </w:pPr>
+            <w:r>
+              <w:rPr>
+                <w:rFonts w:ascii="Cordia New" w:hAnsi="Cordia New" w:cs="Cordia New"/>
+                <w:b w:val="0"/>
+                <w:sz w:val="28"/>
+                <w:szCs w:val="28"/>
+                <w:lang w:val="it-IT"/>
+              </w:rPr>
+              <w:t>Trigger</w:t>
+            </w:r>
+          </w:p>
+        </w:tc>
+        <w:tc>
+          <w:tcPr>
+            <w:tcW w:w="7464" w:type="dxa"/>
+          </w:tcPr>
+          <w:p>
+            <w:pPr>
+              <w:cnfStyle w:val="000000000000" w:firstRow="0" w:lastRow="0" w:firstColumn="0" w:lastColumn="0" w:oddVBand="0" w:evenVBand="0" w:oddHBand="0" w:evenHBand="0" w:firstRowFirstColumn="0" w:firstRowLastColumn="0" w:lastRowFirstColumn="0" w:lastRowLastColumn="0"/>
+              <w:rPr>
+                <w:rFonts w:ascii="Cordia New" w:hAnsi="Cordia New" w:cs="Cordia New"/>
+                <w:sz w:val="28"/>
+                <w:szCs w:val="28"/>
+                <w:lang w:val="it-IT"/>
+              </w:rPr>
+            </w:pPr>
+            <w:r>
+              <w:rPr>
+                <w:rFonts w:ascii="Cordia New" w:hAnsi="Cordia New" w:cs="Cordia New"/>
+                <w:sz w:val="28"/>
+                <w:szCs w:val="28"/>
+                <w:lang w:val="it-IT"/>
+              </w:rPr>
+              <w:t xml:space="preserve">Intervento da parte dell’attore </w:t>
+            </w:r>
+          </w:p>
+        </w:tc>
+      </w:tr>
+      <w:tr>
+        <w:trPr>
+          <w:cnfStyle w:val="000000100000" w:firstRow="0" w:lastRow="0" w:firstColumn="0" w:lastColumn="0" w:oddVBand="0" w:evenVBand="0" w:oddHBand="1" w:evenHBand="0" w:firstRowFirstColumn="0" w:firstRowLastColumn="0" w:lastRowFirstColumn="0" w:lastRowLastColumn="0"/>
+        </w:trPr>
+        <w:tc>
+          <w:tcPr>
+            <w:cnfStyle w:val="001000000000" w:firstRow="0" w:lastRow="0" w:firstColumn="1" w:lastColumn="0" w:oddVBand="0" w:evenVBand="0" w:oddHBand="0" w:evenHBand="0" w:firstRowFirstColumn="0" w:firstRowLastColumn="0" w:lastRowFirstColumn="0" w:lastRowLastColumn="0"/>
+            <w:tcW w:w="2158" w:type="dxa"/>
+          </w:tcPr>
+          <w:p>
+            <w:pPr>
+              <w:spacing w:line="276" w:lineRule="auto"/>
+              <w:jc w:val="right"/>
+              <w:rPr>
+                <w:rFonts w:ascii="Cordia New" w:hAnsi="Cordia New" w:cs="Cordia New"/>
+                <w:b w:val="0"/>
+                <w:sz w:val="28"/>
+                <w:szCs w:val="28"/>
+                <w:lang w:val="it-IT"/>
+              </w:rPr>
+            </w:pPr>
+            <w:r>
+              <w:rPr>
+                <w:rFonts w:ascii="Cordia New" w:hAnsi="Cordia New" w:cs="Cordia New"/>
+                <w:b w:val="0"/>
+                <w:sz w:val="28"/>
+                <w:szCs w:val="28"/>
+                <w:lang w:val="it-IT"/>
+              </w:rPr>
+              <w:t>End condition</w:t>
+            </w:r>
+          </w:p>
+        </w:tc>
+        <w:tc>
+          <w:tcPr>
+            <w:tcW w:w="7464" w:type="dxa"/>
+          </w:tcPr>
+          <w:p>
+            <w:pPr>
+              <w:spacing w:line="276" w:lineRule="auto"/>
+              <w:cnfStyle w:val="000000100000" w:firstRow="0" w:lastRow="0" w:firstColumn="0" w:lastColumn="0" w:oddVBand="0" w:evenVBand="0" w:oddHBand="1" w:evenHBand="0" w:firstRowFirstColumn="0" w:firstRowLastColumn="0" w:lastRowFirstColumn="0" w:lastRowLastColumn="0"/>
+              <w:rPr>
+                <w:rFonts w:ascii="Cordia New" w:hAnsi="Cordia New" w:cs="Cordia New"/>
+                <w:sz w:val="28"/>
+                <w:szCs w:val="28"/>
+                <w:lang w:val="it-IT"/>
+              </w:rPr>
+            </w:pPr>
+            <w:r>
+              <w:rPr>
+                <w:rFonts w:ascii="Cordia New" w:hAnsi="Cordia New" w:cs="Cordia New"/>
+                <w:sz w:val="28"/>
+                <w:szCs w:val="28"/>
+                <w:lang w:val="it-IT"/>
+              </w:rPr>
+              <w:t>L’utente viene retrocesso al livello precedente</w:t>
+            </w:r>
             <w:r>
               <w:rPr>
                 <w:rFonts w:ascii="Cordia New" w:hAnsi="Cordia New" w:cs="Cordia New"/>
@@ -6766,6 +7749,919 @@
                 <w:lang w:val="it-IT"/>
               </w:rPr>
               <w:t xml:space="preserve"> </w:t>
+            </w:r>
+          </w:p>
+        </w:tc>
+      </w:tr>
+      <w:tr>
+        <w:tc>
+          <w:tcPr>
+            <w:cnfStyle w:val="001000000000" w:firstRow="0" w:lastRow="0" w:firstColumn="1" w:lastColumn="0" w:oddVBand="0" w:evenVBand="0" w:oddHBand="0" w:evenHBand="0" w:firstRowFirstColumn="0" w:firstRowLastColumn="0" w:lastRowFirstColumn="0" w:lastRowLastColumn="0"/>
+            <w:tcW w:w="2158" w:type="dxa"/>
+          </w:tcPr>
+          <w:p>
+            <w:pPr>
+              <w:spacing w:line="276" w:lineRule="auto"/>
+              <w:jc w:val="right"/>
+              <w:rPr>
+                <w:rFonts w:ascii="Cordia New" w:hAnsi="Cordia New" w:cs="Cordia New"/>
+                <w:b w:val="0"/>
+                <w:sz w:val="28"/>
+                <w:szCs w:val="28"/>
+                <w:lang w:val="it-IT"/>
+              </w:rPr>
+            </w:pPr>
+            <w:r>
+              <w:rPr>
+                <w:rFonts w:ascii="Cordia New" w:hAnsi="Cordia New" w:cs="Cordia New"/>
+                <w:b w:val="0"/>
+                <w:sz w:val="28"/>
+                <w:szCs w:val="28"/>
+                <w:lang w:val="it-IT"/>
+              </w:rPr>
+              <w:t>Conseguenze</w:t>
+            </w:r>
+            <w:r>
+              <w:rPr>
+                <w:rFonts w:ascii="Cordia New" w:hAnsi="Cordia New" w:cs="Cordia New"/>
+                <w:b w:val="0"/>
+                <w:sz w:val="28"/>
+                <w:szCs w:val="28"/>
+                <w:lang w:val="it-IT"/>
+              </w:rPr>
+              <w:t xml:space="preserve"> </w:t>
+            </w:r>
+          </w:p>
+        </w:tc>
+        <w:tc>
+          <w:tcPr>
+            <w:tcW w:w="7464" w:type="dxa"/>
+          </w:tcPr>
+          <w:p>
+            <w:pPr>
+              <w:spacing w:line="276" w:lineRule="auto"/>
+              <w:cnfStyle w:val="000000000000" w:firstRow="0" w:lastRow="0" w:firstColumn="0" w:lastColumn="0" w:oddVBand="0" w:evenVBand="0" w:oddHBand="0" w:evenHBand="0" w:firstRowFirstColumn="0" w:firstRowLastColumn="0" w:lastRowFirstColumn="0" w:lastRowLastColumn="0"/>
+              <w:rPr>
+                <w:rFonts w:ascii="Cordia New" w:hAnsi="Cordia New" w:cs="Cordia New"/>
+                <w:sz w:val="28"/>
+                <w:szCs w:val="28"/>
+                <w:lang w:val="it-IT"/>
+              </w:rPr>
+            </w:pPr>
+            <w:r>
+              <w:rPr>
+                <w:rFonts w:ascii="Cordia New" w:hAnsi="Cordia New" w:cs="Cordia New"/>
+                <w:sz w:val="28"/>
+                <w:szCs w:val="28"/>
+                <w:lang w:val="it-IT"/>
+              </w:rPr>
+              <w:t>Vengono aggiornati i dati relativi all’utente sul database</w:t>
+            </w:r>
+          </w:p>
+        </w:tc>
+      </w:tr>
+    </w:tbl>
+    <w:p>
+      <w:pPr>
+        <w:rPr>
+          <w:rFonts w:ascii="Cordia New" w:hAnsi="Cordia New" w:cs="Cordia New"/>
+          <w:color w:val="4472C4" w:themeColor="accent1"/>
+          <w:sz w:val="28"/>
+          <w:szCs w:val="28"/>
+          <w:lang w:val="it-IT"/>
+        </w:rPr>
+      </w:pPr>
+    </w:p>
+    <w:tbl>
+      <w:tblPr>
+        <w:tblStyle w:val="GridTable5Dark-Accent1"/>
+        <w:tblW w:w="0" w:type="auto"/>
+        <w:tblLook w:val="0480" w:firstRow="0" w:lastRow="0" w:firstColumn="1" w:lastColumn="0" w:noHBand="0" w:noVBand="1"/>
+      </w:tblPr>
+      <w:tblGrid>
+        <w:gridCol w:w="2158"/>
+        <w:gridCol w:w="7464"/>
+      </w:tblGrid>
+      <w:tr>
+        <w:trPr>
+          <w:cnfStyle w:val="000000100000" w:firstRow="0" w:lastRow="0" w:firstColumn="0" w:lastColumn="0" w:oddVBand="0" w:evenVBand="0" w:oddHBand="1" w:evenHBand="0" w:firstRowFirstColumn="0" w:firstRowLastColumn="0" w:lastRowFirstColumn="0" w:lastRowLastColumn="0"/>
+        </w:trPr>
+        <w:tc>
+          <w:tcPr>
+            <w:cnfStyle w:val="001000000000" w:firstRow="0" w:lastRow="0" w:firstColumn="1" w:lastColumn="0" w:oddVBand="0" w:evenVBand="0" w:oddHBand="0" w:evenHBand="0" w:firstRowFirstColumn="0" w:firstRowLastColumn="0" w:lastRowFirstColumn="0" w:lastRowLastColumn="0"/>
+            <w:tcW w:w="2158" w:type="dxa"/>
+          </w:tcPr>
+          <w:p>
+            <w:pPr>
+              <w:spacing w:line="276" w:lineRule="auto"/>
+              <w:jc w:val="right"/>
+              <w:rPr>
+                <w:rFonts w:ascii="Cordia New" w:hAnsi="Cordia New" w:cs="Cordia New"/>
+                <w:b w:val="0"/>
+                <w:color w:val="4472C4" w:themeColor="accent1"/>
+                <w:sz w:val="28"/>
+                <w:szCs w:val="28"/>
+                <w:lang w:val="it-IT"/>
+              </w:rPr>
+            </w:pPr>
+            <w:r>
+              <w:rPr>
+                <w:rFonts w:ascii="Cordia New" w:hAnsi="Cordia New" w:cs="Cordia New"/>
+                <w:b w:val="0"/>
+                <w:sz w:val="28"/>
+                <w:szCs w:val="28"/>
+                <w:lang w:val="it-IT"/>
+              </w:rPr>
+              <w:t>Nome</w:t>
+            </w:r>
+          </w:p>
+        </w:tc>
+        <w:tc>
+          <w:tcPr>
+            <w:tcW w:w="7464" w:type="dxa"/>
+          </w:tcPr>
+          <w:p>
+            <w:pPr>
+              <w:spacing w:line="276" w:lineRule="auto"/>
+              <w:cnfStyle w:val="000000100000" w:firstRow="0" w:lastRow="0" w:firstColumn="0" w:lastColumn="0" w:oddVBand="0" w:evenVBand="0" w:oddHBand="1" w:evenHBand="0" w:firstRowFirstColumn="0" w:firstRowLastColumn="0" w:lastRowFirstColumn="0" w:lastRowLastColumn="0"/>
+              <w:rPr>
+                <w:rFonts w:ascii="Cordia New" w:hAnsi="Cordia New" w:cs="Cordia New"/>
+                <w:b/>
+                <w:color w:val="4472C4" w:themeColor="accent1"/>
+                <w:sz w:val="28"/>
+                <w:szCs w:val="28"/>
+                <w:lang w:val="it-IT"/>
+              </w:rPr>
+            </w:pPr>
+            <w:r>
+              <w:rPr>
+                <w:rFonts w:ascii="Cordia New" w:hAnsi="Cordia New" w:cs="Cordia New"/>
+                <w:b/>
+                <w:sz w:val="28"/>
+                <w:szCs w:val="28"/>
+                <w:lang w:val="it-IT"/>
+              </w:rPr>
+              <w:t>Conferimento autorizzazioni</w:t>
+            </w:r>
+          </w:p>
+        </w:tc>
+      </w:tr>
+      <w:tr>
+        <w:tc>
+          <w:tcPr>
+            <w:cnfStyle w:val="001000000000" w:firstRow="0" w:lastRow="0" w:firstColumn="1" w:lastColumn="0" w:oddVBand="0" w:evenVBand="0" w:oddHBand="0" w:evenHBand="0" w:firstRowFirstColumn="0" w:firstRowLastColumn="0" w:lastRowFirstColumn="0" w:lastRowLastColumn="0"/>
+            <w:tcW w:w="2158" w:type="dxa"/>
+          </w:tcPr>
+          <w:p>
+            <w:pPr>
+              <w:spacing w:line="276" w:lineRule="auto"/>
+              <w:jc w:val="right"/>
+              <w:rPr>
+                <w:rFonts w:ascii="Cordia New" w:hAnsi="Cordia New" w:cs="Cordia New"/>
+                <w:b w:val="0"/>
+                <w:color w:val="4472C4" w:themeColor="accent1"/>
+                <w:sz w:val="28"/>
+                <w:szCs w:val="28"/>
+                <w:lang w:val="it-IT"/>
+              </w:rPr>
+            </w:pPr>
+            <w:r>
+              <w:rPr>
+                <w:rFonts w:ascii="Cordia New" w:hAnsi="Cordia New" w:cs="Cordia New"/>
+                <w:b w:val="0"/>
+                <w:sz w:val="28"/>
+                <w:szCs w:val="28"/>
+                <w:lang w:val="it-IT"/>
+              </w:rPr>
+              <w:t>Attori partecipanti</w:t>
+            </w:r>
+          </w:p>
+        </w:tc>
+        <w:tc>
+          <w:tcPr>
+            <w:tcW w:w="7464" w:type="dxa"/>
+          </w:tcPr>
+          <w:p>
+            <w:pPr>
+              <w:spacing w:line="276" w:lineRule="auto"/>
+              <w:cnfStyle w:val="000000000000" w:firstRow="0" w:lastRow="0" w:firstColumn="0" w:lastColumn="0" w:oddVBand="0" w:evenVBand="0" w:oddHBand="0" w:evenHBand="0" w:firstRowFirstColumn="0" w:firstRowLastColumn="0" w:lastRowFirstColumn="0" w:lastRowLastColumn="0"/>
+              <w:rPr>
+                <w:rFonts w:ascii="Cordia New" w:hAnsi="Cordia New" w:cs="Cordia New"/>
+                <w:sz w:val="28"/>
+                <w:szCs w:val="28"/>
+                <w:lang w:val="it-IT"/>
+              </w:rPr>
+            </w:pPr>
+            <w:r>
+              <w:rPr>
+                <w:rFonts w:ascii="Cordia New" w:hAnsi="Cordia New" w:cs="Cordia New"/>
+                <w:sz w:val="28"/>
+                <w:szCs w:val="28"/>
+                <w:lang w:val="it-IT"/>
+              </w:rPr>
+              <w:t>Amministratori</w:t>
+            </w:r>
+          </w:p>
+        </w:tc>
+      </w:tr>
+      <w:tr>
+        <w:trPr>
+          <w:cnfStyle w:val="000000100000" w:firstRow="0" w:lastRow="0" w:firstColumn="0" w:lastColumn="0" w:oddVBand="0" w:evenVBand="0" w:oddHBand="1" w:evenHBand="0" w:firstRowFirstColumn="0" w:firstRowLastColumn="0" w:lastRowFirstColumn="0" w:lastRowLastColumn="0"/>
+        </w:trPr>
+        <w:tc>
+          <w:tcPr>
+            <w:cnfStyle w:val="001000000000" w:firstRow="0" w:lastRow="0" w:firstColumn="1" w:lastColumn="0" w:oddVBand="0" w:evenVBand="0" w:oddHBand="0" w:evenHBand="0" w:firstRowFirstColumn="0" w:firstRowLastColumn="0" w:lastRowFirstColumn="0" w:lastRowLastColumn="0"/>
+            <w:tcW w:w="2158" w:type="dxa"/>
+          </w:tcPr>
+          <w:p>
+            <w:pPr>
+              <w:spacing w:line="276" w:lineRule="auto"/>
+              <w:jc w:val="right"/>
+              <w:rPr>
+                <w:rFonts w:ascii="Cordia New" w:hAnsi="Cordia New" w:cs="Cordia New"/>
+                <w:b w:val="0"/>
+                <w:color w:val="4472C4" w:themeColor="accent1"/>
+                <w:sz w:val="28"/>
+                <w:szCs w:val="28"/>
+                <w:lang w:val="it-IT"/>
+              </w:rPr>
+            </w:pPr>
+            <w:r>
+              <w:rPr>
+                <w:rFonts w:ascii="Cordia New" w:hAnsi="Cordia New" w:cs="Cordia New"/>
+                <w:b w:val="0"/>
+                <w:sz w:val="28"/>
+                <w:szCs w:val="28"/>
+                <w:lang w:val="it-IT"/>
+              </w:rPr>
+              <w:t>Descrizione</w:t>
+            </w:r>
+          </w:p>
+        </w:tc>
+        <w:tc>
+          <w:tcPr>
+            <w:tcW w:w="7464" w:type="dxa"/>
+          </w:tcPr>
+          <w:p>
+            <w:pPr>
+              <w:spacing w:line="276" w:lineRule="auto"/>
+              <w:cnfStyle w:val="000000100000" w:firstRow="0" w:lastRow="0" w:firstColumn="0" w:lastColumn="0" w:oddVBand="0" w:evenVBand="0" w:oddHBand="1" w:evenHBand="0" w:firstRowFirstColumn="0" w:firstRowLastColumn="0" w:lastRowFirstColumn="0" w:lastRowLastColumn="0"/>
+              <w:rPr>
+                <w:rFonts w:ascii="Cordia New" w:hAnsi="Cordia New" w:cs="Cordia New"/>
+                <w:sz w:val="28"/>
+                <w:szCs w:val="28"/>
+                <w:lang w:val="it-IT"/>
+              </w:rPr>
+            </w:pPr>
+            <w:r>
+              <w:rPr>
+                <w:rFonts w:ascii="Cordia New" w:hAnsi="Cordia New" w:cs="Cordia New"/>
+                <w:sz w:val="28"/>
+                <w:szCs w:val="28"/>
+                <w:lang w:val="it-IT"/>
+              </w:rPr>
+              <w:t>Permette all’amministratore di conferire autorizzazioni di accesso in particolari aree della piattaforma, all’utente scelto in precedenza</w:t>
+            </w:r>
+            <w:r>
+              <w:rPr>
+                <w:rFonts w:ascii="Cordia New" w:hAnsi="Cordia New" w:cs="Cordia New"/>
+                <w:sz w:val="28"/>
+                <w:szCs w:val="28"/>
+                <w:lang w:val="it-IT"/>
+              </w:rPr>
+              <w:t xml:space="preserve"> (per esempio può rendere un utente base moderatore)</w:t>
+            </w:r>
+          </w:p>
+        </w:tc>
+      </w:tr>
+      <w:tr>
+        <w:trPr>
+          <w:trHeight w:val="404"/>
+        </w:trPr>
+        <w:tc>
+          <w:tcPr>
+            <w:cnfStyle w:val="001000000000" w:firstRow="0" w:lastRow="0" w:firstColumn="1" w:lastColumn="0" w:oddVBand="0" w:evenVBand="0" w:oddHBand="0" w:evenHBand="0" w:firstRowFirstColumn="0" w:firstRowLastColumn="0" w:lastRowFirstColumn="0" w:lastRowLastColumn="0"/>
+            <w:tcW w:w="2158" w:type="dxa"/>
+          </w:tcPr>
+          <w:p>
+            <w:pPr>
+              <w:spacing w:line="276" w:lineRule="auto"/>
+              <w:jc w:val="right"/>
+              <w:rPr>
+                <w:rFonts w:ascii="Cordia New" w:hAnsi="Cordia New" w:cs="Cordia New"/>
+                <w:b w:val="0"/>
+                <w:sz w:val="28"/>
+                <w:szCs w:val="28"/>
+                <w:lang w:val="it-IT"/>
+              </w:rPr>
+            </w:pPr>
+            <w:r>
+              <w:rPr>
+                <w:rFonts w:ascii="Cordia New" w:hAnsi="Cordia New" w:cs="Cordia New"/>
+                <w:b w:val="0"/>
+                <w:sz w:val="28"/>
+                <w:szCs w:val="28"/>
+                <w:lang w:val="it-IT"/>
+              </w:rPr>
+              <w:t>Trigger</w:t>
+            </w:r>
+          </w:p>
+        </w:tc>
+        <w:tc>
+          <w:tcPr>
+            <w:tcW w:w="7464" w:type="dxa"/>
+          </w:tcPr>
+          <w:p>
+            <w:pPr>
+              <w:cnfStyle w:val="000000000000" w:firstRow="0" w:lastRow="0" w:firstColumn="0" w:lastColumn="0" w:oddVBand="0" w:evenVBand="0" w:oddHBand="0" w:evenHBand="0" w:firstRowFirstColumn="0" w:firstRowLastColumn="0" w:lastRowFirstColumn="0" w:lastRowLastColumn="0"/>
+              <w:rPr>
+                <w:rFonts w:ascii="Cordia New" w:hAnsi="Cordia New" w:cs="Cordia New"/>
+                <w:sz w:val="28"/>
+                <w:szCs w:val="28"/>
+                <w:lang w:val="it-IT"/>
+              </w:rPr>
+            </w:pPr>
+            <w:r>
+              <w:rPr>
+                <w:rFonts w:ascii="Cordia New" w:hAnsi="Cordia New" w:cs="Cordia New"/>
+                <w:sz w:val="28"/>
+                <w:szCs w:val="28"/>
+                <w:lang w:val="it-IT"/>
+              </w:rPr>
+              <w:t xml:space="preserve">Click da parte dell’attore </w:t>
+            </w:r>
+            <w:r>
+              <w:rPr>
+                <w:rFonts w:ascii="Cordia New" w:hAnsi="Cordia New" w:cs="Cordia New"/>
+                <w:sz w:val="28"/>
+                <w:szCs w:val="28"/>
+                <w:lang w:val="it-IT"/>
+              </w:rPr>
+              <w:t>sull’apposito pulsante</w:t>
+            </w:r>
+          </w:p>
+        </w:tc>
+      </w:tr>
+      <w:tr>
+        <w:trPr>
+          <w:cnfStyle w:val="000000100000" w:firstRow="0" w:lastRow="0" w:firstColumn="0" w:lastColumn="0" w:oddVBand="0" w:evenVBand="0" w:oddHBand="1" w:evenHBand="0" w:firstRowFirstColumn="0" w:firstRowLastColumn="0" w:lastRowFirstColumn="0" w:lastRowLastColumn="0"/>
+        </w:trPr>
+        <w:tc>
+          <w:tcPr>
+            <w:cnfStyle w:val="001000000000" w:firstRow="0" w:lastRow="0" w:firstColumn="1" w:lastColumn="0" w:oddVBand="0" w:evenVBand="0" w:oddHBand="0" w:evenHBand="0" w:firstRowFirstColumn="0" w:firstRowLastColumn="0" w:lastRowFirstColumn="0" w:lastRowLastColumn="0"/>
+            <w:tcW w:w="2158" w:type="dxa"/>
+          </w:tcPr>
+          <w:p>
+            <w:pPr>
+              <w:spacing w:line="276" w:lineRule="auto"/>
+              <w:jc w:val="right"/>
+              <w:rPr>
+                <w:rFonts w:ascii="Cordia New" w:hAnsi="Cordia New" w:cs="Cordia New"/>
+                <w:b w:val="0"/>
+                <w:sz w:val="28"/>
+                <w:szCs w:val="28"/>
+                <w:lang w:val="it-IT"/>
+              </w:rPr>
+            </w:pPr>
+            <w:r>
+              <w:rPr>
+                <w:rFonts w:ascii="Cordia New" w:hAnsi="Cordia New" w:cs="Cordia New"/>
+                <w:b w:val="0"/>
+                <w:sz w:val="28"/>
+                <w:szCs w:val="28"/>
+                <w:lang w:val="it-IT"/>
+              </w:rPr>
+              <w:t>End condition</w:t>
+            </w:r>
+          </w:p>
+        </w:tc>
+        <w:tc>
+          <w:tcPr>
+            <w:tcW w:w="7464" w:type="dxa"/>
+          </w:tcPr>
+          <w:p>
+            <w:pPr>
+              <w:spacing w:line="276" w:lineRule="auto"/>
+              <w:cnfStyle w:val="000000100000" w:firstRow="0" w:lastRow="0" w:firstColumn="0" w:lastColumn="0" w:oddVBand="0" w:evenVBand="0" w:oddHBand="1" w:evenHBand="0" w:firstRowFirstColumn="0" w:firstRowLastColumn="0" w:lastRowFirstColumn="0" w:lastRowLastColumn="0"/>
+              <w:rPr>
+                <w:rFonts w:ascii="Cordia New" w:hAnsi="Cordia New" w:cs="Cordia New"/>
+                <w:sz w:val="28"/>
+                <w:szCs w:val="28"/>
+                <w:lang w:val="it-IT"/>
+              </w:rPr>
+            </w:pPr>
+            <w:r>
+              <w:rPr>
+                <w:rFonts w:ascii="Cordia New" w:hAnsi="Cordia New" w:cs="Cordia New"/>
+                <w:sz w:val="28"/>
+                <w:szCs w:val="28"/>
+                <w:lang w:val="it-IT"/>
+              </w:rPr>
+              <w:t>L’utente selezionato ottiene le autorizzazioni aggiuntive</w:t>
+            </w:r>
+          </w:p>
+        </w:tc>
+      </w:tr>
+      <w:tr>
+        <w:tc>
+          <w:tcPr>
+            <w:cnfStyle w:val="001000000000" w:firstRow="0" w:lastRow="0" w:firstColumn="1" w:lastColumn="0" w:oddVBand="0" w:evenVBand="0" w:oddHBand="0" w:evenHBand="0" w:firstRowFirstColumn="0" w:firstRowLastColumn="0" w:lastRowFirstColumn="0" w:lastRowLastColumn="0"/>
+            <w:tcW w:w="2158" w:type="dxa"/>
+          </w:tcPr>
+          <w:p>
+            <w:pPr>
+              <w:spacing w:line="276" w:lineRule="auto"/>
+              <w:jc w:val="right"/>
+              <w:rPr>
+                <w:rFonts w:ascii="Cordia New" w:hAnsi="Cordia New" w:cs="Cordia New"/>
+                <w:b w:val="0"/>
+                <w:sz w:val="28"/>
+                <w:szCs w:val="28"/>
+                <w:lang w:val="it-IT"/>
+              </w:rPr>
+            </w:pPr>
+            <w:r>
+              <w:rPr>
+                <w:rFonts w:ascii="Cordia New" w:hAnsi="Cordia New" w:cs="Cordia New"/>
+                <w:b w:val="0"/>
+                <w:sz w:val="28"/>
+                <w:szCs w:val="28"/>
+                <w:lang w:val="it-IT"/>
+              </w:rPr>
+              <w:t>Conseguenze</w:t>
+            </w:r>
+            <w:r>
+              <w:rPr>
+                <w:rFonts w:ascii="Cordia New" w:hAnsi="Cordia New" w:cs="Cordia New"/>
+                <w:b w:val="0"/>
+                <w:sz w:val="28"/>
+                <w:szCs w:val="28"/>
+                <w:lang w:val="it-IT"/>
+              </w:rPr>
+              <w:t xml:space="preserve"> </w:t>
+            </w:r>
+          </w:p>
+        </w:tc>
+        <w:tc>
+          <w:tcPr>
+            <w:tcW w:w="7464" w:type="dxa"/>
+          </w:tcPr>
+          <w:p>
+            <w:pPr>
+              <w:spacing w:line="276" w:lineRule="auto"/>
+              <w:cnfStyle w:val="000000000000" w:firstRow="0" w:lastRow="0" w:firstColumn="0" w:lastColumn="0" w:oddVBand="0" w:evenVBand="0" w:oddHBand="0" w:evenHBand="0" w:firstRowFirstColumn="0" w:firstRowLastColumn="0" w:lastRowFirstColumn="0" w:lastRowLastColumn="0"/>
+              <w:rPr>
+                <w:rFonts w:ascii="Cordia New" w:hAnsi="Cordia New" w:cs="Cordia New"/>
+                <w:sz w:val="28"/>
+                <w:szCs w:val="28"/>
+                <w:lang w:val="it-IT"/>
+              </w:rPr>
+            </w:pPr>
+            <w:r>
+              <w:rPr>
+                <w:rFonts w:ascii="Cordia New" w:hAnsi="Cordia New" w:cs="Cordia New"/>
+                <w:sz w:val="28"/>
+                <w:szCs w:val="28"/>
+                <w:lang w:val="it-IT"/>
+              </w:rPr>
+              <w:t xml:space="preserve">L’utente fa ora parte di una categoria con livello di accesso più elevato </w:t>
+            </w:r>
+          </w:p>
+        </w:tc>
+      </w:tr>
+    </w:tbl>
+    <w:p>
+      <w:pPr>
+        <w:rPr>
+          <w:rFonts w:ascii="Cordia New" w:hAnsi="Cordia New" w:cs="Cordia New"/>
+          <w:color w:val="4472C4" w:themeColor="accent1"/>
+          <w:sz w:val="28"/>
+          <w:szCs w:val="28"/>
+          <w:lang w:val="it-IT"/>
+        </w:rPr>
+      </w:pPr>
+    </w:p>
+    <w:tbl>
+      <w:tblPr>
+        <w:tblStyle w:val="GridTable5Dark-Accent1"/>
+        <w:tblW w:w="0" w:type="auto"/>
+        <w:tblLook w:val="0480" w:firstRow="0" w:lastRow="0" w:firstColumn="1" w:lastColumn="0" w:noHBand="0" w:noVBand="1"/>
+      </w:tblPr>
+      <w:tblGrid>
+        <w:gridCol w:w="2158"/>
+        <w:gridCol w:w="7464"/>
+      </w:tblGrid>
+      <w:tr>
+        <w:trPr>
+          <w:cnfStyle w:val="000000100000" w:firstRow="0" w:lastRow="0" w:firstColumn="0" w:lastColumn="0" w:oddVBand="0" w:evenVBand="0" w:oddHBand="1" w:evenHBand="0" w:firstRowFirstColumn="0" w:firstRowLastColumn="0" w:lastRowFirstColumn="0" w:lastRowLastColumn="0"/>
+        </w:trPr>
+        <w:tc>
+          <w:tcPr>
+            <w:cnfStyle w:val="001000000000" w:firstRow="0" w:lastRow="0" w:firstColumn="1" w:lastColumn="0" w:oddVBand="0" w:evenVBand="0" w:oddHBand="0" w:evenHBand="0" w:firstRowFirstColumn="0" w:firstRowLastColumn="0" w:lastRowFirstColumn="0" w:lastRowLastColumn="0"/>
+            <w:tcW w:w="2158" w:type="dxa"/>
+          </w:tcPr>
+          <w:p>
+            <w:pPr>
+              <w:spacing w:line="276" w:lineRule="auto"/>
+              <w:jc w:val="right"/>
+              <w:rPr>
+                <w:rFonts w:ascii="Cordia New" w:hAnsi="Cordia New" w:cs="Cordia New"/>
+                <w:b w:val="0"/>
+                <w:color w:val="4472C4" w:themeColor="accent1"/>
+                <w:sz w:val="28"/>
+                <w:szCs w:val="28"/>
+                <w:lang w:val="it-IT"/>
+              </w:rPr>
+            </w:pPr>
+            <w:r>
+              <w:rPr>
+                <w:rFonts w:ascii="Cordia New" w:hAnsi="Cordia New" w:cs="Cordia New"/>
+                <w:b w:val="0"/>
+                <w:sz w:val="28"/>
+                <w:szCs w:val="28"/>
+                <w:lang w:val="it-IT"/>
+              </w:rPr>
+              <w:t>Nome</w:t>
+            </w:r>
+          </w:p>
+        </w:tc>
+        <w:tc>
+          <w:tcPr>
+            <w:tcW w:w="7464" w:type="dxa"/>
+          </w:tcPr>
+          <w:p>
+            <w:pPr>
+              <w:spacing w:line="276" w:lineRule="auto"/>
+              <w:cnfStyle w:val="000000100000" w:firstRow="0" w:lastRow="0" w:firstColumn="0" w:lastColumn="0" w:oddVBand="0" w:evenVBand="0" w:oddHBand="1" w:evenHBand="0" w:firstRowFirstColumn="0" w:firstRowLastColumn="0" w:lastRowFirstColumn="0" w:lastRowLastColumn="0"/>
+              <w:rPr>
+                <w:rFonts w:ascii="Cordia New" w:hAnsi="Cordia New" w:cs="Cordia New"/>
+                <w:b/>
+                <w:color w:val="4472C4" w:themeColor="accent1"/>
+                <w:sz w:val="28"/>
+                <w:szCs w:val="28"/>
+                <w:lang w:val="it-IT"/>
+              </w:rPr>
+            </w:pPr>
+            <w:r>
+              <w:rPr>
+                <w:rFonts w:ascii="Cordia New" w:hAnsi="Cordia New" w:cs="Cordia New"/>
+                <w:b/>
+                <w:sz w:val="28"/>
+                <w:szCs w:val="28"/>
+                <w:lang w:val="it-IT"/>
+              </w:rPr>
+              <w:t>Revoca</w:t>
+            </w:r>
+            <w:r>
+              <w:rPr>
+                <w:rFonts w:ascii="Cordia New" w:hAnsi="Cordia New" w:cs="Cordia New"/>
+                <w:b/>
+                <w:sz w:val="28"/>
+                <w:szCs w:val="28"/>
+                <w:lang w:val="it-IT"/>
+              </w:rPr>
+              <w:t xml:space="preserve"> autorizzazioni</w:t>
+            </w:r>
+          </w:p>
+        </w:tc>
+      </w:tr>
+      <w:tr>
+        <w:tc>
+          <w:tcPr>
+            <w:cnfStyle w:val="001000000000" w:firstRow="0" w:lastRow="0" w:firstColumn="1" w:lastColumn="0" w:oddVBand="0" w:evenVBand="0" w:oddHBand="0" w:evenHBand="0" w:firstRowFirstColumn="0" w:firstRowLastColumn="0" w:lastRowFirstColumn="0" w:lastRowLastColumn="0"/>
+            <w:tcW w:w="2158" w:type="dxa"/>
+          </w:tcPr>
+          <w:p>
+            <w:pPr>
+              <w:spacing w:line="276" w:lineRule="auto"/>
+              <w:jc w:val="right"/>
+              <w:rPr>
+                <w:rFonts w:ascii="Cordia New" w:hAnsi="Cordia New" w:cs="Cordia New"/>
+                <w:b w:val="0"/>
+                <w:color w:val="4472C4" w:themeColor="accent1"/>
+                <w:sz w:val="28"/>
+                <w:szCs w:val="28"/>
+                <w:lang w:val="it-IT"/>
+              </w:rPr>
+            </w:pPr>
+            <w:r>
+              <w:rPr>
+                <w:rFonts w:ascii="Cordia New" w:hAnsi="Cordia New" w:cs="Cordia New"/>
+                <w:b w:val="0"/>
+                <w:sz w:val="28"/>
+                <w:szCs w:val="28"/>
+                <w:lang w:val="it-IT"/>
+              </w:rPr>
+              <w:t>Attori partecipanti</w:t>
+            </w:r>
+          </w:p>
+        </w:tc>
+        <w:tc>
+          <w:tcPr>
+            <w:tcW w:w="7464" w:type="dxa"/>
+          </w:tcPr>
+          <w:p>
+            <w:pPr>
+              <w:spacing w:line="276" w:lineRule="auto"/>
+              <w:cnfStyle w:val="000000000000" w:firstRow="0" w:lastRow="0" w:firstColumn="0" w:lastColumn="0" w:oddVBand="0" w:evenVBand="0" w:oddHBand="0" w:evenHBand="0" w:firstRowFirstColumn="0" w:firstRowLastColumn="0" w:lastRowFirstColumn="0" w:lastRowLastColumn="0"/>
+              <w:rPr>
+                <w:rFonts w:ascii="Cordia New" w:hAnsi="Cordia New" w:cs="Cordia New"/>
+                <w:sz w:val="28"/>
+                <w:szCs w:val="28"/>
+                <w:lang w:val="it-IT"/>
+              </w:rPr>
+            </w:pPr>
+            <w:r>
+              <w:rPr>
+                <w:rFonts w:ascii="Cordia New" w:hAnsi="Cordia New" w:cs="Cordia New"/>
+                <w:sz w:val="28"/>
+                <w:szCs w:val="28"/>
+                <w:lang w:val="it-IT"/>
+              </w:rPr>
+              <w:t>Amministratori</w:t>
+            </w:r>
+          </w:p>
+        </w:tc>
+      </w:tr>
+      <w:tr>
+        <w:trPr>
+          <w:cnfStyle w:val="000000100000" w:firstRow="0" w:lastRow="0" w:firstColumn="0" w:lastColumn="0" w:oddVBand="0" w:evenVBand="0" w:oddHBand="1" w:evenHBand="0" w:firstRowFirstColumn="0" w:firstRowLastColumn="0" w:lastRowFirstColumn="0" w:lastRowLastColumn="0"/>
+        </w:trPr>
+        <w:tc>
+          <w:tcPr>
+            <w:cnfStyle w:val="001000000000" w:firstRow="0" w:lastRow="0" w:firstColumn="1" w:lastColumn="0" w:oddVBand="0" w:evenVBand="0" w:oddHBand="0" w:evenHBand="0" w:firstRowFirstColumn="0" w:firstRowLastColumn="0" w:lastRowFirstColumn="0" w:lastRowLastColumn="0"/>
+            <w:tcW w:w="2158" w:type="dxa"/>
+          </w:tcPr>
+          <w:p>
+            <w:pPr>
+              <w:spacing w:line="276" w:lineRule="auto"/>
+              <w:jc w:val="right"/>
+              <w:rPr>
+                <w:rFonts w:ascii="Cordia New" w:hAnsi="Cordia New" w:cs="Cordia New"/>
+                <w:b w:val="0"/>
+                <w:color w:val="4472C4" w:themeColor="accent1"/>
+                <w:sz w:val="28"/>
+                <w:szCs w:val="28"/>
+                <w:lang w:val="it-IT"/>
+              </w:rPr>
+            </w:pPr>
+            <w:r>
+              <w:rPr>
+                <w:rFonts w:ascii="Cordia New" w:hAnsi="Cordia New" w:cs="Cordia New"/>
+                <w:b w:val="0"/>
+                <w:sz w:val="28"/>
+                <w:szCs w:val="28"/>
+                <w:lang w:val="it-IT"/>
+              </w:rPr>
+              <w:t>Descrizione</w:t>
+            </w:r>
+          </w:p>
+        </w:tc>
+        <w:tc>
+          <w:tcPr>
+            <w:tcW w:w="7464" w:type="dxa"/>
+          </w:tcPr>
+          <w:p>
+            <w:pPr>
+              <w:spacing w:line="276" w:lineRule="auto"/>
+              <w:cnfStyle w:val="000000100000" w:firstRow="0" w:lastRow="0" w:firstColumn="0" w:lastColumn="0" w:oddVBand="0" w:evenVBand="0" w:oddHBand="1" w:evenHBand="0" w:firstRowFirstColumn="0" w:firstRowLastColumn="0" w:lastRowFirstColumn="0" w:lastRowLastColumn="0"/>
+              <w:rPr>
+                <w:rFonts w:ascii="Cordia New" w:hAnsi="Cordia New" w:cs="Cordia New"/>
+                <w:sz w:val="28"/>
+                <w:szCs w:val="28"/>
+                <w:lang w:val="it-IT"/>
+              </w:rPr>
+            </w:pPr>
+            <w:r>
+              <w:rPr>
+                <w:rFonts w:ascii="Cordia New" w:hAnsi="Cordia New" w:cs="Cordia New"/>
+                <w:sz w:val="28"/>
+                <w:szCs w:val="28"/>
+                <w:lang w:val="it-IT"/>
+              </w:rPr>
+              <w:t xml:space="preserve">Permette all’amministratore di </w:t>
+            </w:r>
+            <w:r>
+              <w:rPr>
+                <w:rFonts w:ascii="Cordia New" w:hAnsi="Cordia New" w:cs="Cordia New"/>
+                <w:sz w:val="28"/>
+                <w:szCs w:val="28"/>
+                <w:lang w:val="it-IT"/>
+              </w:rPr>
+              <w:t>revocare</w:t>
+            </w:r>
+            <w:r>
+              <w:rPr>
+                <w:rFonts w:ascii="Cordia New" w:hAnsi="Cordia New" w:cs="Cordia New"/>
+                <w:sz w:val="28"/>
+                <w:szCs w:val="28"/>
+                <w:lang w:val="it-IT"/>
+              </w:rPr>
+              <w:t xml:space="preserve"> autorizzazioni di accesso in particolari aree della piattaforma, all’utente scelto in precedenza</w:t>
+            </w:r>
+            <w:r>
+              <w:rPr>
+                <w:rFonts w:ascii="Cordia New" w:hAnsi="Cordia New" w:cs="Cordia New"/>
+                <w:sz w:val="28"/>
+                <w:szCs w:val="28"/>
+                <w:lang w:val="it-IT"/>
+              </w:rPr>
+              <w:t xml:space="preserve"> (per esempio può rendere un moderatore utente base)</w:t>
+            </w:r>
+          </w:p>
+        </w:tc>
+      </w:tr>
+      <w:tr>
+        <w:trPr>
+          <w:trHeight w:val="404"/>
+        </w:trPr>
+        <w:tc>
+          <w:tcPr>
+            <w:cnfStyle w:val="001000000000" w:firstRow="0" w:lastRow="0" w:firstColumn="1" w:lastColumn="0" w:oddVBand="0" w:evenVBand="0" w:oddHBand="0" w:evenHBand="0" w:firstRowFirstColumn="0" w:firstRowLastColumn="0" w:lastRowFirstColumn="0" w:lastRowLastColumn="0"/>
+            <w:tcW w:w="2158" w:type="dxa"/>
+          </w:tcPr>
+          <w:p>
+            <w:pPr>
+              <w:spacing w:line="276" w:lineRule="auto"/>
+              <w:jc w:val="right"/>
+              <w:rPr>
+                <w:rFonts w:ascii="Cordia New" w:hAnsi="Cordia New" w:cs="Cordia New"/>
+                <w:b w:val="0"/>
+                <w:sz w:val="28"/>
+                <w:szCs w:val="28"/>
+                <w:lang w:val="it-IT"/>
+              </w:rPr>
+            </w:pPr>
+            <w:r>
+              <w:rPr>
+                <w:rFonts w:ascii="Cordia New" w:hAnsi="Cordia New" w:cs="Cordia New"/>
+                <w:b w:val="0"/>
+                <w:sz w:val="28"/>
+                <w:szCs w:val="28"/>
+                <w:lang w:val="it-IT"/>
+              </w:rPr>
+              <w:t>Trigger</w:t>
+            </w:r>
+          </w:p>
+        </w:tc>
+        <w:tc>
+          <w:tcPr>
+            <w:tcW w:w="7464" w:type="dxa"/>
+          </w:tcPr>
+          <w:p>
+            <w:pPr>
+              <w:cnfStyle w:val="000000000000" w:firstRow="0" w:lastRow="0" w:firstColumn="0" w:lastColumn="0" w:oddVBand="0" w:evenVBand="0" w:oddHBand="0" w:evenHBand="0" w:firstRowFirstColumn="0" w:firstRowLastColumn="0" w:lastRowFirstColumn="0" w:lastRowLastColumn="0"/>
+              <w:rPr>
+                <w:rFonts w:ascii="Cordia New" w:hAnsi="Cordia New" w:cs="Cordia New"/>
+                <w:sz w:val="28"/>
+                <w:szCs w:val="28"/>
+                <w:lang w:val="it-IT"/>
+              </w:rPr>
+            </w:pPr>
+            <w:r>
+              <w:rPr>
+                <w:rFonts w:ascii="Cordia New" w:hAnsi="Cordia New" w:cs="Cordia New"/>
+                <w:sz w:val="28"/>
+                <w:szCs w:val="28"/>
+                <w:lang w:val="it-IT"/>
+              </w:rPr>
+              <w:t xml:space="preserve">Click da parte dell’attore </w:t>
+            </w:r>
+            <w:r>
+              <w:rPr>
+                <w:rFonts w:ascii="Cordia New" w:hAnsi="Cordia New" w:cs="Cordia New"/>
+                <w:sz w:val="28"/>
+                <w:szCs w:val="28"/>
+                <w:lang w:val="it-IT"/>
+              </w:rPr>
+              <w:t>sull’apposito pulsante</w:t>
+            </w:r>
+          </w:p>
+        </w:tc>
+      </w:tr>
+      <w:tr>
+        <w:trPr>
+          <w:cnfStyle w:val="000000100000" w:firstRow="0" w:lastRow="0" w:firstColumn="0" w:lastColumn="0" w:oddVBand="0" w:evenVBand="0" w:oddHBand="1" w:evenHBand="0" w:firstRowFirstColumn="0" w:firstRowLastColumn="0" w:lastRowFirstColumn="0" w:lastRowLastColumn="0"/>
+        </w:trPr>
+        <w:tc>
+          <w:tcPr>
+            <w:cnfStyle w:val="001000000000" w:firstRow="0" w:lastRow="0" w:firstColumn="1" w:lastColumn="0" w:oddVBand="0" w:evenVBand="0" w:oddHBand="0" w:evenHBand="0" w:firstRowFirstColumn="0" w:firstRowLastColumn="0" w:lastRowFirstColumn="0" w:lastRowLastColumn="0"/>
+            <w:tcW w:w="2158" w:type="dxa"/>
+          </w:tcPr>
+          <w:p>
+            <w:pPr>
+              <w:spacing w:line="276" w:lineRule="auto"/>
+              <w:jc w:val="right"/>
+              <w:rPr>
+                <w:rFonts w:ascii="Cordia New" w:hAnsi="Cordia New" w:cs="Cordia New"/>
+                <w:b w:val="0"/>
+                <w:sz w:val="28"/>
+                <w:szCs w:val="28"/>
+                <w:lang w:val="it-IT"/>
+              </w:rPr>
+            </w:pPr>
+            <w:r>
+              <w:rPr>
+                <w:rFonts w:ascii="Cordia New" w:hAnsi="Cordia New" w:cs="Cordia New"/>
+                <w:b w:val="0"/>
+                <w:sz w:val="28"/>
+                <w:szCs w:val="28"/>
+                <w:lang w:val="it-IT"/>
+              </w:rPr>
+              <w:t>End condition</w:t>
+            </w:r>
+          </w:p>
+        </w:tc>
+        <w:tc>
+          <w:tcPr>
+            <w:tcW w:w="7464" w:type="dxa"/>
+          </w:tcPr>
+          <w:p>
+            <w:pPr>
+              <w:spacing w:line="276" w:lineRule="auto"/>
+              <w:cnfStyle w:val="000000100000" w:firstRow="0" w:lastRow="0" w:firstColumn="0" w:lastColumn="0" w:oddVBand="0" w:evenVBand="0" w:oddHBand="1" w:evenHBand="0" w:firstRowFirstColumn="0" w:firstRowLastColumn="0" w:lastRowFirstColumn="0" w:lastRowLastColumn="0"/>
+              <w:rPr>
+                <w:rFonts w:ascii="Cordia New" w:hAnsi="Cordia New" w:cs="Cordia New"/>
+                <w:sz w:val="28"/>
+                <w:szCs w:val="28"/>
+                <w:lang w:val="it-IT"/>
+              </w:rPr>
+            </w:pPr>
+            <w:r>
+              <w:rPr>
+                <w:rFonts w:ascii="Cordia New" w:hAnsi="Cordia New" w:cs="Cordia New"/>
+                <w:sz w:val="28"/>
+                <w:szCs w:val="28"/>
+                <w:lang w:val="it-IT"/>
+              </w:rPr>
+              <w:t>L’utente selezionato perde le autorizzazioni aggiuntive</w:t>
+            </w:r>
+          </w:p>
+        </w:tc>
+      </w:tr>
+      <w:tr>
+        <w:tc>
+          <w:tcPr>
+            <w:cnfStyle w:val="001000000000" w:firstRow="0" w:lastRow="0" w:firstColumn="1" w:lastColumn="0" w:oddVBand="0" w:evenVBand="0" w:oddHBand="0" w:evenHBand="0" w:firstRowFirstColumn="0" w:firstRowLastColumn="0" w:lastRowFirstColumn="0" w:lastRowLastColumn="0"/>
+            <w:tcW w:w="2158" w:type="dxa"/>
+          </w:tcPr>
+          <w:p>
+            <w:pPr>
+              <w:spacing w:line="276" w:lineRule="auto"/>
+              <w:jc w:val="right"/>
+              <w:rPr>
+                <w:rFonts w:ascii="Cordia New" w:hAnsi="Cordia New" w:cs="Cordia New"/>
+                <w:b w:val="0"/>
+                <w:sz w:val="28"/>
+                <w:szCs w:val="28"/>
+                <w:lang w:val="it-IT"/>
+              </w:rPr>
+            </w:pPr>
+            <w:r>
+              <w:rPr>
+                <w:rFonts w:ascii="Cordia New" w:hAnsi="Cordia New" w:cs="Cordia New"/>
+                <w:b w:val="0"/>
+                <w:sz w:val="28"/>
+                <w:szCs w:val="28"/>
+                <w:lang w:val="it-IT"/>
+              </w:rPr>
+              <w:t>Conseguenze</w:t>
+            </w:r>
+            <w:r>
+              <w:rPr>
+                <w:rFonts w:ascii="Cordia New" w:hAnsi="Cordia New" w:cs="Cordia New"/>
+                <w:b w:val="0"/>
+                <w:sz w:val="28"/>
+                <w:szCs w:val="28"/>
+                <w:lang w:val="it-IT"/>
+              </w:rPr>
+              <w:t xml:space="preserve"> </w:t>
+            </w:r>
+          </w:p>
+        </w:tc>
+        <w:tc>
+          <w:tcPr>
+            <w:tcW w:w="7464" w:type="dxa"/>
+          </w:tcPr>
+          <w:p>
+            <w:pPr>
+              <w:spacing w:line="276" w:lineRule="auto"/>
+              <w:cnfStyle w:val="000000000000" w:firstRow="0" w:lastRow="0" w:firstColumn="0" w:lastColumn="0" w:oddVBand="0" w:evenVBand="0" w:oddHBand="0" w:evenHBand="0" w:firstRowFirstColumn="0" w:firstRowLastColumn="0" w:lastRowFirstColumn="0" w:lastRowLastColumn="0"/>
+              <w:rPr>
+                <w:rFonts w:ascii="Cordia New" w:hAnsi="Cordia New" w:cs="Cordia New"/>
+                <w:sz w:val="28"/>
+                <w:szCs w:val="28"/>
+                <w:lang w:val="it-IT"/>
+              </w:rPr>
+            </w:pPr>
+            <w:r>
+              <w:rPr>
+                <w:rFonts w:ascii="Cordia New" w:hAnsi="Cordia New" w:cs="Cordia New"/>
+                <w:sz w:val="28"/>
+                <w:szCs w:val="28"/>
+                <w:lang w:val="it-IT"/>
+              </w:rPr>
+              <w:t xml:space="preserve">L’utente fa ora parte di una categoria con livello di accesso più basso </w:t>
             </w:r>
           </w:p>
         </w:tc>
@@ -7554,8 +9450,8 @@
   <w:abstractNum w:abstractNumId="5">
     <w:nsid w:val="79910E47"/>
     <w:multiLevelType w:val="hybridMultilevel"/>
-    <w:tmpl w:val="BBFA00C8"/>
-    <w:lvl w:ilvl="0" w:tplc="08090005">
+    <w:tmpl w:val="EC8411AE"/>
+    <w:lvl w:ilvl="0" w:tplc="ACB2D1E8">
       <w:start w:val="1"/>
       <w:numFmt w:val="bullet"/>
       <w:lvlText w:val=""/>
@@ -7565,6 +9461,7 @@
       </w:pPr>
       <w:rPr>
         <w:rFonts w:ascii="Wingdings" w:hAnsi="Wingdings" w:hint="default"/>
+        <w:lang w:val="en-GB"/>
       </w:rPr>
     </w:lvl>
     <w:lvl w:ilvl="1" w:tplc="08090003" w:tentative="1">

</xml_diff>

<commit_message>
Modificati UC, Flow; Aggiunto ER, backup DB e possibili template per la view
</commit_message>
<xml_diff>
--- a/doc/designDoc.docx
+++ b/doc/designDoc.docx
@@ -1390,7 +1390,7 @@
           <w:szCs w:val="36"/>
           <w:lang w:val="it-IT"/>
         </w:rPr>
-        <w:t xml:space="preserve">, possono inoltre aggiungere </w:t>
+        <w:t xml:space="preserve">, possono inoltre </w:t>
       </w:r>
       <w:r>
         <w:rPr>
@@ -1400,7 +1400,7 @@
           <w:szCs w:val="36"/>
           <w:lang w:val="it-IT"/>
         </w:rPr>
-        <w:t>livelli (e quindi trofei) al sistema.</w:t>
+        <w:t>accedere al backend e da qui gestire l’itero sistema.</w:t>
       </w:r>
     </w:p>
     <w:p>
@@ -2218,10 +2218,10 @@
           <w:lang w:eastAsia="en-GB"/>
         </w:rPr>
         <w:drawing>
-          <wp:inline distT="0" distB="0" distL="0" distR="0" wp14:anchorId="4DE29F65" wp14:editId="7D5B09C9">
-            <wp:extent cx="6017475" cy="6138164"/>
-            <wp:effectExtent l="0" t="0" r="2540" b="8890"/>
-            <wp:docPr id="1" name="Picture 1" descr="../temp/UseCase.jpg"/>
+          <wp:inline distT="0" distB="0" distL="0" distR="0" wp14:anchorId="593C3D19" wp14:editId="76CA4510">
+            <wp:extent cx="5862042" cy="5975448"/>
+            <wp:effectExtent l="0" t="0" r="5715" b="0"/>
+            <wp:docPr id="7" name="Picture 7" descr="../temp/UseCase.jpg"/>
             <wp:cNvGraphicFramePr>
               <a:graphicFrameLocks xmlns:a="http://schemas.openxmlformats.org/drawingml/2006/main" noChangeAspect="1"/>
             </wp:cNvGraphicFramePr>
@@ -2229,7 +2229,7 @@
               <a:graphicData uri="http://schemas.openxmlformats.org/drawingml/2006/picture">
                 <pic:pic xmlns:pic="http://schemas.openxmlformats.org/drawingml/2006/picture">
                   <pic:nvPicPr>
-                    <pic:cNvPr id="0" name="Picture 1" descr="../temp/UseCase.jpg"/>
+                    <pic:cNvPr id="0" name="Picture 3" descr="../temp/UseCase.jpg"/>
                     <pic:cNvPicPr>
                       <a:picLocks noChangeAspect="1" noChangeArrowheads="1"/>
                     </pic:cNvPicPr>
@@ -2250,7 +2250,7 @@
                   <pic:spPr bwMode="auto">
                     <a:xfrm>
                       <a:off x="0" y="0"/>
-                      <a:ext cx="6087004" cy="6209088"/>
+                      <a:ext cx="5880103" cy="5993859"/>
                     </a:xfrm>
                     <a:prstGeom prst="rect">
                       <a:avLst/>
@@ -2477,10 +2477,10 @@
           <w:lang w:eastAsia="en-GB"/>
         </w:rPr>
         <w:drawing>
-          <wp:inline distT="0" distB="0" distL="0" distR="0" wp14:anchorId="174F6A2E" wp14:editId="0F2487EA">
-            <wp:extent cx="6038867" cy="3721686"/>
-            <wp:effectExtent l="0" t="0" r="6350" b="12700"/>
-            <wp:docPr id="2" name="Picture 2" descr="../temp/Flow.jpg"/>
+          <wp:inline distT="0" distB="0" distL="0" distR="0" wp14:anchorId="29F36830" wp14:editId="2A676AEF">
+            <wp:extent cx="6266755" cy="3885809"/>
+            <wp:effectExtent l="0" t="0" r="7620" b="635"/>
+            <wp:docPr id="8" name="Picture 8" descr="../temp/Flow.jpg"/>
             <wp:cNvGraphicFramePr>
               <a:graphicFrameLocks xmlns:a="http://schemas.openxmlformats.org/drawingml/2006/main" noChangeAspect="1"/>
             </wp:cNvGraphicFramePr>
@@ -2488,7 +2488,7 @@
               <a:graphicData uri="http://schemas.openxmlformats.org/drawingml/2006/picture">
                 <pic:pic xmlns:pic="http://schemas.openxmlformats.org/drawingml/2006/picture">
                   <pic:nvPicPr>
-                    <pic:cNvPr id="0" name="Picture 2" descr="../temp/Flow.jpg"/>
+                    <pic:cNvPr id="0" name="Picture 4" descr="../temp/Flow.jpg"/>
                     <pic:cNvPicPr>
                       <a:picLocks noChangeAspect="1" noChangeArrowheads="1"/>
                     </pic:cNvPicPr>
@@ -2509,7 +2509,7 @@
                   <pic:spPr bwMode="auto">
                     <a:xfrm>
                       <a:off x="0" y="0"/>
-                      <a:ext cx="6175191" cy="3805701"/>
+                      <a:ext cx="6305589" cy="3909888"/>
                     </a:xfrm>
                     <a:prstGeom prst="rect">
                       <a:avLst/>
@@ -2782,7 +2782,27 @@
           <w:szCs w:val="36"/>
           <w:lang w:val="it-IT"/>
         </w:rPr>
-        <w:t>la capacità di conferire e revocare autorizzazioni ad altri utenti (sia base che moderatori), ha inoltre accesso a tutte le funzionalità riservate agli utenti base e ai moderatori.</w:t>
+        <w:t>la capacità di conferire e revocare autorizzazioni ad altri utenti (sia base che moderatori), ha inoltre accesso</w:t>
+      </w:r>
+      <w:r>
+        <w:rPr>
+          <w:rFonts w:ascii="Cordia New" w:hAnsi="Cordia New" w:cs="Cordia New"/>
+          <w:color w:val="000000" w:themeColor="text1"/>
+          <w:sz w:val="36"/>
+          <w:szCs w:val="36"/>
+          <w:lang w:val="it-IT"/>
+        </w:rPr>
+        <w:t xml:space="preserve"> al backend e</w:t>
+      </w:r>
+      <w:r>
+        <w:rPr>
+          <w:rFonts w:ascii="Cordia New" w:hAnsi="Cordia New" w:cs="Cordia New"/>
+          <w:color w:val="000000" w:themeColor="text1"/>
+          <w:sz w:val="36"/>
+          <w:szCs w:val="36"/>
+          <w:lang w:val="it-IT"/>
+        </w:rPr>
+        <w:t xml:space="preserve"> a tutte le funzionalità riservate agli utenti base e ai moderatori.</w:t>
       </w:r>
     </w:p>
     <w:p>
@@ -7113,7 +7133,7 @@
                 <w:szCs w:val="36"/>
                 <w:lang w:val="it-IT"/>
               </w:rPr>
-              <w:t>Conferimento autorizzazioni</w:t>
+              <w:t>Backend</w:t>
             </w:r>
           </w:p>
         </w:tc>
@@ -7228,7 +7248,61 @@
                 <w:szCs w:val="36"/>
                 <w:lang w:val="it-IT"/>
               </w:rPr>
-              <w:t>Permette all’amministratore di conferire autorizzazioni di accesso in particolari aree della piattaforma, all’utente scelto in precedenza (per esempio può rendere un utente base moderatore)</w:t>
+              <w:t xml:space="preserve">Per </w:t>
+            </w:r>
+            <w:r>
+              <w:rPr>
+                <w:rFonts w:ascii="Cordia New" w:hAnsi="Cordia New" w:cs="Cordia New"/>
+                <w:sz w:val="36"/>
+                <w:szCs w:val="36"/>
+                <w:lang w:val="it-IT"/>
+              </w:rPr>
+              <w:t>backend si intende</w:t>
+            </w:r>
+            <w:r>
+              <w:rPr>
+                <w:rFonts w:ascii="Cordia New" w:hAnsi="Cordia New" w:cs="Cordia New"/>
+                <w:sz w:val="36"/>
+                <w:szCs w:val="36"/>
+                <w:lang w:val="it-IT"/>
+              </w:rPr>
+              <w:t xml:space="preserve"> tutte le funzionalità riservate all’amministratore: </w:t>
+            </w:r>
+            <w:r>
+              <w:rPr>
+                <w:rFonts w:ascii="Cordia New" w:hAnsi="Cordia New" w:cs="Cordia New"/>
+                <w:sz w:val="36"/>
+                <w:szCs w:val="36"/>
+                <w:lang w:val="it-IT"/>
+              </w:rPr>
+              <w:t>visualizzazione/</w:t>
+            </w:r>
+            <w:r>
+              <w:rPr>
+                <w:rFonts w:ascii="Cordia New" w:hAnsi="Cordia New" w:cs="Cordia New"/>
+                <w:sz w:val="36"/>
+                <w:szCs w:val="36"/>
+                <w:lang w:val="it-IT"/>
+              </w:rPr>
+              <w:t>aggiunta/modifica/rimozione di utenti/giochi/livelli</w:t>
+            </w:r>
+            <w:r>
+              <w:rPr>
+                <w:rFonts w:ascii="Cordia New" w:hAnsi="Cordia New" w:cs="Cordia New"/>
+                <w:sz w:val="36"/>
+                <w:szCs w:val="36"/>
+                <w:lang w:val="it-IT"/>
+              </w:rPr>
+              <w:t xml:space="preserve"> (trofei)</w:t>
+            </w:r>
+            <w:r>
+              <w:rPr>
+                <w:rFonts w:ascii="Cordia New" w:hAnsi="Cordia New" w:cs="Cordia New"/>
+                <w:sz w:val="36"/>
+                <w:szCs w:val="36"/>
+                <w:lang w:val="it-IT"/>
+              </w:rPr>
+              <w:t>/gruppi/servizi</w:t>
             </w:r>
           </w:p>
         </w:tc>
@@ -7286,7 +7360,16 @@
                 <w:szCs w:val="36"/>
                 <w:lang w:val="it-IT"/>
               </w:rPr>
-              <w:t>Click da parte dell’attore sull’apposito pulsante</w:t>
+              <w:t>/</w:t>
+            </w:r>
+            <w:r>
+              <w:rPr>
+                <w:rFonts w:ascii="Cordia New" w:hAnsi="Cordia New" w:cs="Cordia New"/>
+                <w:sz w:val="36"/>
+                <w:szCs w:val="36"/>
+                <w:lang w:val="it-IT"/>
+              </w:rPr>
+              <w:t xml:space="preserve"> </w:t>
             </w:r>
           </w:p>
         </w:tc>
@@ -7354,7 +7437,16 @@
                 <w:szCs w:val="36"/>
                 <w:lang w:val="it-IT"/>
               </w:rPr>
-              <w:t>L’utente selezionato ottiene le autorizzazioni aggiuntive</w:t>
+              <w:t>/</w:t>
+            </w:r>
+            <w:r>
+              <w:rPr>
+                <w:rFonts w:ascii="Cordia New" w:hAnsi="Cordia New" w:cs="Cordia New"/>
+                <w:sz w:val="36"/>
+                <w:szCs w:val="36"/>
+                <w:lang w:val="it-IT"/>
+              </w:rPr>
+              <w:t xml:space="preserve"> </w:t>
             </w:r>
           </w:p>
         </w:tc>
@@ -7371,348 +7463,12 @@
         </w:rPr>
       </w:pPr>
     </w:p>
-    <w:tbl>
-      <w:tblPr>
-        <w:tblStyle w:val="GridTable5Dark-Accent1"/>
-        <w:tblW w:w="0" w:type="auto"/>
-        <w:tblLook w:val="0480" w:firstRow="0" w:lastRow="0" w:firstColumn="1" w:lastColumn="0" w:noHBand="0" w:noVBand="1"/>
-      </w:tblPr>
-      <w:tblGrid>
-        <w:gridCol w:w="3264"/>
-        <w:gridCol w:w="6358"/>
-      </w:tblGrid>
-      <w:tr>
-        <w:trPr>
-          <w:cnfStyle w:val="000000100000" w:firstRow="0" w:lastRow="0" w:firstColumn="0" w:lastColumn="0" w:oddVBand="0" w:evenVBand="0" w:oddHBand="1" w:evenHBand="0" w:firstRowFirstColumn="0" w:firstRowLastColumn="0" w:lastRowFirstColumn="0" w:lastRowLastColumn="0"/>
-        </w:trPr>
-        <w:tc>
-          <w:tcPr>
-            <w:cnfStyle w:val="001000000000" w:firstRow="0" w:lastRow="0" w:firstColumn="1" w:lastColumn="0" w:oddVBand="0" w:evenVBand="0" w:oddHBand="0" w:evenHBand="0" w:firstRowFirstColumn="0" w:firstRowLastColumn="0" w:lastRowFirstColumn="0" w:lastRowLastColumn="0"/>
-            <w:tcW w:w="3264" w:type="dxa"/>
-          </w:tcPr>
-          <w:p>
-            <w:pPr>
-              <w:jc w:val="right"/>
-              <w:rPr>
-                <w:rFonts w:ascii="Cordia New" w:hAnsi="Cordia New" w:cs="Cordia New"/>
-                <w:b w:val="0"/>
-                <w:color w:val="4472C4" w:themeColor="accent1"/>
-                <w:sz w:val="36"/>
-                <w:szCs w:val="36"/>
-                <w:lang w:val="it-IT"/>
-              </w:rPr>
-            </w:pPr>
-            <w:r>
-              <w:rPr>
-                <w:rFonts w:ascii="Cordia New" w:hAnsi="Cordia New" w:cs="Cordia New"/>
-                <w:b w:val="0"/>
-                <w:sz w:val="36"/>
-                <w:szCs w:val="36"/>
-                <w:lang w:val="it-IT"/>
-              </w:rPr>
-              <w:t>Nome</w:t>
-            </w:r>
-          </w:p>
-        </w:tc>
-        <w:tc>
-          <w:tcPr>
-            <w:tcW w:w="6358" w:type="dxa"/>
-          </w:tcPr>
-          <w:p>
-            <w:pPr>
-              <w:cnfStyle w:val="000000100000" w:firstRow="0" w:lastRow="0" w:firstColumn="0" w:lastColumn="0" w:oddVBand="0" w:evenVBand="0" w:oddHBand="1" w:evenHBand="0" w:firstRowFirstColumn="0" w:firstRowLastColumn="0" w:lastRowFirstColumn="0" w:lastRowLastColumn="0"/>
-              <w:rPr>
-                <w:rFonts w:ascii="Cordia New" w:hAnsi="Cordia New" w:cs="Cordia New"/>
-                <w:b/>
-                <w:color w:val="4472C4" w:themeColor="accent1"/>
-                <w:sz w:val="36"/>
-                <w:szCs w:val="36"/>
-                <w:lang w:val="it-IT"/>
-              </w:rPr>
-            </w:pPr>
-            <w:r>
-              <w:rPr>
-                <w:rFonts w:ascii="Cordia New" w:hAnsi="Cordia New" w:cs="Cordia New"/>
-                <w:b/>
-                <w:sz w:val="36"/>
-                <w:szCs w:val="36"/>
-                <w:lang w:val="it-IT"/>
-              </w:rPr>
-              <w:t>Revoca autorizzazioni</w:t>
-            </w:r>
-          </w:p>
-        </w:tc>
-      </w:tr>
-      <w:tr>
-        <w:tc>
-          <w:tcPr>
-            <w:cnfStyle w:val="001000000000" w:firstRow="0" w:lastRow="0" w:firstColumn="1" w:lastColumn="0" w:oddVBand="0" w:evenVBand="0" w:oddHBand="0" w:evenHBand="0" w:firstRowFirstColumn="0" w:firstRowLastColumn="0" w:lastRowFirstColumn="0" w:lastRowLastColumn="0"/>
-            <w:tcW w:w="3264" w:type="dxa"/>
-          </w:tcPr>
-          <w:p>
-            <w:pPr>
-              <w:jc w:val="right"/>
-              <w:rPr>
-                <w:rFonts w:ascii="Cordia New" w:hAnsi="Cordia New" w:cs="Cordia New"/>
-                <w:b w:val="0"/>
-                <w:color w:val="4472C4" w:themeColor="accent1"/>
-                <w:sz w:val="36"/>
-                <w:szCs w:val="36"/>
-                <w:lang w:val="it-IT"/>
-              </w:rPr>
-            </w:pPr>
-            <w:r>
-              <w:rPr>
-                <w:rFonts w:ascii="Cordia New" w:hAnsi="Cordia New" w:cs="Cordia New"/>
-                <w:b w:val="0"/>
-                <w:sz w:val="36"/>
-                <w:szCs w:val="36"/>
-                <w:lang w:val="it-IT"/>
-              </w:rPr>
-              <w:t>Attori partecipanti</w:t>
-            </w:r>
-          </w:p>
-        </w:tc>
-        <w:tc>
-          <w:tcPr>
-            <w:tcW w:w="6358" w:type="dxa"/>
-          </w:tcPr>
-          <w:p>
-            <w:pPr>
-              <w:cnfStyle w:val="000000000000" w:firstRow="0" w:lastRow="0" w:firstColumn="0" w:lastColumn="0" w:oddVBand="0" w:evenVBand="0" w:oddHBand="0" w:evenHBand="0" w:firstRowFirstColumn="0" w:firstRowLastColumn="0" w:lastRowFirstColumn="0" w:lastRowLastColumn="0"/>
-              <w:rPr>
-                <w:rFonts w:ascii="Cordia New" w:hAnsi="Cordia New" w:cs="Cordia New"/>
-                <w:sz w:val="36"/>
-                <w:szCs w:val="36"/>
-                <w:lang w:val="it-IT"/>
-              </w:rPr>
-            </w:pPr>
-            <w:r>
-              <w:rPr>
-                <w:rFonts w:ascii="Cordia New" w:hAnsi="Cordia New" w:cs="Cordia New"/>
-                <w:sz w:val="36"/>
-                <w:szCs w:val="36"/>
-                <w:lang w:val="it-IT"/>
-              </w:rPr>
-              <w:t>Amministratori</w:t>
-            </w:r>
-          </w:p>
-        </w:tc>
-      </w:tr>
-      <w:tr>
-        <w:trPr>
-          <w:cnfStyle w:val="000000100000" w:firstRow="0" w:lastRow="0" w:firstColumn="0" w:lastColumn="0" w:oddVBand="0" w:evenVBand="0" w:oddHBand="1" w:evenHBand="0" w:firstRowFirstColumn="0" w:firstRowLastColumn="0" w:lastRowFirstColumn="0" w:lastRowLastColumn="0"/>
-        </w:trPr>
-        <w:tc>
-          <w:tcPr>
-            <w:cnfStyle w:val="001000000000" w:firstRow="0" w:lastRow="0" w:firstColumn="1" w:lastColumn="0" w:oddVBand="0" w:evenVBand="0" w:oddHBand="0" w:evenHBand="0" w:firstRowFirstColumn="0" w:firstRowLastColumn="0" w:lastRowFirstColumn="0" w:lastRowLastColumn="0"/>
-            <w:tcW w:w="3264" w:type="dxa"/>
-          </w:tcPr>
-          <w:p>
-            <w:pPr>
-              <w:jc w:val="right"/>
-              <w:rPr>
-                <w:rFonts w:ascii="Cordia New" w:hAnsi="Cordia New" w:cs="Cordia New"/>
-                <w:b w:val="0"/>
-                <w:color w:val="4472C4" w:themeColor="accent1"/>
-                <w:sz w:val="36"/>
-                <w:szCs w:val="36"/>
-                <w:lang w:val="it-IT"/>
-              </w:rPr>
-            </w:pPr>
-            <w:r>
-              <w:rPr>
-                <w:rFonts w:ascii="Cordia New" w:hAnsi="Cordia New" w:cs="Cordia New"/>
-                <w:b w:val="0"/>
-                <w:sz w:val="36"/>
-                <w:szCs w:val="36"/>
-                <w:lang w:val="it-IT"/>
-              </w:rPr>
-              <w:t>Descrizione</w:t>
-            </w:r>
-          </w:p>
-        </w:tc>
-        <w:tc>
-          <w:tcPr>
-            <w:tcW w:w="6358" w:type="dxa"/>
-          </w:tcPr>
-          <w:p>
-            <w:pPr>
-              <w:cnfStyle w:val="000000100000" w:firstRow="0" w:lastRow="0" w:firstColumn="0" w:lastColumn="0" w:oddVBand="0" w:evenVBand="0" w:oddHBand="1" w:evenHBand="0" w:firstRowFirstColumn="0" w:firstRowLastColumn="0" w:lastRowFirstColumn="0" w:lastRowLastColumn="0"/>
-              <w:rPr>
-                <w:rFonts w:ascii="Cordia New" w:hAnsi="Cordia New" w:cs="Cordia New"/>
-                <w:sz w:val="36"/>
-                <w:szCs w:val="36"/>
-                <w:lang w:val="it-IT"/>
-              </w:rPr>
-            </w:pPr>
-            <w:r>
-              <w:rPr>
-                <w:rFonts w:ascii="Cordia New" w:hAnsi="Cordia New" w:cs="Cordia New"/>
-                <w:sz w:val="36"/>
-                <w:szCs w:val="36"/>
-                <w:lang w:val="it-IT"/>
-              </w:rPr>
-              <w:t>Permette all’amministratore di revocare autorizzazioni di accesso in particolari aree della piattaforma, all’utente scelto in precedenza (per esempio può rendere un moderatore utente base)</w:t>
-            </w:r>
-          </w:p>
-        </w:tc>
-      </w:tr>
-      <w:tr>
-        <w:trPr>
-          <w:trHeight w:val="404"/>
-        </w:trPr>
-        <w:tc>
-          <w:tcPr>
-            <w:cnfStyle w:val="001000000000" w:firstRow="0" w:lastRow="0" w:firstColumn="1" w:lastColumn="0" w:oddVBand="0" w:evenVBand="0" w:oddHBand="0" w:evenHBand="0" w:firstRowFirstColumn="0" w:firstRowLastColumn="0" w:lastRowFirstColumn="0" w:lastRowLastColumn="0"/>
-            <w:tcW w:w="3264" w:type="dxa"/>
-          </w:tcPr>
-          <w:p>
-            <w:pPr>
-              <w:jc w:val="right"/>
-              <w:rPr>
-                <w:rFonts w:ascii="Cordia New" w:hAnsi="Cordia New" w:cs="Cordia New"/>
-                <w:b w:val="0"/>
-                <w:sz w:val="36"/>
-                <w:szCs w:val="36"/>
-                <w:lang w:val="it-IT"/>
-              </w:rPr>
-            </w:pPr>
-            <w:r>
-              <w:rPr>
-                <w:rFonts w:ascii="Cordia New" w:hAnsi="Cordia New" w:cs="Cordia New"/>
-                <w:b w:val="0"/>
-                <w:sz w:val="36"/>
-                <w:szCs w:val="36"/>
-                <w:lang w:val="it-IT"/>
-              </w:rPr>
-              <w:t>Trigger</w:t>
-            </w:r>
-          </w:p>
-        </w:tc>
-        <w:tc>
-          <w:tcPr>
-            <w:tcW w:w="6358" w:type="dxa"/>
-          </w:tcPr>
-          <w:p>
-            <w:pPr>
-              <w:cnfStyle w:val="000000000000" w:firstRow="0" w:lastRow="0" w:firstColumn="0" w:lastColumn="0" w:oddVBand="0" w:evenVBand="0" w:oddHBand="0" w:evenHBand="0" w:firstRowFirstColumn="0" w:firstRowLastColumn="0" w:lastRowFirstColumn="0" w:lastRowLastColumn="0"/>
-              <w:rPr>
-                <w:rFonts w:ascii="Cordia New" w:hAnsi="Cordia New" w:cs="Cordia New"/>
-                <w:sz w:val="36"/>
-                <w:szCs w:val="36"/>
-                <w:lang w:val="it-IT"/>
-              </w:rPr>
-            </w:pPr>
-            <w:r>
-              <w:rPr>
-                <w:rFonts w:ascii="Cordia New" w:hAnsi="Cordia New" w:cs="Cordia New"/>
-                <w:sz w:val="36"/>
-                <w:szCs w:val="36"/>
-                <w:lang w:val="it-IT"/>
-              </w:rPr>
-              <w:t>Click da parte dell’attore sull’apposito pulsante</w:t>
-            </w:r>
-          </w:p>
-        </w:tc>
-      </w:tr>
-      <w:tr>
-        <w:trPr>
-          <w:cnfStyle w:val="000000100000" w:firstRow="0" w:lastRow="0" w:firstColumn="0" w:lastColumn="0" w:oddVBand="0" w:evenVBand="0" w:oddHBand="1" w:evenHBand="0" w:firstRowFirstColumn="0" w:firstRowLastColumn="0" w:lastRowFirstColumn="0" w:lastRowLastColumn="0"/>
-        </w:trPr>
-        <w:tc>
-          <w:tcPr>
-            <w:cnfStyle w:val="001000000000" w:firstRow="0" w:lastRow="0" w:firstColumn="1" w:lastColumn="0" w:oddVBand="0" w:evenVBand="0" w:oddHBand="0" w:evenHBand="0" w:firstRowFirstColumn="0" w:firstRowLastColumn="0" w:lastRowFirstColumn="0" w:lastRowLastColumn="0"/>
-            <w:tcW w:w="3264" w:type="dxa"/>
-          </w:tcPr>
-          <w:p>
-            <w:pPr>
-              <w:jc w:val="right"/>
-              <w:rPr>
-                <w:rFonts w:ascii="Cordia New" w:hAnsi="Cordia New" w:cs="Cordia New"/>
-                <w:b w:val="0"/>
-                <w:sz w:val="36"/>
-                <w:szCs w:val="36"/>
-                <w:lang w:val="it-IT"/>
-              </w:rPr>
-            </w:pPr>
-            <w:r>
-              <w:rPr>
-                <w:rFonts w:ascii="Cordia New" w:hAnsi="Cordia New" w:cs="Cordia New"/>
-                <w:b w:val="0"/>
-                <w:sz w:val="36"/>
-                <w:szCs w:val="36"/>
-                <w:lang w:val="it-IT"/>
-              </w:rPr>
-              <w:t>End condition</w:t>
-            </w:r>
-            <w:r>
-              <w:rPr>
-                <w:rFonts w:ascii="Cordia New" w:hAnsi="Cordia New" w:cs="Cordia New"/>
-                <w:b w:val="0"/>
-                <w:sz w:val="36"/>
-                <w:szCs w:val="36"/>
-                <w:lang w:val="it-IT"/>
-              </w:rPr>
-              <w:t>/Conseguenze</w:t>
-            </w:r>
-          </w:p>
-        </w:tc>
-        <w:tc>
-          <w:tcPr>
-            <w:tcW w:w="6358" w:type="dxa"/>
-          </w:tcPr>
-          <w:p>
-            <w:pPr>
-              <w:cnfStyle w:val="000000100000" w:firstRow="0" w:lastRow="0" w:firstColumn="0" w:lastColumn="0" w:oddVBand="0" w:evenVBand="0" w:oddHBand="1" w:evenHBand="0" w:firstRowFirstColumn="0" w:firstRowLastColumn="0" w:lastRowFirstColumn="0" w:lastRowLastColumn="0"/>
-              <w:rPr>
-                <w:rFonts w:ascii="Cordia New" w:hAnsi="Cordia New" w:cs="Cordia New"/>
-                <w:sz w:val="36"/>
-                <w:szCs w:val="36"/>
-                <w:lang w:val="it-IT"/>
-              </w:rPr>
-            </w:pPr>
-            <w:r>
-              <w:rPr>
-                <w:rFonts w:ascii="Cordia New" w:hAnsi="Cordia New" w:cs="Cordia New"/>
-                <w:sz w:val="36"/>
-                <w:szCs w:val="36"/>
-                <w:lang w:val="it-IT"/>
-              </w:rPr>
-              <w:t>L’utente selezionato perde le autorizzazioni aggiuntive</w:t>
-            </w:r>
-          </w:p>
-        </w:tc>
-      </w:tr>
-    </w:tbl>
-    <w:p>
-      <w:pPr>
-        <w:rPr>
-          <w:rFonts w:ascii="Cordia New" w:hAnsi="Cordia New" w:cs="Cordia New"/>
-          <w:color w:val="4472C4" w:themeColor="accent1"/>
-          <w:sz w:val="36"/>
-          <w:szCs w:val="36"/>
-          <w:lang w:val="it-IT"/>
-        </w:rPr>
-      </w:pPr>
-    </w:p>
-    <w:p>
-      <w:pPr>
-        <w:rPr>
-          <w:rFonts w:ascii="Cordia New" w:hAnsi="Cordia New" w:cs="Cordia New"/>
-          <w:color w:val="4472C4" w:themeColor="accent1"/>
-          <w:sz w:val="36"/>
-          <w:szCs w:val="36"/>
-          <w:lang w:val="it-IT"/>
-        </w:rPr>
-      </w:pPr>
-    </w:p>
-    <w:p>
-      <w:pPr>
-        <w:rPr>
-          <w:rFonts w:ascii="Cordia New" w:hAnsi="Cordia New" w:cs="Cordia New"/>
-          <w:color w:val="4472C4" w:themeColor="accent1"/>
-          <w:sz w:val="28"/>
+    <w:p>
+      <w:pPr>
+        <w:rPr>
+          <w:rFonts w:ascii="Cordia New" w:hAnsi="Cordia New" w:cs="Cordia New"/>
+          <w:color w:val="4472C4" w:themeColor="accent1"/>
+          <w:sz w:val="72"/>
           <w:szCs w:val="28"/>
           <w:lang w:val="it-IT"/>
         </w:rPr>
@@ -7723,7 +7479,7 @@
         <w:rPr>
           <w:rFonts w:ascii="Cordia New" w:hAnsi="Cordia New" w:cs="Cordia New"/>
           <w:color w:val="4472C4" w:themeColor="accent1"/>
-          <w:sz w:val="28"/>
+          <w:sz w:val="72"/>
           <w:szCs w:val="28"/>
           <w:lang w:val="it-IT"/>
         </w:rPr>
@@ -7734,7 +7490,7 @@
         <w:rPr>
           <w:rFonts w:ascii="Cordia New" w:hAnsi="Cordia New" w:cs="Cordia New"/>
           <w:color w:val="4472C4" w:themeColor="accent1"/>
-          <w:sz w:val="28"/>
+          <w:sz w:val="72"/>
           <w:szCs w:val="28"/>
           <w:lang w:val="it-IT"/>
         </w:rPr>
@@ -7745,7 +7501,7 @@
         <w:rPr>
           <w:rFonts w:ascii="Cordia New" w:hAnsi="Cordia New" w:cs="Cordia New"/>
           <w:color w:val="4472C4" w:themeColor="accent1"/>
-          <w:sz w:val="28"/>
+          <w:sz w:val="72"/>
           <w:szCs w:val="28"/>
           <w:lang w:val="it-IT"/>
         </w:rPr>
@@ -7756,7 +7512,7 @@
         <w:rPr>
           <w:rFonts w:ascii="Cordia New" w:hAnsi="Cordia New" w:cs="Cordia New"/>
           <w:color w:val="4472C4" w:themeColor="accent1"/>
-          <w:sz w:val="28"/>
+          <w:sz w:val="72"/>
           <w:szCs w:val="28"/>
           <w:lang w:val="it-IT"/>
         </w:rPr>
@@ -7767,7 +7523,7 @@
         <w:rPr>
           <w:rFonts w:ascii="Cordia New" w:hAnsi="Cordia New" w:cs="Cordia New"/>
           <w:color w:val="4472C4" w:themeColor="accent1"/>
-          <w:sz w:val="28"/>
+          <w:sz w:val="72"/>
           <w:szCs w:val="28"/>
           <w:lang w:val="it-IT"/>
         </w:rPr>
@@ -7778,7 +7534,7 @@
         <w:rPr>
           <w:rFonts w:ascii="Cordia New" w:hAnsi="Cordia New" w:cs="Cordia New"/>
           <w:color w:val="4472C4" w:themeColor="accent1"/>
-          <w:sz w:val="28"/>
+          <w:sz w:val="72"/>
           <w:szCs w:val="28"/>
           <w:lang w:val="it-IT"/>
         </w:rPr>
@@ -7789,7 +7545,7 @@
         <w:rPr>
           <w:rFonts w:ascii="Cordia New" w:hAnsi="Cordia New" w:cs="Cordia New"/>
           <w:color w:val="4472C4" w:themeColor="accent1"/>
-          <w:sz w:val="28"/>
+          <w:sz w:val="72"/>
           <w:szCs w:val="28"/>
           <w:lang w:val="it-IT"/>
         </w:rPr>
@@ -7800,7 +7556,7 @@
         <w:rPr>
           <w:rFonts w:ascii="Cordia New" w:hAnsi="Cordia New" w:cs="Cordia New"/>
           <w:color w:val="4472C4" w:themeColor="accent1"/>
-          <w:sz w:val="28"/>
+          <w:sz w:val="72"/>
           <w:szCs w:val="28"/>
           <w:lang w:val="it-IT"/>
         </w:rPr>
@@ -8478,7 +8234,25 @@
           <w:szCs w:val="28"/>
           <w:lang w:val="it-IT"/>
         </w:rPr>
-        <w:t xml:space="preserve"> ci permette una divisione dei compiti e quindi un lavoro parallelizzato</w:t>
+        <w:t xml:space="preserve"> ci permette una</w:t>
+      </w:r>
+      <w:r>
+        <w:rPr>
+          <w:rFonts w:ascii="Cordia New" w:hAnsi="Cordia New" w:cs="Cordia New"/>
+          <w:sz w:val="36"/>
+          <w:szCs w:val="28"/>
+          <w:lang w:val="it-IT"/>
+        </w:rPr>
+        <w:t xml:space="preserve"> elevata</w:t>
+      </w:r>
+      <w:r>
+        <w:rPr>
+          <w:rFonts w:ascii="Cordia New" w:hAnsi="Cordia New" w:cs="Cordia New"/>
+          <w:sz w:val="36"/>
+          <w:szCs w:val="28"/>
+          <w:lang w:val="it-IT"/>
+        </w:rPr>
+        <w:t xml:space="preserve"> divisione dei compiti e quindi un lavoro parallelizzato</w:t>
       </w:r>
     </w:p>
     <w:p>
@@ -8566,7 +8340,25 @@
           <w:szCs w:val="28"/>
           <w:lang w:val="it-IT"/>
         </w:rPr>
-        <w:t>le classi nei vari sottosistemi eseguono operazioni simili e sono associate tra di loro attraverso diverse associazioni.</w:t>
+        <w:t>le classi nei vari sottosistemi es</w:t>
+      </w:r>
+      <w:r>
+        <w:rPr>
+          <w:rFonts w:ascii="Cordia New" w:hAnsi="Cordia New" w:cs="Cordia New"/>
+          <w:sz w:val="36"/>
+          <w:szCs w:val="28"/>
+          <w:lang w:val="it-IT"/>
+        </w:rPr>
+        <w:t xml:space="preserve">eguono operazioni simili e comunicano </w:t>
+      </w:r>
+      <w:r>
+        <w:rPr>
+          <w:rFonts w:ascii="Cordia New" w:hAnsi="Cordia New" w:cs="Cordia New"/>
+          <w:sz w:val="36"/>
+          <w:szCs w:val="28"/>
+          <w:lang w:val="it-IT"/>
+        </w:rPr>
+        <w:t>tra di loro attraverso diverse associazioni.</w:t>
       </w:r>
     </w:p>
     <w:p>
@@ -8625,16 +8417,6 @@
       <w:pPr>
         <w:rPr>
           <w:rFonts w:ascii="Cordia New" w:hAnsi="Cordia New" w:cs="Cordia New"/>
-          <w:sz w:val="36"/>
-          <w:szCs w:val="28"/>
-          <w:lang w:val="it-IT"/>
-        </w:rPr>
-      </w:pPr>
-    </w:p>
-    <w:p>
-      <w:pPr>
-        <w:rPr>
-          <w:rFonts w:ascii="Cordia New" w:hAnsi="Cordia New" w:cs="Cordia New"/>
           <w:b/>
           <w:sz w:val="36"/>
           <w:szCs w:val="28"/>
@@ -8891,6 +8673,29 @@
       <w:pPr>
         <w:rPr>
           <w:rFonts w:ascii="Cordia New" w:hAnsi="Cordia New" w:cs="Cordia New"/>
+          <w:b/>
+          <w:sz w:val="36"/>
+          <w:szCs w:val="36"/>
+          <w:lang w:val="it-IT"/>
+        </w:rPr>
+      </w:pPr>
+    </w:p>
+    <w:p>
+      <w:pPr>
+        <w:rPr>
+          <w:rFonts w:ascii="Cordia New" w:hAnsi="Cordia New" w:cs="Cordia New"/>
+          <w:b/>
+          <w:sz w:val="36"/>
+          <w:szCs w:val="36"/>
+          <w:lang w:val="it-IT"/>
+        </w:rPr>
+      </w:pPr>
+    </w:p>
+    <w:p>
+      <w:pPr>
+        <w:rPr>
+          <w:rFonts w:ascii="Cordia New" w:hAnsi="Cordia New" w:cs="Cordia New"/>
+          <w:b/>
           <w:sz w:val="36"/>
           <w:szCs w:val="36"/>
           <w:lang w:val="it-IT"/>
@@ -9065,435 +8870,15 @@
       <w:pPr>
         <w:rPr>
           <w:rFonts w:ascii="Cordia New" w:hAnsi="Cordia New" w:cs="Cordia New"/>
-          <w:sz w:val="36"/>
-          <w:szCs w:val="36"/>
-          <w:lang w:val="it-IT"/>
-        </w:rPr>
-      </w:pPr>
-      <w:r>
-        <w:rPr>
-          <w:rFonts w:ascii="Cordia New" w:hAnsi="Cordia New" w:cs="Cordia New"/>
           <w:color w:val="4472C4" w:themeColor="accent1"/>
           <w:sz w:val="44"/>
           <w:szCs w:val="44"/>
           <w:lang w:val="it-IT"/>
         </w:rPr>
-        <w:t>Design Pattern Utilizzati</w:t>
-      </w:r>
-    </w:p>
-    <w:p>
-      <w:pPr>
-        <w:rPr>
-          <w:rFonts w:ascii="Cordia New" w:hAnsi="Cordia New" w:cs="Cordia New"/>
-          <w:sz w:val="36"/>
-          <w:szCs w:val="36"/>
-          <w:lang w:val="it-IT"/>
-        </w:rPr>
-      </w:pPr>
-    </w:p>
-    <w:p>
-      <w:pPr>
-        <w:rPr>
-          <w:rFonts w:ascii="Cordia New" w:hAnsi="Cordia New" w:cs="Cordia New"/>
-          <w:b/>
-          <w:sz w:val="36"/>
-          <w:szCs w:val="36"/>
-          <w:lang w:val="it-IT"/>
-        </w:rPr>
-      </w:pPr>
-      <w:r>
-        <w:rPr>
-          <w:rFonts w:ascii="Cordia New" w:hAnsi="Cordia New" w:cs="Cordia New"/>
-          <w:sz w:val="36"/>
-          <w:szCs w:val="36"/>
-          <w:lang w:val="it-IT"/>
-        </w:rPr>
-        <w:t xml:space="preserve">Per quanto riguarda il </w:t>
-      </w:r>
-      <w:r>
-        <w:rPr>
-          <w:rFonts w:ascii="Cordia New" w:hAnsi="Cordia New" w:cs="Cordia New"/>
-          <w:b/>
-          <w:sz w:val="36"/>
-          <w:szCs w:val="36"/>
-          <w:lang w:val="it-IT"/>
-        </w:rPr>
-        <w:t>Data Model</w:t>
-      </w:r>
-      <w:r>
-        <w:rPr>
-          <w:rFonts w:ascii="Cordia New" w:hAnsi="Cordia New" w:cs="Cordia New"/>
-          <w:sz w:val="36"/>
-          <w:szCs w:val="36"/>
-          <w:lang w:val="it-IT"/>
-        </w:rPr>
-        <w:t xml:space="preserve"> e la sua interazione con il </w:t>
-      </w:r>
-      <w:r>
-        <w:rPr>
-          <w:rFonts w:ascii="Cordia New" w:hAnsi="Cordia New" w:cs="Cordia New"/>
-          <w:b/>
-          <w:sz w:val="36"/>
-          <w:szCs w:val="36"/>
-          <w:lang w:val="it-IT"/>
-        </w:rPr>
-        <w:t>database</w:t>
-      </w:r>
-      <w:r>
-        <w:rPr>
-          <w:rFonts w:ascii="Cordia New" w:hAnsi="Cordia New" w:cs="Cordia New"/>
-          <w:sz w:val="36"/>
-          <w:szCs w:val="36"/>
-          <w:lang w:val="it-IT"/>
-        </w:rPr>
-        <w:t xml:space="preserve"> si è scelto di utilizzare il design pattern </w:t>
-      </w:r>
-      <w:r>
-        <w:rPr>
-          <w:rFonts w:ascii="Cordia New" w:hAnsi="Cordia New" w:cs="Cordia New"/>
-          <w:b/>
-          <w:sz w:val="36"/>
-          <w:szCs w:val="36"/>
-          <w:lang w:val="it-IT"/>
-        </w:rPr>
-        <w:t>DAO (Data Access Object)</w:t>
-      </w:r>
-      <w:r>
-        <w:rPr>
-          <w:rFonts w:ascii="Cordia New" w:hAnsi="Cordia New" w:cs="Cordia New"/>
-          <w:b/>
-          <w:sz w:val="36"/>
-          <w:szCs w:val="36"/>
-          <w:lang w:val="it-IT"/>
-        </w:rPr>
-        <w:t>.</w:t>
-      </w:r>
-    </w:p>
-    <w:p>
-      <w:pPr>
-        <w:rPr>
-          <w:rFonts w:ascii="Cordia New" w:hAnsi="Cordia New" w:cs="Cordia New"/>
-          <w:sz w:val="36"/>
-          <w:szCs w:val="36"/>
-          <w:lang w:val="it-IT"/>
-        </w:rPr>
-      </w:pPr>
-      <w:r>
-        <w:rPr>
-          <w:rFonts w:ascii="Cordia New" w:hAnsi="Cordia New" w:cs="Cordia New"/>
-          <w:sz w:val="36"/>
-          <w:szCs w:val="36"/>
-          <w:lang w:val="it-IT"/>
-        </w:rPr>
-        <w:t xml:space="preserve">Il </w:t>
-      </w:r>
-      <w:r>
-        <w:rPr>
-          <w:rFonts w:ascii="Cordia New" w:hAnsi="Cordia New" w:cs="Cordia New"/>
-          <w:b/>
-          <w:sz w:val="36"/>
-          <w:szCs w:val="36"/>
-          <w:lang w:val="it-IT"/>
-        </w:rPr>
-        <w:t>DAO</w:t>
-      </w:r>
-      <w:r>
-        <w:rPr>
-          <w:rFonts w:ascii="Cordia New" w:hAnsi="Cordia New" w:cs="Cordia New"/>
-          <w:sz w:val="36"/>
-          <w:szCs w:val="36"/>
-          <w:lang w:val="it-IT"/>
-        </w:rPr>
-        <w:t xml:space="preserve"> è </w:t>
-      </w:r>
-      <w:r>
-        <w:rPr>
-          <w:rFonts w:ascii="Cordia New" w:hAnsi="Cordia New" w:cs="Cordia New"/>
-          <w:sz w:val="36"/>
-          <w:szCs w:val="36"/>
-          <w:lang w:val="it-IT"/>
-        </w:rPr>
-        <w:t xml:space="preserve">un </w:t>
-      </w:r>
-      <w:r>
-        <w:rPr>
-          <w:rFonts w:ascii="Cordia New" w:hAnsi="Cordia New" w:cs="Cordia New"/>
-          <w:sz w:val="36"/>
-          <w:szCs w:val="36"/>
-          <w:lang w:val="it-IT"/>
-        </w:rPr>
-        <w:t>design pattern</w:t>
-      </w:r>
-      <w:r>
-        <w:rPr>
-          <w:rFonts w:ascii="Cordia New" w:hAnsi="Cordia New" w:cs="Cordia New"/>
-          <w:sz w:val="36"/>
-          <w:szCs w:val="36"/>
-          <w:lang w:val="it-IT"/>
-        </w:rPr>
-        <w:t xml:space="preserve"> che fornisce un’interfaccia astratta ad alcuni tipi di database (nel nostro caso un database relazionale SQL), mappando le chiamate della business logic sul modello di persistenza dati</w:t>
-      </w:r>
-      <w:r>
-        <w:rPr>
-          <w:rFonts w:ascii="Cordia New" w:hAnsi="Cordia New" w:cs="Cordia New"/>
-          <w:sz w:val="36"/>
-          <w:szCs w:val="36"/>
-          <w:lang w:val="it-IT"/>
-        </w:rPr>
-        <w:t>.</w:t>
-      </w:r>
-    </w:p>
-    <w:p>
-      <w:pPr>
-        <w:rPr>
-          <w:rFonts w:ascii="Cordia New" w:hAnsi="Cordia New" w:cs="Cordia New"/>
-          <w:sz w:val="36"/>
-          <w:szCs w:val="36"/>
-          <w:lang w:val="it-IT"/>
-        </w:rPr>
-      </w:pPr>
-    </w:p>
-    <w:p>
-      <w:pPr>
-        <w:rPr>
-          <w:rFonts w:ascii="Cordia New" w:hAnsi="Cordia New" w:cs="Cordia New"/>
-          <w:b/>
-          <w:sz w:val="36"/>
-          <w:szCs w:val="36"/>
-          <w:lang w:val="it-IT"/>
-        </w:rPr>
-      </w:pPr>
-      <w:r>
-        <w:rPr>
-          <w:rFonts w:ascii="Cordia New" w:hAnsi="Cordia New" w:cs="Cordia New"/>
-          <w:b/>
-          <w:sz w:val="36"/>
-          <w:szCs w:val="36"/>
-          <w:lang w:val="it-IT"/>
-        </w:rPr>
-        <w:t>Perché DAO?</w:t>
-      </w:r>
-    </w:p>
-    <w:p>
-      <w:pPr>
-        <w:rPr>
-          <w:rFonts w:ascii="Cordia New" w:hAnsi="Cordia New" w:cs="Cordia New"/>
-          <w:sz w:val="36"/>
-          <w:szCs w:val="36"/>
-          <w:lang w:val="it-IT"/>
-        </w:rPr>
-      </w:pPr>
-      <w:r>
-        <w:rPr>
-          <w:rFonts w:ascii="Cordia New" w:hAnsi="Cordia New" w:cs="Cordia New"/>
-          <w:sz w:val="36"/>
-          <w:szCs w:val="36"/>
-          <w:lang w:val="it-IT"/>
-        </w:rPr>
-        <w:t xml:space="preserve">Il vantaggio di usare </w:t>
-      </w:r>
-      <w:r>
-        <w:rPr>
-          <w:rFonts w:ascii="Cordia New" w:hAnsi="Cordia New" w:cs="Cordia New"/>
-          <w:b/>
-          <w:sz w:val="36"/>
-          <w:szCs w:val="36"/>
-          <w:lang w:val="it-IT"/>
-        </w:rPr>
-        <w:t>DAO</w:t>
-      </w:r>
-      <w:r>
-        <w:rPr>
-          <w:rFonts w:ascii="Cordia New" w:hAnsi="Cordia New" w:cs="Cordia New"/>
-          <w:sz w:val="36"/>
-          <w:szCs w:val="36"/>
-          <w:lang w:val="it-IT"/>
-        </w:rPr>
-        <w:t xml:space="preserve"> consente nel costruire una separazione semplice e rigorosa t</w:t>
-      </w:r>
-      <w:r>
-        <w:rPr>
-          <w:rFonts w:ascii="Cordia New" w:hAnsi="Cordia New" w:cs="Cordia New"/>
-          <w:sz w:val="36"/>
-          <w:szCs w:val="36"/>
-          <w:lang w:val="it-IT"/>
-        </w:rPr>
-        <w:t xml:space="preserve">ra parti del sistema </w:t>
-      </w:r>
-      <w:r>
-        <w:rPr>
-          <w:rFonts w:ascii="Cordia New" w:hAnsi="Cordia New" w:cs="Cordia New"/>
-          <w:sz w:val="36"/>
-          <w:szCs w:val="36"/>
-          <w:lang w:val="it-IT"/>
-        </w:rPr>
-        <w:t>che ci s</w:t>
-      </w:r>
-      <w:r>
-        <w:rPr>
-          <w:rFonts w:ascii="Cordia New" w:hAnsi="Cordia New" w:cs="Cordia New"/>
-          <w:sz w:val="36"/>
-          <w:szCs w:val="36"/>
-          <w:lang w:val="it-IT"/>
-        </w:rPr>
-        <w:t>i aspetta evolveranno nel tempo e che possono ma non dovrebbero “conoscersi” (</w:t>
-      </w:r>
-      <w:r>
-        <w:rPr>
-          <w:rFonts w:ascii="Cordia New" w:hAnsi="Cordia New" w:cs="Cordia New"/>
-          <w:sz w:val="36"/>
-          <w:szCs w:val="36"/>
-          <w:lang w:val="it-IT"/>
-        </w:rPr>
-        <w:t>tutti i dettagli dell’immagazzinamento dati son</w:t>
-      </w:r>
-      <w:r>
-        <w:rPr>
-          <w:rFonts w:ascii="Cordia New" w:hAnsi="Cordia New" w:cs="Cordia New"/>
-          <w:sz w:val="36"/>
-          <w:szCs w:val="36"/>
-          <w:lang w:val="it-IT"/>
-        </w:rPr>
-        <w:t xml:space="preserve">o nascosti al resto del sistema), è quindi particolarmente adatto a sistemi basati su </w:t>
-      </w:r>
-      <w:r>
-        <w:rPr>
-          <w:rFonts w:ascii="Cordia New" w:hAnsi="Cordia New" w:cs="Cordia New"/>
-          <w:b/>
-          <w:sz w:val="36"/>
-          <w:szCs w:val="36"/>
-          <w:lang w:val="it-IT"/>
-        </w:rPr>
-        <w:t>MVC</w:t>
-      </w:r>
-      <w:r>
-        <w:rPr>
-          <w:rFonts w:ascii="Cordia New" w:hAnsi="Cordia New" w:cs="Cordia New"/>
-          <w:sz w:val="36"/>
-          <w:szCs w:val="36"/>
-          <w:lang w:val="it-IT"/>
-        </w:rPr>
-        <w:t xml:space="preserve"> e in particolare aderenti al </w:t>
-      </w:r>
-      <w:r>
-        <w:rPr>
-          <w:rFonts w:ascii="Cordia New" w:hAnsi="Cordia New" w:cs="Cordia New"/>
-          <w:b/>
-          <w:sz w:val="36"/>
-          <w:szCs w:val="36"/>
-          <w:lang w:val="it-IT"/>
-        </w:rPr>
-        <w:t>paradigma OO</w:t>
-      </w:r>
-      <w:r>
-        <w:rPr>
-          <w:rFonts w:ascii="Cordia New" w:hAnsi="Cordia New" w:cs="Cordia New"/>
-          <w:sz w:val="36"/>
-          <w:szCs w:val="36"/>
-          <w:lang w:val="it-IT"/>
-        </w:rPr>
-        <w:t>.</w:t>
-      </w:r>
-    </w:p>
-    <w:p>
-      <w:pPr>
-        <w:rPr>
-          <w:rFonts w:ascii="Cordia New" w:hAnsi="Cordia New" w:cs="Cordia New"/>
-          <w:sz w:val="36"/>
-          <w:szCs w:val="36"/>
-          <w:lang w:val="it-IT"/>
-        </w:rPr>
-      </w:pPr>
-      <w:r>
-        <w:rPr>
-          <w:rFonts w:ascii="Cordia New" w:hAnsi="Cordia New" w:cs="Cordia New"/>
-          <w:sz w:val="36"/>
-          <w:szCs w:val="36"/>
-          <w:lang w:val="it-IT"/>
-        </w:rPr>
-        <w:t>In poche parole la business logic farà affidamento sempre sui metodi esposti dall’interfaccia DAO, mentre la sua implementazione può cambiare al cambiare del metodo di persistenza adottato.</w:t>
-      </w:r>
-    </w:p>
-    <w:p>
-      <w:pPr>
-        <w:rPr>
-          <w:rFonts w:ascii="Cordia New" w:hAnsi="Cordia New" w:cs="Cordia New"/>
-          <w:sz w:val="36"/>
-          <w:szCs w:val="36"/>
-          <w:lang w:val="it-IT"/>
-        </w:rPr>
-      </w:pPr>
-    </w:p>
-    <w:p>
-      <w:pPr>
-        <w:rPr>
-          <w:rFonts w:ascii="Cordia New" w:hAnsi="Cordia New" w:cs="Cordia New"/>
-          <w:sz w:val="36"/>
-          <w:szCs w:val="36"/>
-          <w:lang w:val="it-IT"/>
-        </w:rPr>
-      </w:pPr>
-    </w:p>
-    <w:p>
-      <w:pPr>
-        <w:rPr>
-          <w:rFonts w:ascii="Cordia New" w:hAnsi="Cordia New" w:cs="Cordia New"/>
-          <w:sz w:val="36"/>
-          <w:szCs w:val="36"/>
-          <w:lang w:val="it-IT"/>
-        </w:rPr>
-      </w:pPr>
-    </w:p>
-    <w:p>
-      <w:pPr>
-        <w:rPr>
-          <w:rFonts w:ascii="Cordia New" w:hAnsi="Cordia New" w:cs="Cordia New"/>
-          <w:sz w:val="36"/>
-          <w:szCs w:val="36"/>
-          <w:lang w:val="it-IT"/>
-        </w:rPr>
-      </w:pPr>
-    </w:p>
-    <w:p>
-      <w:pPr>
-        <w:rPr>
-          <w:rFonts w:ascii="Cordia New" w:hAnsi="Cordia New" w:cs="Cordia New"/>
-          <w:sz w:val="36"/>
-          <w:szCs w:val="36"/>
-          <w:lang w:val="it-IT"/>
-        </w:rPr>
-      </w:pPr>
-    </w:p>
-    <w:p>
-      <w:pPr>
-        <w:rPr>
-          <w:rFonts w:ascii="Cordia New" w:hAnsi="Cordia New" w:cs="Cordia New"/>
-          <w:sz w:val="36"/>
-          <w:szCs w:val="36"/>
-          <w:lang w:val="it-IT"/>
-        </w:rPr>
-      </w:pPr>
-    </w:p>
-    <w:p>
-      <w:pPr>
-        <w:rPr>
-          <w:rFonts w:ascii="Cordia New" w:hAnsi="Cordia New" w:cs="Cordia New"/>
-          <w:sz w:val="36"/>
-          <w:szCs w:val="36"/>
-          <w:lang w:val="it-IT"/>
-        </w:rPr>
-      </w:pPr>
-    </w:p>
-    <w:p>
-      <w:pPr>
-        <w:rPr>
-          <w:rFonts w:ascii="Cordia New" w:hAnsi="Cordia New" w:cs="Cordia New"/>
-          <w:sz w:val="36"/>
-          <w:szCs w:val="36"/>
-          <w:lang w:val="it-IT"/>
-        </w:rPr>
-      </w:pPr>
-      <w:r>
+      </w:pPr>
+    </w:p>
+    <w:p>
+      <w:pPr>
         <w:rPr>
           <w:rFonts w:ascii="Cordia New" w:hAnsi="Cordia New" w:cs="Cordia New"/>
           <w:color w:val="4472C4" w:themeColor="accent1"/>
@@ -9501,24 +8886,1686 @@
           <w:szCs w:val="44"/>
           <w:lang w:val="it-IT"/>
         </w:rPr>
-        <w:t>Modello ER</w:t>
-      </w:r>
+      </w:pPr>
+    </w:p>
+    <w:p>
+      <w:pPr>
+        <w:rPr>
+          <w:rFonts w:ascii="Cordia New" w:hAnsi="Cordia New" w:cs="Cordia New"/>
+          <w:color w:val="4472C4" w:themeColor="accent1"/>
+          <w:sz w:val="44"/>
+          <w:szCs w:val="44"/>
+          <w:lang w:val="it-IT"/>
+        </w:rPr>
+      </w:pPr>
+    </w:p>
+    <w:p>
+      <w:pPr>
+        <w:rPr>
+          <w:rFonts w:ascii="Cordia New" w:hAnsi="Cordia New" w:cs="Cordia New"/>
+          <w:color w:val="4472C4" w:themeColor="accent1"/>
+          <w:sz w:val="44"/>
+          <w:szCs w:val="44"/>
+          <w:lang w:val="it-IT"/>
+        </w:rPr>
+      </w:pPr>
+    </w:p>
+    <w:p>
+      <w:pPr>
+        <w:rPr>
+          <w:rFonts w:ascii="Cordia New" w:hAnsi="Cordia New" w:cs="Cordia New"/>
+          <w:color w:val="4472C4" w:themeColor="accent1"/>
+          <w:sz w:val="44"/>
+          <w:szCs w:val="44"/>
+          <w:lang w:val="it-IT"/>
+        </w:rPr>
+      </w:pPr>
+    </w:p>
+    <w:p>
+      <w:pPr>
+        <w:rPr>
+          <w:rFonts w:ascii="Cordia New" w:hAnsi="Cordia New" w:cs="Cordia New"/>
+          <w:color w:val="4472C4" w:themeColor="accent1"/>
+          <w:sz w:val="44"/>
+          <w:szCs w:val="44"/>
+          <w:lang w:val="it-IT"/>
+        </w:rPr>
+      </w:pPr>
+    </w:p>
+    <w:p>
+      <w:pPr>
+        <w:rPr>
+          <w:rFonts w:ascii="Cordia New" w:hAnsi="Cordia New" w:cs="Cordia New"/>
+          <w:sz w:val="36"/>
+          <w:szCs w:val="36"/>
+          <w:lang w:val="it-IT"/>
+        </w:rPr>
+      </w:pPr>
+      <w:r>
+        <w:rPr>
+          <w:rFonts w:ascii="Cordia New" w:hAnsi="Cordia New" w:cs="Cordia New"/>
+          <w:color w:val="4472C4" w:themeColor="accent1"/>
+          <w:sz w:val="44"/>
+          <w:szCs w:val="44"/>
+          <w:lang w:val="it-IT"/>
+        </w:rPr>
+        <w:t>Design Pattern Utilizzati</w:t>
+      </w:r>
+      <w:r>
+        <w:rPr>
+          <w:rFonts w:ascii="Cordia New" w:hAnsi="Cordia New" w:cs="Cordia New"/>
+          <w:color w:val="4472C4" w:themeColor="accent1"/>
+          <w:sz w:val="44"/>
+          <w:szCs w:val="44"/>
+          <w:lang w:val="it-IT"/>
+        </w:rPr>
+        <w:fldChar w:fldCharType="begin"/>
+      </w:r>
+      <w:r>
+        <w:rPr>
+          <w:lang w:val="it-IT"/>
+        </w:rPr>
+        <w:instrText xml:space="preserve"> XE "</w:instrText>
+      </w:r>
+      <w:r>
+        <w:rPr>
+          <w:lang w:val="it-IT"/>
+        </w:rPr>
+        <w:instrText>System Design:</w:instrText>
+      </w:r>
+      <w:r>
+        <w:rPr>
+          <w:lang w:val="it-IT"/>
+        </w:rPr>
+        <w:instrText xml:space="preserve">Design Pattern Utilizzati" </w:instrText>
+      </w:r>
+      <w:r>
+        <w:rPr>
+          <w:rFonts w:ascii="Cordia New" w:hAnsi="Cordia New" w:cs="Cordia New"/>
+          <w:color w:val="4472C4" w:themeColor="accent1"/>
+          <w:sz w:val="44"/>
+          <w:szCs w:val="44"/>
+          <w:lang w:val="it-IT"/>
+        </w:rPr>
+        <w:fldChar w:fldCharType="end"/>
+      </w:r>
+    </w:p>
+    <w:p>
+      <w:pPr>
+        <w:rPr>
+          <w:rFonts w:ascii="Cordia New" w:hAnsi="Cordia New" w:cs="Cordia New"/>
+          <w:sz w:val="36"/>
+          <w:szCs w:val="36"/>
+          <w:lang w:val="it-IT"/>
+        </w:rPr>
+      </w:pPr>
+    </w:p>
+    <w:p>
+      <w:pPr>
+        <w:rPr>
+          <w:rFonts w:ascii="Cordia New" w:hAnsi="Cordia New" w:cs="Cordia New"/>
+          <w:b/>
+          <w:sz w:val="36"/>
+          <w:szCs w:val="36"/>
+          <w:lang w:val="it-IT"/>
+        </w:rPr>
+      </w:pPr>
+      <w:r>
+        <w:rPr>
+          <w:rFonts w:ascii="Cordia New" w:hAnsi="Cordia New" w:cs="Cordia New"/>
+          <w:sz w:val="36"/>
+          <w:szCs w:val="36"/>
+          <w:lang w:val="it-IT"/>
+        </w:rPr>
+        <w:t xml:space="preserve">Per quanto riguarda il </w:t>
+      </w:r>
+      <w:r>
+        <w:rPr>
+          <w:rFonts w:ascii="Cordia New" w:hAnsi="Cordia New" w:cs="Cordia New"/>
+          <w:b/>
+          <w:sz w:val="36"/>
+          <w:szCs w:val="36"/>
+          <w:lang w:val="it-IT"/>
+        </w:rPr>
+        <w:t>Data Model</w:t>
+      </w:r>
+      <w:r>
+        <w:rPr>
+          <w:rFonts w:ascii="Cordia New" w:hAnsi="Cordia New" w:cs="Cordia New"/>
+          <w:sz w:val="36"/>
+          <w:szCs w:val="36"/>
+          <w:lang w:val="it-IT"/>
+        </w:rPr>
+        <w:t xml:space="preserve"> e la sua interazione con il </w:t>
+      </w:r>
+      <w:r>
+        <w:rPr>
+          <w:rFonts w:ascii="Cordia New" w:hAnsi="Cordia New" w:cs="Cordia New"/>
+          <w:b/>
+          <w:sz w:val="36"/>
+          <w:szCs w:val="36"/>
+          <w:lang w:val="it-IT"/>
+        </w:rPr>
+        <w:t>database</w:t>
+      </w:r>
+      <w:r>
+        <w:rPr>
+          <w:rFonts w:ascii="Cordia New" w:hAnsi="Cordia New" w:cs="Cordia New"/>
+          <w:sz w:val="36"/>
+          <w:szCs w:val="36"/>
+          <w:lang w:val="it-IT"/>
+        </w:rPr>
+        <w:t xml:space="preserve"> si è scelto di utilizzare il design pattern </w:t>
+      </w:r>
+      <w:r>
+        <w:rPr>
+          <w:rFonts w:ascii="Cordia New" w:hAnsi="Cordia New" w:cs="Cordia New"/>
+          <w:b/>
+          <w:sz w:val="36"/>
+          <w:szCs w:val="36"/>
+          <w:lang w:val="it-IT"/>
+        </w:rPr>
+        <w:t>DAO (Data Access Object)</w:t>
+      </w:r>
+      <w:r>
+        <w:rPr>
+          <w:rFonts w:ascii="Cordia New" w:hAnsi="Cordia New" w:cs="Cordia New"/>
+          <w:b/>
+          <w:sz w:val="36"/>
+          <w:szCs w:val="36"/>
+          <w:lang w:val="it-IT"/>
+        </w:rPr>
+        <w:t>.</w:t>
+      </w:r>
+    </w:p>
+    <w:p>
+      <w:pPr>
+        <w:rPr>
+          <w:rFonts w:ascii="Cordia New" w:hAnsi="Cordia New" w:cs="Cordia New"/>
+          <w:sz w:val="36"/>
+          <w:szCs w:val="36"/>
+          <w:lang w:val="it-IT"/>
+        </w:rPr>
+      </w:pPr>
+      <w:r>
+        <w:rPr>
+          <w:rFonts w:ascii="Cordia New" w:hAnsi="Cordia New" w:cs="Cordia New"/>
+          <w:sz w:val="36"/>
+          <w:szCs w:val="36"/>
+          <w:lang w:val="it-IT"/>
+        </w:rPr>
+        <w:t xml:space="preserve">Il </w:t>
+      </w:r>
+      <w:r>
+        <w:rPr>
+          <w:rFonts w:ascii="Cordia New" w:hAnsi="Cordia New" w:cs="Cordia New"/>
+          <w:b/>
+          <w:sz w:val="36"/>
+          <w:szCs w:val="36"/>
+          <w:lang w:val="it-IT"/>
+        </w:rPr>
+        <w:t>DAO</w:t>
+      </w:r>
+      <w:r>
+        <w:rPr>
+          <w:rFonts w:ascii="Cordia New" w:hAnsi="Cordia New" w:cs="Cordia New"/>
+          <w:sz w:val="36"/>
+          <w:szCs w:val="36"/>
+          <w:lang w:val="it-IT"/>
+        </w:rPr>
+        <w:t xml:space="preserve"> è </w:t>
+      </w:r>
+      <w:r>
+        <w:rPr>
+          <w:rFonts w:ascii="Cordia New" w:hAnsi="Cordia New" w:cs="Cordia New"/>
+          <w:sz w:val="36"/>
+          <w:szCs w:val="36"/>
+          <w:lang w:val="it-IT"/>
+        </w:rPr>
+        <w:t xml:space="preserve">un </w:t>
+      </w:r>
+      <w:r>
+        <w:rPr>
+          <w:rFonts w:ascii="Cordia New" w:hAnsi="Cordia New" w:cs="Cordia New"/>
+          <w:sz w:val="36"/>
+          <w:szCs w:val="36"/>
+          <w:lang w:val="it-IT"/>
+        </w:rPr>
+        <w:t>design pattern</w:t>
+      </w:r>
+      <w:r>
+        <w:rPr>
+          <w:rFonts w:ascii="Cordia New" w:hAnsi="Cordia New" w:cs="Cordia New"/>
+          <w:sz w:val="36"/>
+          <w:szCs w:val="36"/>
+          <w:lang w:val="it-IT"/>
+        </w:rPr>
+        <w:t xml:space="preserve"> che fornisce un’interfaccia astratta ad alcuni tipi di database (nel nostro caso un database relazionale SQL), mappando le chiamate della business logic sul modello di persistenza dati</w:t>
+      </w:r>
+      <w:r>
+        <w:rPr>
+          <w:rFonts w:ascii="Cordia New" w:hAnsi="Cordia New" w:cs="Cordia New"/>
+          <w:sz w:val="36"/>
+          <w:szCs w:val="36"/>
+          <w:lang w:val="it-IT"/>
+        </w:rPr>
+        <w:t>.</w:t>
+      </w:r>
+    </w:p>
+    <w:p>
+      <w:pPr>
+        <w:rPr>
+          <w:rFonts w:ascii="Cordia New" w:hAnsi="Cordia New" w:cs="Cordia New"/>
+          <w:sz w:val="36"/>
+          <w:szCs w:val="36"/>
+          <w:lang w:val="it-IT"/>
+        </w:rPr>
+      </w:pPr>
+    </w:p>
+    <w:p>
+      <w:pPr>
+        <w:rPr>
+          <w:rFonts w:ascii="Cordia New" w:hAnsi="Cordia New" w:cs="Cordia New"/>
+          <w:b/>
+          <w:sz w:val="36"/>
+          <w:szCs w:val="36"/>
+          <w:lang w:val="it-IT"/>
+        </w:rPr>
+      </w:pPr>
+      <w:r>
+        <w:rPr>
+          <w:rFonts w:ascii="Cordia New" w:hAnsi="Cordia New" w:cs="Cordia New"/>
+          <w:b/>
+          <w:sz w:val="36"/>
+          <w:szCs w:val="36"/>
+          <w:lang w:val="it-IT"/>
+        </w:rPr>
+        <w:t>Perché DAO?</w:t>
+      </w:r>
+    </w:p>
+    <w:p>
+      <w:pPr>
+        <w:rPr>
+          <w:rFonts w:ascii="Cordia New" w:hAnsi="Cordia New" w:cs="Cordia New"/>
+          <w:sz w:val="36"/>
+          <w:szCs w:val="36"/>
+          <w:lang w:val="it-IT"/>
+        </w:rPr>
+      </w:pPr>
+      <w:r>
+        <w:rPr>
+          <w:rFonts w:ascii="Cordia New" w:hAnsi="Cordia New" w:cs="Cordia New"/>
+          <w:sz w:val="36"/>
+          <w:szCs w:val="36"/>
+          <w:lang w:val="it-IT"/>
+        </w:rPr>
+        <w:t xml:space="preserve">Il vantaggio di usare </w:t>
+      </w:r>
+      <w:r>
+        <w:rPr>
+          <w:rFonts w:ascii="Cordia New" w:hAnsi="Cordia New" w:cs="Cordia New"/>
+          <w:b/>
+          <w:sz w:val="36"/>
+          <w:szCs w:val="36"/>
+          <w:lang w:val="it-IT"/>
+        </w:rPr>
+        <w:t>DAO</w:t>
+      </w:r>
+      <w:r>
+        <w:rPr>
+          <w:rFonts w:ascii="Cordia New" w:hAnsi="Cordia New" w:cs="Cordia New"/>
+          <w:sz w:val="36"/>
+          <w:szCs w:val="36"/>
+          <w:lang w:val="it-IT"/>
+        </w:rPr>
+        <w:t xml:space="preserve"> consente nel costruire una separazione semplice e rigorosa t</w:t>
+      </w:r>
+      <w:r>
+        <w:rPr>
+          <w:rFonts w:ascii="Cordia New" w:hAnsi="Cordia New" w:cs="Cordia New"/>
+          <w:sz w:val="36"/>
+          <w:szCs w:val="36"/>
+          <w:lang w:val="it-IT"/>
+        </w:rPr>
+        <w:t xml:space="preserve">ra parti del sistema che ci si aspetta evolveranno nel tempo e che possono ma non dovrebbero “conoscersi” (tutti i dettagli dell’immagazzinamento dati sono nascosti al resto del sistema), è quindi particolarmente adatto a sistemi basati su </w:t>
+      </w:r>
+      <w:r>
+        <w:rPr>
+          <w:rFonts w:ascii="Cordia New" w:hAnsi="Cordia New" w:cs="Cordia New"/>
+          <w:b/>
+          <w:sz w:val="36"/>
+          <w:szCs w:val="36"/>
+          <w:lang w:val="it-IT"/>
+        </w:rPr>
+        <w:t>MVC</w:t>
+      </w:r>
+      <w:r>
+        <w:rPr>
+          <w:rFonts w:ascii="Cordia New" w:hAnsi="Cordia New" w:cs="Cordia New"/>
+          <w:sz w:val="36"/>
+          <w:szCs w:val="36"/>
+          <w:lang w:val="it-IT"/>
+        </w:rPr>
+        <w:t xml:space="preserve"> e in particolare aderenti al </w:t>
+      </w:r>
+      <w:r>
+        <w:rPr>
+          <w:rFonts w:ascii="Cordia New" w:hAnsi="Cordia New" w:cs="Cordia New"/>
+          <w:b/>
+          <w:sz w:val="36"/>
+          <w:szCs w:val="36"/>
+          <w:lang w:val="it-IT"/>
+        </w:rPr>
+        <w:t>paradigma OO</w:t>
+      </w:r>
+      <w:r>
+        <w:rPr>
+          <w:rFonts w:ascii="Cordia New" w:hAnsi="Cordia New" w:cs="Cordia New"/>
+          <w:sz w:val="36"/>
+          <w:szCs w:val="36"/>
+          <w:lang w:val="it-IT"/>
+        </w:rPr>
+        <w:t>.</w:t>
+      </w:r>
+    </w:p>
+    <w:p>
+      <w:pPr>
+        <w:rPr>
+          <w:rFonts w:ascii="Cordia New" w:hAnsi="Cordia New" w:cs="Cordia New"/>
+          <w:sz w:val="36"/>
+          <w:szCs w:val="36"/>
+          <w:lang w:val="it-IT"/>
+        </w:rPr>
+      </w:pPr>
+      <w:r>
+        <w:rPr>
+          <w:rFonts w:ascii="Cordia New" w:hAnsi="Cordia New" w:cs="Cordia New"/>
+          <w:sz w:val="36"/>
+          <w:szCs w:val="36"/>
+          <w:lang w:val="it-IT"/>
+        </w:rPr>
+        <w:t>In poche parole la business logic farà affidamento sempre sui metodi esposti dall’interfaccia DAO, mentre la sua implementazione può cambiare al cambiare del metodo di persistenza adottato.</w:t>
+      </w:r>
+    </w:p>
+    <w:p>
+      <w:pPr>
+        <w:rPr>
+          <w:rFonts w:ascii="Cordia New" w:hAnsi="Cordia New" w:cs="Cordia New"/>
+          <w:sz w:val="36"/>
+          <w:szCs w:val="36"/>
+          <w:lang w:val="it-IT"/>
+        </w:rPr>
+      </w:pPr>
+      <w:r>
+        <w:rPr>
+          <w:rFonts w:ascii="Cordia New" w:hAnsi="Cordia New" w:cs="Cordia New"/>
+          <w:color w:val="4472C4" w:themeColor="accent1"/>
+          <w:sz w:val="44"/>
+          <w:szCs w:val="44"/>
+          <w:lang w:val="it-IT"/>
+        </w:rPr>
+        <w:t>Schema</w:t>
+      </w:r>
+      <w:r>
+        <w:rPr>
+          <w:rFonts w:ascii="Cordia New" w:hAnsi="Cordia New" w:cs="Cordia New"/>
+          <w:color w:val="4472C4" w:themeColor="accent1"/>
+          <w:sz w:val="44"/>
+          <w:szCs w:val="44"/>
+          <w:lang w:val="it-IT"/>
+        </w:rPr>
+        <w:t xml:space="preserve"> ER</w:t>
+      </w:r>
+      <w:r>
+        <w:rPr>
+          <w:rFonts w:ascii="Cordia New" w:hAnsi="Cordia New" w:cs="Cordia New"/>
+          <w:color w:val="4472C4" w:themeColor="accent1"/>
+          <w:sz w:val="44"/>
+          <w:szCs w:val="44"/>
+          <w:lang w:val="it-IT"/>
+        </w:rPr>
+        <w:fldChar w:fldCharType="begin"/>
+      </w:r>
+      <w:r>
+        <w:instrText xml:space="preserve"> XE "</w:instrText>
+      </w:r>
+      <w:r>
+        <w:rPr>
+          <w:rFonts w:ascii="Cordia New" w:hAnsi="Cordia New" w:cs="Cordia New"/>
+          <w:color w:val="4472C4" w:themeColor="accent1"/>
+          <w:sz w:val="44"/>
+          <w:szCs w:val="44"/>
+          <w:lang w:val="it-IT"/>
+        </w:rPr>
+        <w:instrText>System Design:</w:instrText>
+      </w:r>
+      <w:r>
+        <w:instrText>Design Pattern Utilizzati</w:instrText>
+      </w:r>
+      <w:r>
+        <w:instrText xml:space="preserve">" </w:instrText>
+      </w:r>
+      <w:r>
+        <w:rPr>
+          <w:rFonts w:ascii="Cordia New" w:hAnsi="Cordia New" w:cs="Cordia New"/>
+          <w:color w:val="4472C4" w:themeColor="accent1"/>
+          <w:sz w:val="44"/>
+          <w:szCs w:val="44"/>
+          <w:lang w:val="it-IT"/>
+        </w:rPr>
+        <w:fldChar w:fldCharType="end"/>
+      </w:r>
+    </w:p>
+    <w:p>
+      <w:pPr>
+        <w:rPr>
+          <w:rFonts w:ascii="Cordia New" w:hAnsi="Cordia New" w:cs="Cordia New"/>
+          <w:sz w:val="36"/>
+          <w:szCs w:val="36"/>
+          <w:lang w:val="it-IT"/>
+        </w:rPr>
+      </w:pPr>
+      <w:r>
+        <w:rPr>
+          <w:rFonts w:ascii="Cordia New" w:hAnsi="Cordia New" w:cs="Cordia New"/>
+          <w:noProof/>
+          <w:sz w:val="36"/>
+          <w:szCs w:val="36"/>
+          <w:lang w:eastAsia="en-GB"/>
+        </w:rPr>
+        <w:drawing>
+          <wp:inline distT="0" distB="0" distL="0" distR="0" wp14:anchorId="110C1839" wp14:editId="356D4ACD">
+            <wp:extent cx="6119495" cy="3927475"/>
+            <wp:effectExtent l="0" t="0" r="1905" b="9525"/>
+            <wp:docPr id="1" name="Picture 1" descr="../temp/ER.png"/>
+            <wp:cNvGraphicFramePr>
+              <a:graphicFrameLocks xmlns:a="http://schemas.openxmlformats.org/drawingml/2006/main" noChangeAspect="1"/>
+            </wp:cNvGraphicFramePr>
+            <a:graphic xmlns:a="http://schemas.openxmlformats.org/drawingml/2006/main">
+              <a:graphicData uri="http://schemas.openxmlformats.org/drawingml/2006/picture">
+                <pic:pic xmlns:pic="http://schemas.openxmlformats.org/drawingml/2006/picture">
+                  <pic:nvPicPr>
+                    <pic:cNvPr id="0" name="Picture 1" descr="../temp/ER.png"/>
+                    <pic:cNvPicPr>
+                      <a:picLocks noChangeAspect="1" noChangeArrowheads="1"/>
+                    </pic:cNvPicPr>
+                  </pic:nvPicPr>
+                  <pic:blipFill>
+                    <a:blip r:embed="rId12">
+                      <a:extLst>
+                        <a:ext uri="{28A0092B-C50C-407E-A947-70E740481C1C}">
+                          <a14:useLocalDpi xmlns:a14="http://schemas.microsoft.com/office/drawing/2010/main" val="0"/>
+                        </a:ext>
+                      </a:extLst>
+                    </a:blip>
+                    <a:srcRect/>
+                    <a:stretch>
+                      <a:fillRect/>
+                    </a:stretch>
+                  </pic:blipFill>
+                  <pic:spPr bwMode="auto">
+                    <a:xfrm>
+                      <a:off x="0" y="0"/>
+                      <a:ext cx="6119495" cy="3927475"/>
+                    </a:xfrm>
+                    <a:prstGeom prst="rect">
+                      <a:avLst/>
+                    </a:prstGeom>
+                    <a:noFill/>
+                    <a:ln>
+                      <a:noFill/>
+                    </a:ln>
+                  </pic:spPr>
+                </pic:pic>
+              </a:graphicData>
+            </a:graphic>
+          </wp:inline>
+        </w:drawing>
+      </w:r>
+    </w:p>
+    <w:p>
+      <w:pPr>
+        <w:rPr>
+          <w:rFonts w:ascii="Cordia New" w:hAnsi="Cordia New" w:cs="Cordia New"/>
+          <w:sz w:val="36"/>
+          <w:szCs w:val="36"/>
+          <w:lang w:val="it-IT"/>
+        </w:rPr>
+      </w:pPr>
+    </w:p>
+    <w:p>
+      <w:pPr>
+        <w:rPr>
+          <w:rFonts w:ascii="Cordia New" w:hAnsi="Cordia New" w:cs="Cordia New"/>
+          <w:sz w:val="36"/>
+          <w:szCs w:val="36"/>
+          <w:lang w:val="it-IT"/>
+        </w:rPr>
+      </w:pPr>
+      <w:r>
+        <w:rPr>
+          <w:rFonts w:ascii="Cordia New" w:hAnsi="Cordia New" w:cs="Cordia New"/>
+          <w:sz w:val="36"/>
+          <w:szCs w:val="36"/>
+          <w:lang w:val="it-IT"/>
+        </w:rPr>
+        <w:t xml:space="preserve">I tre “protagonisti” del sistema sono gli </w:t>
+      </w:r>
+      <w:r>
+        <w:rPr>
+          <w:rFonts w:ascii="Cordia New" w:hAnsi="Cordia New" w:cs="Cordia New"/>
+          <w:b/>
+          <w:sz w:val="36"/>
+          <w:szCs w:val="36"/>
+          <w:lang w:val="it-IT"/>
+        </w:rPr>
+        <w:t>utenti</w:t>
+      </w:r>
+      <w:r>
+        <w:rPr>
+          <w:rFonts w:ascii="Cordia New" w:hAnsi="Cordia New" w:cs="Cordia New"/>
+          <w:b/>
+          <w:sz w:val="36"/>
+          <w:szCs w:val="36"/>
+          <w:lang w:val="it-IT"/>
+        </w:rPr>
+        <w:t>,</w:t>
+      </w:r>
+      <w:r>
+        <w:rPr>
+          <w:rFonts w:ascii="Cordia New" w:hAnsi="Cordia New" w:cs="Cordia New"/>
+          <w:sz w:val="36"/>
+          <w:szCs w:val="36"/>
+          <w:lang w:val="it-IT"/>
+        </w:rPr>
+        <w:t xml:space="preserve"> </w:t>
+      </w:r>
+      <w:r>
+        <w:rPr>
+          <w:rFonts w:ascii="Cordia New" w:hAnsi="Cordia New" w:cs="Cordia New"/>
+          <w:sz w:val="36"/>
+          <w:szCs w:val="36"/>
+          <w:lang w:val="it-IT"/>
+        </w:rPr>
+        <w:t xml:space="preserve">i </w:t>
+      </w:r>
+      <w:r>
+        <w:rPr>
+          <w:rFonts w:ascii="Cordia New" w:hAnsi="Cordia New" w:cs="Cordia New"/>
+          <w:b/>
+          <w:sz w:val="36"/>
+          <w:szCs w:val="36"/>
+          <w:lang w:val="it-IT"/>
+        </w:rPr>
+        <w:t>giochi</w:t>
+      </w:r>
+      <w:r>
+        <w:rPr>
+          <w:rFonts w:ascii="Cordia New" w:hAnsi="Cordia New" w:cs="Cordia New"/>
+          <w:sz w:val="36"/>
+          <w:szCs w:val="36"/>
+          <w:lang w:val="it-IT"/>
+        </w:rPr>
+        <w:t xml:space="preserve"> e </w:t>
+      </w:r>
+      <w:r>
+        <w:rPr>
+          <w:rFonts w:ascii="Cordia New" w:hAnsi="Cordia New" w:cs="Cordia New"/>
+          <w:sz w:val="36"/>
+          <w:szCs w:val="36"/>
+          <w:lang w:val="it-IT"/>
+        </w:rPr>
+        <w:t xml:space="preserve">i </w:t>
+      </w:r>
+      <w:r>
+        <w:rPr>
+          <w:rFonts w:ascii="Cordia New" w:hAnsi="Cordia New" w:cs="Cordia New"/>
+          <w:b/>
+          <w:sz w:val="36"/>
+          <w:szCs w:val="36"/>
+          <w:lang w:val="it-IT"/>
+        </w:rPr>
+        <w:t>livelli.</w:t>
+      </w:r>
+      <w:r>
+        <w:rPr>
+          <w:rFonts w:ascii="Cordia New" w:hAnsi="Cordia New" w:cs="Cordia New"/>
+          <w:sz w:val="36"/>
+          <w:szCs w:val="36"/>
+          <w:lang w:val="it-IT"/>
+        </w:rPr>
+        <w:t xml:space="preserve"> </w:t>
+      </w:r>
+    </w:p>
+    <w:p>
+      <w:pPr>
+        <w:rPr>
+          <w:rFonts w:ascii="Cordia New" w:hAnsi="Cordia New" w:cs="Cordia New"/>
+          <w:sz w:val="36"/>
+          <w:szCs w:val="36"/>
+          <w:lang w:val="it-IT"/>
+        </w:rPr>
+      </w:pPr>
+      <w:r>
+        <w:rPr>
+          <w:rFonts w:ascii="Cordia New" w:hAnsi="Cordia New" w:cs="Cordia New"/>
+          <w:sz w:val="36"/>
+          <w:szCs w:val="36"/>
+          <w:lang w:val="it-IT"/>
+        </w:rPr>
+        <w:t xml:space="preserve">Di un </w:t>
+      </w:r>
+      <w:r>
+        <w:rPr>
+          <w:rFonts w:ascii="Cordia New" w:hAnsi="Cordia New" w:cs="Cordia New"/>
+          <w:b/>
+          <w:sz w:val="36"/>
+          <w:szCs w:val="36"/>
+          <w:lang w:val="it-IT"/>
+        </w:rPr>
+        <w:t xml:space="preserve">utente </w:t>
+      </w:r>
+      <w:r>
+        <w:rPr>
+          <w:rFonts w:ascii="Cordia New" w:hAnsi="Cordia New" w:cs="Cordia New"/>
+          <w:sz w:val="36"/>
+          <w:szCs w:val="36"/>
+          <w:lang w:val="it-IT"/>
+        </w:rPr>
+        <w:t>v</w:t>
+      </w:r>
+      <w:r>
+        <w:rPr>
+          <w:rFonts w:ascii="Cordia New" w:hAnsi="Cordia New" w:cs="Cordia New"/>
+          <w:sz w:val="36"/>
+          <w:szCs w:val="36"/>
+          <w:lang w:val="it-IT"/>
+        </w:rPr>
+        <w:t xml:space="preserve">iene </w:t>
+      </w:r>
+      <w:r>
+        <w:rPr>
+          <w:rFonts w:ascii="Cordia New" w:hAnsi="Cordia New" w:cs="Cordia New"/>
+          <w:sz w:val="36"/>
+          <w:szCs w:val="36"/>
+          <w:lang w:val="it-IT"/>
+        </w:rPr>
+        <w:t xml:space="preserve">salvato </w:t>
+      </w:r>
+      <w:r>
+        <w:rPr>
+          <w:rFonts w:ascii="Cordia New" w:hAnsi="Cordia New" w:cs="Cordia New"/>
+          <w:sz w:val="36"/>
+          <w:szCs w:val="36"/>
+          <w:lang w:val="it-IT"/>
+        </w:rPr>
+        <w:t>l’username (nickname da lui scelto, che potranno eventualmente vedere gli altri utenti), il nome, il cognome, l’e-mail, la password</w:t>
+      </w:r>
+      <w:r>
+        <w:rPr>
+          <w:rFonts w:ascii="Cordia New" w:hAnsi="Cordia New" w:cs="Cordia New"/>
+          <w:sz w:val="36"/>
+          <w:szCs w:val="36"/>
+          <w:lang w:val="it-IT"/>
+        </w:rPr>
+        <w:t>, il path (sul filesystem del server) al suo avatar</w:t>
+      </w:r>
+      <w:r>
+        <w:rPr>
+          <w:rFonts w:ascii="Cordia New" w:hAnsi="Cordia New" w:cs="Cordia New"/>
+          <w:sz w:val="36"/>
+          <w:szCs w:val="36"/>
+          <w:lang w:val="it-IT"/>
+        </w:rPr>
+        <w:t xml:space="preserve"> e l’esperienza (cioè i punti accumulati dall’utente</w:t>
+      </w:r>
+      <w:r>
+        <w:rPr>
+          <w:rFonts w:ascii="Cordia New" w:hAnsi="Cordia New" w:cs="Cordia New"/>
+          <w:sz w:val="36"/>
+          <w:szCs w:val="36"/>
+          <w:lang w:val="it-IT"/>
+        </w:rPr>
+        <w:t>),</w:t>
+      </w:r>
+      <w:r>
+        <w:rPr>
+          <w:rFonts w:ascii="Cordia New" w:hAnsi="Cordia New" w:cs="Cordia New"/>
+          <w:sz w:val="36"/>
+          <w:szCs w:val="36"/>
+          <w:lang w:val="it-IT"/>
+        </w:rPr>
+        <w:t xml:space="preserve"> ogni utente è</w:t>
+      </w:r>
+      <w:r>
+        <w:rPr>
+          <w:rFonts w:ascii="Cordia New" w:hAnsi="Cordia New" w:cs="Cordia New"/>
+          <w:sz w:val="36"/>
+          <w:szCs w:val="36"/>
+          <w:lang w:val="it-IT"/>
+        </w:rPr>
+        <w:t xml:space="preserve"> identificato da un id</w:t>
+      </w:r>
+      <w:r>
+        <w:rPr>
+          <w:rFonts w:ascii="Cordia New" w:hAnsi="Cordia New" w:cs="Cordia New"/>
+          <w:sz w:val="36"/>
+          <w:szCs w:val="36"/>
+          <w:lang w:val="it-IT"/>
+        </w:rPr>
+        <w:t>.</w:t>
+      </w:r>
+    </w:p>
+    <w:p>
+      <w:pPr>
+        <w:rPr>
+          <w:rFonts w:ascii="Cordia New" w:hAnsi="Cordia New" w:cs="Cordia New"/>
+          <w:sz w:val="36"/>
+          <w:szCs w:val="36"/>
+          <w:lang w:val="it-IT"/>
+        </w:rPr>
+      </w:pPr>
+      <w:r>
+        <w:rPr>
+          <w:rFonts w:ascii="Cordia New" w:hAnsi="Cordia New" w:cs="Cordia New"/>
+          <w:sz w:val="36"/>
+          <w:szCs w:val="36"/>
+          <w:lang w:val="it-IT"/>
+        </w:rPr>
+        <w:t xml:space="preserve">Ogni </w:t>
+      </w:r>
+      <w:r>
+        <w:rPr>
+          <w:rFonts w:ascii="Cordia New" w:hAnsi="Cordia New" w:cs="Cordia New"/>
+          <w:b/>
+          <w:sz w:val="36"/>
+          <w:szCs w:val="36"/>
+          <w:lang w:val="it-IT"/>
+        </w:rPr>
+        <w:t>utente</w:t>
+      </w:r>
+      <w:r>
+        <w:rPr>
+          <w:rFonts w:ascii="Cordia New" w:hAnsi="Cordia New" w:cs="Cordia New"/>
+          <w:sz w:val="36"/>
+          <w:szCs w:val="36"/>
+          <w:lang w:val="it-IT"/>
+        </w:rPr>
+        <w:t xml:space="preserve"> è relazionato ad un gioco tramite:</w:t>
+      </w:r>
+    </w:p>
+    <w:p>
+      <w:pPr>
+        <w:pStyle w:val="ListParagraph"/>
+        <w:numPr>
+          <w:ilvl w:val="0"/>
+          <w:numId w:val="9"/>
+        </w:numPr>
+        <w:rPr>
+          <w:rFonts w:ascii="Cordia New" w:hAnsi="Cordia New" w:cs="Cordia New"/>
+          <w:b/>
+          <w:sz w:val="36"/>
+          <w:szCs w:val="36"/>
+          <w:lang w:val="it-IT"/>
+        </w:rPr>
+      </w:pPr>
+      <w:r>
+        <w:rPr>
+          <w:rFonts w:ascii="Cordia New" w:hAnsi="Cordia New" w:cs="Cordia New"/>
+          <w:b/>
+          <w:sz w:val="36"/>
+          <w:szCs w:val="36"/>
+          <w:lang w:val="it-IT"/>
+        </w:rPr>
+        <w:t>u</w:t>
+      </w:r>
+      <w:r>
+        <w:rPr>
+          <w:rFonts w:ascii="Cordia New" w:hAnsi="Cordia New" w:cs="Cordia New"/>
+          <w:b/>
+          <w:sz w:val="36"/>
+          <w:szCs w:val="36"/>
+          <w:lang w:val="it-IT"/>
+        </w:rPr>
+        <w:t>sergame</w:t>
+      </w:r>
+      <w:r>
+        <w:rPr>
+          <w:rFonts w:ascii="Cordia New" w:hAnsi="Cordia New" w:cs="Cordia New"/>
+          <w:b/>
+          <w:sz w:val="36"/>
+          <w:szCs w:val="36"/>
+          <w:lang w:val="it-IT"/>
+        </w:rPr>
+        <w:t xml:space="preserve">: </w:t>
+      </w:r>
+      <w:r>
+        <w:rPr>
+          <w:rFonts w:ascii="Cordia New" w:hAnsi="Cordia New" w:cs="Cordia New"/>
+          <w:sz w:val="36"/>
+          <w:szCs w:val="36"/>
+          <w:lang w:val="it-IT"/>
+        </w:rPr>
+        <w:t>contiene data e ora della sessione</w:t>
+      </w:r>
+      <w:r>
+        <w:rPr>
+          <w:rFonts w:ascii="Cordia New" w:hAnsi="Cordia New" w:cs="Cordia New"/>
+          <w:sz w:val="36"/>
+          <w:szCs w:val="36"/>
+          <w:lang w:val="it-IT"/>
+        </w:rPr>
+        <w:t xml:space="preserve"> in cui un</w:t>
+      </w:r>
+      <w:r>
+        <w:rPr>
+          <w:rFonts w:ascii="Cordia New" w:hAnsi="Cordia New" w:cs="Cordia New"/>
+          <w:sz w:val="36"/>
+          <w:szCs w:val="36"/>
+          <w:lang w:val="it-IT"/>
+        </w:rPr>
+        <w:t xml:space="preserve"> dato utente </w:t>
+      </w:r>
+      <w:r>
+        <w:rPr>
+          <w:rFonts w:ascii="Cordia New" w:hAnsi="Cordia New" w:cs="Cordia New"/>
+          <w:sz w:val="36"/>
+          <w:szCs w:val="36"/>
+          <w:lang w:val="it-IT"/>
+        </w:rPr>
+        <w:t xml:space="preserve">gioca </w:t>
+      </w:r>
+      <w:r>
+        <w:rPr>
+          <w:rFonts w:ascii="Cordia New" w:hAnsi="Cordia New" w:cs="Cordia New"/>
+          <w:sz w:val="36"/>
+          <w:szCs w:val="36"/>
+          <w:lang w:val="it-IT"/>
+        </w:rPr>
+        <w:t xml:space="preserve">a un dato gioco </w:t>
+      </w:r>
+    </w:p>
+    <w:p>
+      <w:pPr>
+        <w:pStyle w:val="ListParagraph"/>
+        <w:numPr>
+          <w:ilvl w:val="0"/>
+          <w:numId w:val="9"/>
+        </w:numPr>
+        <w:rPr>
+          <w:rFonts w:ascii="Cordia New" w:hAnsi="Cordia New" w:cs="Cordia New"/>
+          <w:b/>
+          <w:sz w:val="36"/>
+          <w:szCs w:val="36"/>
+          <w:lang w:val="it-IT"/>
+        </w:rPr>
+      </w:pPr>
+      <w:r>
+        <w:rPr>
+          <w:rFonts w:ascii="Cordia New" w:hAnsi="Cordia New" w:cs="Cordia New"/>
+          <w:b/>
+          <w:sz w:val="36"/>
+          <w:szCs w:val="36"/>
+          <w:lang w:val="it-IT"/>
+        </w:rPr>
+        <w:t>review:</w:t>
+      </w:r>
+      <w:r>
+        <w:rPr>
+          <w:rFonts w:ascii="Cordia New" w:hAnsi="Cordia New" w:cs="Cordia New"/>
+          <w:sz w:val="36"/>
+          <w:szCs w:val="36"/>
+          <w:lang w:val="it-IT"/>
+        </w:rPr>
+        <w:t xml:space="preserve"> contiene i dati relativi alle recensioni/voti</w:t>
+      </w:r>
+      <w:r>
+        <w:rPr>
+          <w:rFonts w:ascii="Cordia New" w:hAnsi="Cordia New" w:cs="Cordia New"/>
+          <w:sz w:val="36"/>
+          <w:szCs w:val="36"/>
+          <w:lang w:val="it-IT"/>
+        </w:rPr>
+        <w:t xml:space="preserve"> che un certo</w:t>
+      </w:r>
+      <w:r>
+        <w:rPr>
+          <w:rFonts w:ascii="Cordia New" w:hAnsi="Cordia New" w:cs="Cordia New"/>
+          <w:sz w:val="36"/>
+          <w:szCs w:val="36"/>
+          <w:lang w:val="it-IT"/>
+        </w:rPr>
+        <w:t xml:space="preserve"> utente </w:t>
+      </w:r>
+      <w:r>
+        <w:rPr>
+          <w:rFonts w:ascii="Cordia New" w:hAnsi="Cordia New" w:cs="Cordia New"/>
+          <w:sz w:val="36"/>
+          <w:szCs w:val="36"/>
+          <w:lang w:val="it-IT"/>
+        </w:rPr>
+        <w:t xml:space="preserve">ha espresso </w:t>
+      </w:r>
+      <w:r>
+        <w:rPr>
+          <w:rFonts w:ascii="Cordia New" w:hAnsi="Cordia New" w:cs="Cordia New"/>
+          <w:sz w:val="36"/>
+          <w:szCs w:val="36"/>
+          <w:lang w:val="it-IT"/>
+        </w:rPr>
+        <w:t xml:space="preserve">su un </w:t>
+      </w:r>
+      <w:r>
+        <w:rPr>
+          <w:rFonts w:ascii="Cordia New" w:hAnsi="Cordia New" w:cs="Cordia New"/>
+          <w:sz w:val="36"/>
+          <w:szCs w:val="36"/>
+          <w:lang w:val="it-IT"/>
+        </w:rPr>
+        <w:t>certo</w:t>
+      </w:r>
+      <w:r>
+        <w:rPr>
+          <w:rFonts w:ascii="Cordia New" w:hAnsi="Cordia New" w:cs="Cordia New"/>
+          <w:sz w:val="36"/>
+          <w:szCs w:val="36"/>
+          <w:lang w:val="it-IT"/>
+        </w:rPr>
+        <w:t xml:space="preserve"> gioco</w:t>
+      </w:r>
+    </w:p>
+    <w:p>
+      <w:pPr>
+        <w:rPr>
+          <w:rFonts w:ascii="Cordia New" w:hAnsi="Cordia New" w:cs="Cordia New"/>
+          <w:sz w:val="36"/>
+          <w:szCs w:val="36"/>
+          <w:lang w:val="it-IT"/>
+        </w:rPr>
+      </w:pPr>
+      <w:r>
+        <w:rPr>
+          <w:rFonts w:ascii="Cordia New" w:hAnsi="Cordia New" w:cs="Cordia New"/>
+          <w:sz w:val="36"/>
+          <w:szCs w:val="36"/>
+          <w:lang w:val="it-IT"/>
+        </w:rPr>
+        <w:t xml:space="preserve">Di un </w:t>
+      </w:r>
+      <w:r>
+        <w:rPr>
+          <w:rFonts w:ascii="Cordia New" w:hAnsi="Cordia New" w:cs="Cordia New"/>
+          <w:b/>
+          <w:sz w:val="36"/>
+          <w:szCs w:val="36"/>
+          <w:lang w:val="it-IT"/>
+        </w:rPr>
+        <w:t>gioco</w:t>
+      </w:r>
+      <w:r>
+        <w:rPr>
+          <w:rFonts w:ascii="Cordia New" w:hAnsi="Cordia New" w:cs="Cordia New"/>
+          <w:sz w:val="36"/>
+          <w:szCs w:val="36"/>
+          <w:lang w:val="it-IT"/>
+        </w:rPr>
+        <w:t xml:space="preserve"> è</w:t>
+      </w:r>
+      <w:r>
+        <w:rPr>
+          <w:rFonts w:ascii="Cordia New" w:hAnsi="Cordia New" w:cs="Cordia New"/>
+          <w:sz w:val="36"/>
+          <w:szCs w:val="36"/>
+          <w:lang w:val="it-IT"/>
+        </w:rPr>
+        <w:t xml:space="preserve"> necessario salvare</w:t>
+      </w:r>
+      <w:r>
+        <w:rPr>
+          <w:rFonts w:ascii="Cordia New" w:hAnsi="Cordia New" w:cs="Cordia New"/>
+          <w:sz w:val="36"/>
+          <w:szCs w:val="36"/>
+          <w:lang w:val="it-IT"/>
+        </w:rPr>
+        <w:t xml:space="preserve"> il nome, i punti esperienza</w:t>
+      </w:r>
+      <w:r>
+        <w:rPr>
+          <w:rFonts w:ascii="Cordia New" w:hAnsi="Cordia New" w:cs="Cordia New"/>
+          <w:sz w:val="36"/>
+          <w:szCs w:val="36"/>
+          <w:lang w:val="it-IT"/>
+        </w:rPr>
+        <w:t xml:space="preserve"> assegnati per ogni sessione</w:t>
+      </w:r>
+      <w:r>
+        <w:rPr>
+          <w:rFonts w:ascii="Cordia New" w:hAnsi="Cordia New" w:cs="Cordia New"/>
+          <w:sz w:val="36"/>
+          <w:szCs w:val="36"/>
+          <w:lang w:val="it-IT"/>
+        </w:rPr>
+        <w:t xml:space="preserve">, </w:t>
+      </w:r>
+      <w:r>
+        <w:rPr>
+          <w:rFonts w:ascii="Cordia New" w:hAnsi="Cordia New" w:cs="Cordia New"/>
+          <w:sz w:val="36"/>
+          <w:szCs w:val="36"/>
+          <w:lang w:val="it-IT"/>
+        </w:rPr>
+        <w:t>una breve descrizione</w:t>
+      </w:r>
+      <w:r>
+        <w:rPr>
+          <w:rFonts w:ascii="Cordia New" w:hAnsi="Cordia New" w:cs="Cordia New"/>
+          <w:sz w:val="36"/>
+          <w:szCs w:val="36"/>
+          <w:lang w:val="it-IT"/>
+        </w:rPr>
+        <w:t xml:space="preserve"> e l’immagine</w:t>
+      </w:r>
+      <w:r>
+        <w:rPr>
+          <w:rFonts w:ascii="Cordia New" w:hAnsi="Cordia New" w:cs="Cordia New"/>
+          <w:sz w:val="36"/>
+          <w:szCs w:val="36"/>
+          <w:lang w:val="it-IT"/>
+        </w:rPr>
+        <w:t xml:space="preserve">. </w:t>
+      </w:r>
+    </w:p>
+    <w:p>
+      <w:pPr>
+        <w:rPr>
+          <w:rFonts w:ascii="Cordia New" w:hAnsi="Cordia New" w:cs="Cordia New"/>
+          <w:sz w:val="36"/>
+          <w:szCs w:val="36"/>
+          <w:lang w:val="it-IT"/>
+        </w:rPr>
+      </w:pPr>
+      <w:r>
+        <w:rPr>
+          <w:rFonts w:ascii="Cordia New" w:hAnsi="Cordia New" w:cs="Cordia New"/>
+          <w:sz w:val="36"/>
+          <w:szCs w:val="36"/>
+          <w:lang w:val="it-IT"/>
+        </w:rPr>
+        <w:t xml:space="preserve">Come nel caso degli </w:t>
+      </w:r>
+      <w:r>
+        <w:rPr>
+          <w:rFonts w:ascii="Cordia New" w:hAnsi="Cordia New" w:cs="Cordia New"/>
+          <w:b/>
+          <w:sz w:val="36"/>
+          <w:szCs w:val="36"/>
+          <w:lang w:val="it-IT"/>
+        </w:rPr>
+        <w:t>utenti</w:t>
+      </w:r>
+      <w:r>
+        <w:rPr>
+          <w:rFonts w:ascii="Cordia New" w:hAnsi="Cordia New" w:cs="Cordia New"/>
+          <w:sz w:val="36"/>
+          <w:szCs w:val="36"/>
+          <w:lang w:val="it-IT"/>
+        </w:rPr>
+        <w:t xml:space="preserve">, un </w:t>
+      </w:r>
+      <w:r>
+        <w:rPr>
+          <w:rFonts w:ascii="Cordia New" w:hAnsi="Cordia New" w:cs="Cordia New"/>
+          <w:b/>
+          <w:sz w:val="36"/>
+          <w:szCs w:val="36"/>
+          <w:lang w:val="it-IT"/>
+        </w:rPr>
+        <w:t>gioco</w:t>
+      </w:r>
+      <w:r>
+        <w:rPr>
+          <w:rFonts w:ascii="Cordia New" w:hAnsi="Cordia New" w:cs="Cordia New"/>
+          <w:sz w:val="36"/>
+          <w:szCs w:val="36"/>
+          <w:lang w:val="it-IT"/>
+        </w:rPr>
+        <w:t xml:space="preserve"> è identificato tramite un id.</w:t>
+      </w:r>
+    </w:p>
+    <w:p>
+      <w:pPr>
+        <w:rPr>
+          <w:rFonts w:ascii="Cordia New" w:hAnsi="Cordia New" w:cs="Cordia New"/>
+          <w:sz w:val="36"/>
+          <w:szCs w:val="36"/>
+          <w:lang w:val="it-IT"/>
+        </w:rPr>
+      </w:pPr>
+      <w:r>
+        <w:rPr>
+          <w:rFonts w:ascii="Cordia New" w:hAnsi="Cordia New" w:cs="Cordia New"/>
+          <w:sz w:val="36"/>
+          <w:szCs w:val="36"/>
+          <w:lang w:val="it-IT"/>
+        </w:rPr>
+        <w:t xml:space="preserve">Ogni </w:t>
+      </w:r>
+      <w:r>
+        <w:rPr>
+          <w:rFonts w:ascii="Cordia New" w:hAnsi="Cordia New" w:cs="Cordia New"/>
+          <w:b/>
+          <w:sz w:val="36"/>
+          <w:szCs w:val="36"/>
+          <w:lang w:val="it-IT"/>
+        </w:rPr>
+        <w:t>utente</w:t>
+      </w:r>
+      <w:r>
+        <w:rPr>
+          <w:rFonts w:ascii="Cordia New" w:hAnsi="Cordia New" w:cs="Cordia New"/>
+          <w:sz w:val="36"/>
+          <w:szCs w:val="36"/>
+          <w:lang w:val="it-IT"/>
+        </w:rPr>
+        <w:t xml:space="preserve">, inoltre, </w:t>
+      </w:r>
+      <w:r>
+        <w:rPr>
+          <w:rFonts w:ascii="Cordia New" w:hAnsi="Cordia New" w:cs="Cordia New"/>
+          <w:sz w:val="36"/>
+          <w:szCs w:val="36"/>
+          <w:lang w:val="it-IT"/>
+        </w:rPr>
+        <w:t xml:space="preserve">ha assegnato un </w:t>
+      </w:r>
+      <w:r>
+        <w:rPr>
+          <w:rFonts w:ascii="Cordia New" w:hAnsi="Cordia New" w:cs="Cordia New"/>
+          <w:b/>
+          <w:sz w:val="36"/>
+          <w:szCs w:val="36"/>
+          <w:lang w:val="it-IT"/>
+        </w:rPr>
+        <w:t>livello</w:t>
+      </w:r>
+      <w:r>
+        <w:rPr>
+          <w:rFonts w:ascii="Cordia New" w:hAnsi="Cordia New" w:cs="Cordia New"/>
+          <w:sz w:val="36"/>
+          <w:szCs w:val="36"/>
+          <w:lang w:val="it-IT"/>
+        </w:rPr>
+        <w:t xml:space="preserve">, in base al punteggio accumulato. </w:t>
+      </w:r>
+      <w:r>
+        <w:rPr>
+          <w:rFonts w:ascii="Cordia New" w:hAnsi="Cordia New" w:cs="Cordia New"/>
+          <w:b/>
+          <w:sz w:val="36"/>
+          <w:szCs w:val="36"/>
+          <w:lang w:val="it-IT"/>
+        </w:rPr>
+        <w:t>Utente</w:t>
+      </w:r>
+      <w:r>
+        <w:rPr>
+          <w:rFonts w:ascii="Cordia New" w:hAnsi="Cordia New" w:cs="Cordia New"/>
+          <w:sz w:val="36"/>
+          <w:szCs w:val="36"/>
+          <w:lang w:val="it-IT"/>
+        </w:rPr>
+        <w:t xml:space="preserve"> e </w:t>
+      </w:r>
+      <w:r>
+        <w:rPr>
+          <w:rFonts w:ascii="Cordia New" w:hAnsi="Cordia New" w:cs="Cordia New"/>
+          <w:b/>
+          <w:sz w:val="36"/>
+          <w:szCs w:val="36"/>
+          <w:lang w:val="it-IT"/>
+        </w:rPr>
+        <w:t>livello</w:t>
+      </w:r>
+      <w:r>
+        <w:rPr>
+          <w:rFonts w:ascii="Cordia New" w:hAnsi="Cordia New" w:cs="Cordia New"/>
+          <w:sz w:val="36"/>
+          <w:szCs w:val="36"/>
+          <w:lang w:val="it-IT"/>
+        </w:rPr>
+        <w:t xml:space="preserve"> sono, quindi, relazionati tramite </w:t>
+      </w:r>
+      <w:r>
+        <w:rPr>
+          <w:rFonts w:ascii="Cordia New" w:hAnsi="Cordia New" w:cs="Cordia New"/>
+          <w:b/>
+          <w:sz w:val="36"/>
+          <w:szCs w:val="36"/>
+          <w:lang w:val="it-IT"/>
+        </w:rPr>
+        <w:t>userlevel</w:t>
+      </w:r>
+      <w:r>
+        <w:rPr>
+          <w:rFonts w:ascii="Cordia New" w:hAnsi="Cordia New" w:cs="Cordia New"/>
+          <w:sz w:val="36"/>
+          <w:szCs w:val="36"/>
+          <w:lang w:val="it-IT"/>
+        </w:rPr>
+        <w:t>, che contiene data e ora di quando un dato utente è avanzato o retrocesso di un livello.</w:t>
+      </w:r>
+    </w:p>
+    <w:p>
+      <w:pPr>
+        <w:rPr>
+          <w:rFonts w:ascii="Cordia New" w:hAnsi="Cordia New" w:cs="Cordia New"/>
+          <w:sz w:val="36"/>
+          <w:szCs w:val="36"/>
+          <w:lang w:val="it-IT"/>
+        </w:rPr>
+      </w:pPr>
+      <w:r>
+        <w:rPr>
+          <w:rFonts w:ascii="Cordia New" w:hAnsi="Cordia New" w:cs="Cordia New"/>
+          <w:sz w:val="36"/>
+          <w:szCs w:val="36"/>
+          <w:lang w:val="it-IT"/>
+        </w:rPr>
+        <w:t xml:space="preserve">Dell’entità </w:t>
+      </w:r>
+      <w:r>
+        <w:rPr>
+          <w:rFonts w:ascii="Cordia New" w:hAnsi="Cordia New" w:cs="Cordia New"/>
+          <w:b/>
+          <w:sz w:val="36"/>
+          <w:szCs w:val="36"/>
+          <w:lang w:val="it-IT"/>
+        </w:rPr>
+        <w:t>level</w:t>
+      </w:r>
+      <w:r>
+        <w:rPr>
+          <w:rFonts w:ascii="Cordia New" w:hAnsi="Cordia New" w:cs="Cordia New"/>
+          <w:sz w:val="36"/>
+          <w:szCs w:val="36"/>
+          <w:lang w:val="it-IT"/>
+        </w:rPr>
+        <w:t xml:space="preserve"> è necessario mantenere in memoria il nome del livello (che in questo caso è rappresentato da un numero), il relativo trofeo da assegnare, un’icona raffigurante il trofeo e il numero di punteggio necessario per poter raggiungere il relativo </w:t>
+      </w:r>
+      <w:r>
+        <w:rPr>
+          <w:rFonts w:ascii="Cordia New" w:hAnsi="Cordia New" w:cs="Cordia New"/>
+          <w:b/>
+          <w:sz w:val="36"/>
+          <w:szCs w:val="36"/>
+          <w:lang w:val="it-IT"/>
+        </w:rPr>
+        <w:t>livello</w:t>
+      </w:r>
+      <w:r>
+        <w:rPr>
+          <w:rFonts w:ascii="Cordia New" w:hAnsi="Cordia New" w:cs="Cordia New"/>
+          <w:sz w:val="36"/>
+          <w:szCs w:val="36"/>
+          <w:lang w:val="it-IT"/>
+        </w:rPr>
+        <w:t xml:space="preserve">. </w:t>
+      </w:r>
+    </w:p>
+    <w:p>
+      <w:pPr>
+        <w:rPr>
+          <w:rFonts w:ascii="Cordia New" w:hAnsi="Cordia New" w:cs="Cordia New"/>
+          <w:sz w:val="36"/>
+          <w:szCs w:val="36"/>
+          <w:lang w:val="it-IT"/>
+        </w:rPr>
+      </w:pPr>
+    </w:p>
+    <w:p>
+      <w:pPr>
+        <w:rPr>
+          <w:rFonts w:ascii="Cordia New" w:hAnsi="Cordia New" w:cs="Cordia New"/>
+          <w:sz w:val="36"/>
+          <w:szCs w:val="36"/>
+          <w:lang w:val="it-IT"/>
+        </w:rPr>
+      </w:pPr>
       <w:bookmarkStart w:id="0" w:name="_GoBack"/>
       <w:bookmarkEnd w:id="0"/>
-    </w:p>
-    <w:p>
-      <w:pPr>
-        <w:rPr>
-          <w:rFonts w:ascii="Cordia New" w:hAnsi="Cordia New" w:cs="Cordia New"/>
-          <w:sz w:val="36"/>
-          <w:szCs w:val="36"/>
-          <w:lang w:val="it-IT"/>
-        </w:rPr>
-      </w:pPr>
+      <w:r>
+        <w:rPr>
+          <w:rFonts w:ascii="Cordia New" w:hAnsi="Cordia New" w:cs="Cordia New"/>
+          <w:sz w:val="36"/>
+          <w:szCs w:val="36"/>
+          <w:lang w:val="it-IT"/>
+        </w:rPr>
+        <w:t xml:space="preserve">Si è poi pensato di strutturare la gestione delle diverse </w:t>
+      </w:r>
+      <w:r>
+        <w:rPr>
+          <w:rFonts w:ascii="Cordia New" w:hAnsi="Cordia New" w:cs="Cordia New"/>
+          <w:sz w:val="36"/>
+          <w:szCs w:val="36"/>
+          <w:lang w:val="it-IT"/>
+        </w:rPr>
+        <w:t>categorie</w:t>
+      </w:r>
+      <w:r>
+        <w:rPr>
+          <w:rFonts w:ascii="Cordia New" w:hAnsi="Cordia New" w:cs="Cordia New"/>
+          <w:sz w:val="36"/>
+          <w:szCs w:val="36"/>
+          <w:lang w:val="it-IT"/>
+        </w:rPr>
+        <w:t xml:space="preserve"> di </w:t>
+      </w:r>
+      <w:r>
+        <w:rPr>
+          <w:rFonts w:ascii="Cordia New" w:hAnsi="Cordia New" w:cs="Cordia New"/>
+          <w:b/>
+          <w:sz w:val="36"/>
+          <w:szCs w:val="36"/>
+          <w:lang w:val="it-IT"/>
+        </w:rPr>
+        <w:t>utente</w:t>
+      </w:r>
+      <w:r>
+        <w:rPr>
+          <w:rFonts w:ascii="Cordia New" w:hAnsi="Cordia New" w:cs="Cordia New"/>
+          <w:sz w:val="36"/>
+          <w:szCs w:val="36"/>
+          <w:lang w:val="it-IT"/>
+        </w:rPr>
+        <w:t xml:space="preserve"> con il design pattern </w:t>
+      </w:r>
+      <w:r>
+        <w:rPr>
+          <w:rFonts w:ascii="Cordia New" w:hAnsi="Cordia New" w:cs="Cordia New"/>
+          <w:b/>
+          <w:sz w:val="36"/>
+          <w:szCs w:val="36"/>
+          <w:lang w:val="it-IT"/>
+        </w:rPr>
+        <w:t>u</w:t>
+      </w:r>
+      <w:r>
+        <w:rPr>
+          <w:rFonts w:ascii="Cordia New" w:hAnsi="Cordia New" w:cs="Cordia New"/>
+          <w:b/>
+          <w:sz w:val="36"/>
+          <w:szCs w:val="36"/>
+          <w:lang w:val="it-IT"/>
+        </w:rPr>
+        <w:t>tenti</w:t>
+      </w:r>
+      <w:r>
+        <w:rPr>
+          <w:rFonts w:ascii="Cordia New" w:hAnsi="Cordia New" w:cs="Cordia New"/>
+          <w:b/>
+          <w:sz w:val="36"/>
+          <w:szCs w:val="36"/>
+          <w:lang w:val="it-IT"/>
+        </w:rPr>
+        <w:t>-gruppi-servizi</w:t>
+      </w:r>
+      <w:r>
+        <w:rPr>
+          <w:rFonts w:ascii="Cordia New" w:hAnsi="Cordia New" w:cs="Cordia New"/>
+          <w:sz w:val="36"/>
+          <w:szCs w:val="36"/>
+          <w:lang w:val="it-IT"/>
+        </w:rPr>
+        <w:t xml:space="preserve">, quindi ogni </w:t>
+      </w:r>
+      <w:r>
+        <w:rPr>
+          <w:rFonts w:ascii="Cordia New" w:hAnsi="Cordia New" w:cs="Cordia New"/>
+          <w:b/>
+          <w:sz w:val="36"/>
+          <w:szCs w:val="36"/>
+          <w:lang w:val="it-IT"/>
+        </w:rPr>
+        <w:t>utente</w:t>
+      </w:r>
+      <w:r>
+        <w:rPr>
+          <w:rFonts w:ascii="Cordia New" w:hAnsi="Cordia New" w:cs="Cordia New"/>
+          <w:sz w:val="36"/>
+          <w:szCs w:val="36"/>
+          <w:lang w:val="it-IT"/>
+        </w:rPr>
+        <w:t xml:space="preserve"> potrà appartenere o no ad un </w:t>
+      </w:r>
+      <w:r>
+        <w:rPr>
+          <w:rFonts w:ascii="Cordia New" w:hAnsi="Cordia New" w:cs="Cordia New"/>
+          <w:b/>
+          <w:sz w:val="36"/>
+          <w:szCs w:val="36"/>
+          <w:lang w:val="it-IT"/>
+        </w:rPr>
+        <w:t>gruppo</w:t>
+      </w:r>
+      <w:r>
+        <w:rPr>
+          <w:rFonts w:ascii="Cordia New" w:hAnsi="Cordia New" w:cs="Cordia New"/>
+          <w:sz w:val="36"/>
+          <w:szCs w:val="36"/>
+          <w:lang w:val="it-IT"/>
+        </w:rPr>
+        <w:t xml:space="preserve"> (nel nostro caso i gruppi saranno due, moderatore e amministratore</w:t>
+      </w:r>
+      <w:r>
+        <w:rPr>
+          <w:rFonts w:ascii="Cordia New" w:hAnsi="Cordia New" w:cs="Cordia New"/>
+          <w:sz w:val="36"/>
+          <w:szCs w:val="36"/>
+          <w:lang w:val="it-IT"/>
+        </w:rPr>
+        <w:t xml:space="preserve"> (ma possono comunque essere facilmente aggiunti altri gruppi)</w:t>
+      </w:r>
+      <w:r>
+        <w:rPr>
+          <w:rFonts w:ascii="Cordia New" w:hAnsi="Cordia New" w:cs="Cordia New"/>
+          <w:sz w:val="36"/>
+          <w:szCs w:val="36"/>
+          <w:lang w:val="it-IT"/>
+        </w:rPr>
+        <w:t>; non è necessario fare un gruppo a parte per gli utenti base in quanto sono la maggioranza e</w:t>
+      </w:r>
+      <w:r>
+        <w:rPr>
+          <w:rFonts w:ascii="Cordia New" w:hAnsi="Cordia New" w:cs="Cordia New"/>
+          <w:sz w:val="36"/>
+          <w:szCs w:val="36"/>
+          <w:lang w:val="it-IT"/>
+        </w:rPr>
+        <w:t xml:space="preserve"> non</w:t>
+      </w:r>
+      <w:r>
+        <w:rPr>
+          <w:rFonts w:ascii="Cordia New" w:hAnsi="Cordia New" w:cs="Cordia New"/>
+          <w:sz w:val="36"/>
+          <w:szCs w:val="36"/>
+          <w:lang w:val="it-IT"/>
+        </w:rPr>
+        <w:t xml:space="preserve"> potranno</w:t>
+      </w:r>
+      <w:r>
+        <w:rPr>
+          <w:rFonts w:ascii="Cordia New" w:hAnsi="Cordia New" w:cs="Cordia New"/>
+          <w:sz w:val="36"/>
+          <w:szCs w:val="36"/>
+          <w:lang w:val="it-IT"/>
+        </w:rPr>
+        <w:t xml:space="preserve"> comunque</w:t>
+      </w:r>
+      <w:r>
+        <w:rPr>
+          <w:rFonts w:ascii="Cordia New" w:hAnsi="Cordia New" w:cs="Cordia New"/>
+          <w:sz w:val="36"/>
+          <w:szCs w:val="36"/>
+          <w:lang w:val="it-IT"/>
+        </w:rPr>
+        <w:t xml:space="preserve"> accedere </w:t>
+      </w:r>
+      <w:r>
+        <w:rPr>
+          <w:rFonts w:ascii="Cordia New" w:hAnsi="Cordia New" w:cs="Cordia New"/>
+          <w:sz w:val="36"/>
+          <w:szCs w:val="36"/>
+          <w:lang w:val="it-IT"/>
+        </w:rPr>
+        <w:t>a nessuna funzionalità del backend</w:t>
+      </w:r>
+      <w:r>
+        <w:rPr>
+          <w:rFonts w:ascii="Cordia New" w:hAnsi="Cordia New" w:cs="Cordia New"/>
+          <w:sz w:val="36"/>
+          <w:szCs w:val="36"/>
+          <w:lang w:val="it-IT"/>
+        </w:rPr>
+        <w:t xml:space="preserve">. Ogni </w:t>
+      </w:r>
+      <w:r>
+        <w:rPr>
+          <w:rFonts w:ascii="Cordia New" w:hAnsi="Cordia New" w:cs="Cordia New"/>
+          <w:b/>
+          <w:sz w:val="36"/>
+          <w:szCs w:val="36"/>
+          <w:lang w:val="it-IT"/>
+        </w:rPr>
+        <w:t>gruppo</w:t>
+      </w:r>
+      <w:r>
+        <w:rPr>
+          <w:rFonts w:ascii="Cordia New" w:hAnsi="Cordia New" w:cs="Cordia New"/>
+          <w:sz w:val="36"/>
+          <w:szCs w:val="36"/>
+          <w:lang w:val="it-IT"/>
+        </w:rPr>
+        <w:t xml:space="preserve"> potrà accedere ad uno o più </w:t>
+      </w:r>
+      <w:r>
+        <w:rPr>
+          <w:rFonts w:ascii="Cordia New" w:hAnsi="Cordia New" w:cs="Cordia New"/>
+          <w:b/>
+          <w:sz w:val="36"/>
+          <w:szCs w:val="36"/>
+          <w:lang w:val="it-IT"/>
+        </w:rPr>
+        <w:t>servizi</w:t>
+      </w:r>
+      <w:r>
+        <w:rPr>
+          <w:rFonts w:ascii="Cordia New" w:hAnsi="Cordia New" w:cs="Cordia New"/>
+          <w:sz w:val="36"/>
+          <w:szCs w:val="36"/>
+          <w:lang w:val="it-IT"/>
+        </w:rPr>
+        <w:t>, che sono riservati a quella particolare tipologia di utente.</w:t>
+      </w:r>
+    </w:p>
+    <w:p>
+      <w:pPr>
+        <w:rPr>
+          <w:rFonts w:ascii="Cordia New" w:hAnsi="Cordia New" w:cs="Cordia New"/>
+          <w:sz w:val="36"/>
+          <w:szCs w:val="36"/>
+          <w:lang w:val="it-IT"/>
+        </w:rPr>
+      </w:pPr>
+    </w:p>
+    <w:p>
+      <w:pPr>
+        <w:rPr>
+          <w:rFonts w:ascii="Cordia New" w:hAnsi="Cordia New" w:cs="Cordia New"/>
+          <w:sz w:val="36"/>
+          <w:szCs w:val="36"/>
+          <w:lang w:val="it-IT"/>
+        </w:rPr>
+      </w:pPr>
+      <w:r>
+        <w:rPr>
+          <w:rFonts w:ascii="Cordia New" w:hAnsi="Cordia New" w:cs="Cordia New"/>
+          <w:sz w:val="36"/>
+          <w:szCs w:val="36"/>
+          <w:lang w:val="it-IT"/>
+        </w:rPr>
+        <w:t xml:space="preserve">Il </w:t>
+      </w:r>
+      <w:r>
+        <w:rPr>
+          <w:rFonts w:ascii="Cordia New" w:hAnsi="Cordia New" w:cs="Cordia New"/>
+          <w:b/>
+          <w:sz w:val="36"/>
+          <w:szCs w:val="36"/>
+          <w:lang w:val="it-IT"/>
+        </w:rPr>
+        <w:t>gruppo</w:t>
+      </w:r>
+      <w:r>
+        <w:rPr>
+          <w:rFonts w:ascii="Cordia New" w:hAnsi="Cordia New" w:cs="Cordia New"/>
+          <w:b/>
+          <w:sz w:val="36"/>
+          <w:szCs w:val="36"/>
+          <w:lang w:val="it-IT"/>
+        </w:rPr>
+        <w:t xml:space="preserve"> </w:t>
+      </w:r>
+      <w:r>
+        <w:rPr>
+          <w:rFonts w:ascii="Cordia New" w:hAnsi="Cordia New" w:cs="Cordia New"/>
+          <w:sz w:val="36"/>
+          <w:szCs w:val="36"/>
+          <w:lang w:val="it-IT"/>
+        </w:rPr>
+        <w:t>è memorizzato con un id che lo identifica, un nome e una descrizione che esplicita il ruolo degli utenti appartenenti a quel particolare gruppo.</w:t>
+      </w:r>
+    </w:p>
+    <w:p>
+      <w:pPr>
+        <w:rPr>
+          <w:rFonts w:ascii="Cordia New" w:hAnsi="Cordia New" w:cs="Cordia New"/>
+          <w:sz w:val="36"/>
+          <w:szCs w:val="36"/>
+          <w:lang w:val="it-IT"/>
+        </w:rPr>
+      </w:pPr>
+      <w:r>
+        <w:rPr>
+          <w:rFonts w:ascii="Cordia New" w:hAnsi="Cordia New" w:cs="Cordia New"/>
+          <w:sz w:val="36"/>
+          <w:szCs w:val="36"/>
+          <w:lang w:val="it-IT"/>
+        </w:rPr>
+        <w:t xml:space="preserve">Il </w:t>
+      </w:r>
+      <w:r>
+        <w:rPr>
+          <w:rFonts w:ascii="Cordia New" w:hAnsi="Cordia New" w:cs="Cordia New"/>
+          <w:b/>
+          <w:sz w:val="36"/>
+          <w:szCs w:val="36"/>
+          <w:lang w:val="it-IT"/>
+        </w:rPr>
+        <w:t xml:space="preserve">servizio </w:t>
+      </w:r>
+      <w:r>
+        <w:rPr>
+          <w:rFonts w:ascii="Cordia New" w:hAnsi="Cordia New" w:cs="Cordia New"/>
+          <w:sz w:val="36"/>
+          <w:szCs w:val="36"/>
+          <w:lang w:val="it-IT"/>
+        </w:rPr>
+        <w:t>è salvato anch’esso con un id, un nome e una descrizione che spiega cosa permette di fare quel particolare servizio.</w:t>
+      </w:r>
     </w:p>
     <w:sectPr>
-      <w:headerReference w:type="default" r:id="rId12"/>
-      <w:footerReference w:type="default" r:id="rId13"/>
+      <w:headerReference w:type="default" r:id="rId13"/>
+      <w:footerReference w:type="default" r:id="rId14"/>
       <w:type w:val="continuous"/>
       <w:pgSz w:w="11900" w:h="16840"/>
       <w:pgMar w:top="1417" w:right="1134" w:bottom="1134" w:left="1134" w:header="708" w:footer="708" w:gutter="0"/>
@@ -9722,9 +10769,9 @@
 <file path=word/numbering.xml><?xml version="1.0" encoding="utf-8"?>
 <w:numbering xmlns:wpc="http://schemas.microsoft.com/office/word/2010/wordprocessingCanvas" xmlns:mo="http://schemas.microsoft.com/office/mac/office/2008/main" xmlns:mc="http://schemas.openxmlformats.org/markup-compatibility/2006" xmlns:mv="urn:schemas-microsoft-com:mac:vml" xmlns:o="urn:schemas-microsoft-com:office:office" xmlns:r="http://schemas.openxmlformats.org/officeDocument/2006/relationships" xmlns:m="http://schemas.openxmlformats.org/officeDocument/2006/math" xmlns:v="urn:schemas-microsoft-com:vml" xmlns:wp14="http://schemas.microsoft.com/office/word/2010/wordprocessingDrawing" xmlns:wp="http://schemas.openxmlformats.org/drawingml/2006/wordprocessingDrawing" xmlns:w10="urn:schemas-microsoft-com:office:word" xmlns:w="http://schemas.openxmlformats.org/wordprocessingml/2006/main" xmlns:w14="http://schemas.microsoft.com/office/word/2010/wordml" xmlns:w15="http://schemas.microsoft.com/office/word/2012/wordml" xmlns:wpg="http://schemas.microsoft.com/office/word/2010/wordprocessingGroup" xmlns:wpi="http://schemas.microsoft.com/office/word/2010/wordprocessingInk" xmlns:wne="http://schemas.microsoft.com/office/word/2006/wordml" xmlns:wps="http://schemas.microsoft.com/office/word/2010/wordprocessingShape" mc:Ignorable="w14 w15 wp14">
   <w:abstractNum w:abstractNumId="0">
-    <w:nsid w:val="1A771087"/>
+    <w:nsid w:val="18AA553C"/>
     <w:multiLevelType w:val="hybridMultilevel"/>
-    <w:tmpl w:val="648608CA"/>
+    <w:tmpl w:val="31B092B4"/>
     <w:lvl w:ilvl="0" w:tplc="08090003">
       <w:start w:val="1"/>
       <w:numFmt w:val="bullet"/>
@@ -9835,9 +10882,9 @@
     </w:lvl>
   </w:abstractNum>
   <w:abstractNum w:abstractNumId="1">
-    <w:nsid w:val="234F39F1"/>
+    <w:nsid w:val="1A771087"/>
     <w:multiLevelType w:val="hybridMultilevel"/>
-    <w:tmpl w:val="F73C5D20"/>
+    <w:tmpl w:val="648608CA"/>
     <w:lvl w:ilvl="0" w:tplc="08090003">
       <w:start w:val="1"/>
       <w:numFmt w:val="bullet"/>
@@ -9948,9 +10995,9 @@
     </w:lvl>
   </w:abstractNum>
   <w:abstractNum w:abstractNumId="2">
-    <w:nsid w:val="51475D73"/>
+    <w:nsid w:val="234F39F1"/>
     <w:multiLevelType w:val="hybridMultilevel"/>
-    <w:tmpl w:val="526EB836"/>
+    <w:tmpl w:val="F73C5D20"/>
     <w:lvl w:ilvl="0" w:tplc="08090003">
       <w:start w:val="1"/>
       <w:numFmt w:val="bullet"/>
@@ -10061,9 +11108,95 @@
     </w:lvl>
   </w:abstractNum>
   <w:abstractNum w:abstractNumId="3">
-    <w:nsid w:val="61B76D3C"/>
+    <w:nsid w:val="32593271"/>
     <w:multiLevelType w:val="hybridMultilevel"/>
-    <w:tmpl w:val="C8F85BB2"/>
+    <w:tmpl w:val="B63A6976"/>
+    <w:lvl w:ilvl="0" w:tplc="0809000F">
+      <w:start w:val="1"/>
+      <w:numFmt w:val="decimal"/>
+      <w:lvlText w:val="%1."/>
+      <w:lvlJc w:val="left"/>
+      <w:pPr>
+        <w:ind w:left="720" w:hanging="360"/>
+      </w:pPr>
+    </w:lvl>
+    <w:lvl w:ilvl="1" w:tplc="08090019" w:tentative="1">
+      <w:start w:val="1"/>
+      <w:numFmt w:val="lowerLetter"/>
+      <w:lvlText w:val="%2."/>
+      <w:lvlJc w:val="left"/>
+      <w:pPr>
+        <w:ind w:left="1440" w:hanging="360"/>
+      </w:pPr>
+    </w:lvl>
+    <w:lvl w:ilvl="2" w:tplc="0809001B" w:tentative="1">
+      <w:start w:val="1"/>
+      <w:numFmt w:val="lowerRoman"/>
+      <w:lvlText w:val="%3."/>
+      <w:lvlJc w:val="right"/>
+      <w:pPr>
+        <w:ind w:left="2160" w:hanging="180"/>
+      </w:pPr>
+    </w:lvl>
+    <w:lvl w:ilvl="3" w:tplc="0809000F" w:tentative="1">
+      <w:start w:val="1"/>
+      <w:numFmt w:val="decimal"/>
+      <w:lvlText w:val="%4."/>
+      <w:lvlJc w:val="left"/>
+      <w:pPr>
+        <w:ind w:left="2880" w:hanging="360"/>
+      </w:pPr>
+    </w:lvl>
+    <w:lvl w:ilvl="4" w:tplc="08090019" w:tentative="1">
+      <w:start w:val="1"/>
+      <w:numFmt w:val="lowerLetter"/>
+      <w:lvlText w:val="%5."/>
+      <w:lvlJc w:val="left"/>
+      <w:pPr>
+        <w:ind w:left="3600" w:hanging="360"/>
+      </w:pPr>
+    </w:lvl>
+    <w:lvl w:ilvl="5" w:tplc="0809001B" w:tentative="1">
+      <w:start w:val="1"/>
+      <w:numFmt w:val="lowerRoman"/>
+      <w:lvlText w:val="%6."/>
+      <w:lvlJc w:val="right"/>
+      <w:pPr>
+        <w:ind w:left="4320" w:hanging="180"/>
+      </w:pPr>
+    </w:lvl>
+    <w:lvl w:ilvl="6" w:tplc="0809000F" w:tentative="1">
+      <w:start w:val="1"/>
+      <w:numFmt w:val="decimal"/>
+      <w:lvlText w:val="%7."/>
+      <w:lvlJc w:val="left"/>
+      <w:pPr>
+        <w:ind w:left="5040" w:hanging="360"/>
+      </w:pPr>
+    </w:lvl>
+    <w:lvl w:ilvl="7" w:tplc="08090019" w:tentative="1">
+      <w:start w:val="1"/>
+      <w:numFmt w:val="lowerLetter"/>
+      <w:lvlText w:val="%8."/>
+      <w:lvlJc w:val="left"/>
+      <w:pPr>
+        <w:ind w:left="5760" w:hanging="360"/>
+      </w:pPr>
+    </w:lvl>
+    <w:lvl w:ilvl="8" w:tplc="0809001B" w:tentative="1">
+      <w:start w:val="1"/>
+      <w:numFmt w:val="lowerRoman"/>
+      <w:lvlText w:val="%9."/>
+      <w:lvlJc w:val="right"/>
+      <w:pPr>
+        <w:ind w:left="6480" w:hanging="180"/>
+      </w:pPr>
+    </w:lvl>
+  </w:abstractNum>
+  <w:abstractNum w:abstractNumId="4">
+    <w:nsid w:val="51475D73"/>
+    <w:multiLevelType w:val="hybridMultilevel"/>
+    <w:tmpl w:val="526EB836"/>
     <w:lvl w:ilvl="0" w:tplc="08090003">
       <w:start w:val="1"/>
       <w:numFmt w:val="bullet"/>
@@ -10173,17 +11306,17 @@
       </w:rPr>
     </w:lvl>
   </w:abstractNum>
-  <w:abstractNum w:abstractNumId="4">
-    <w:nsid w:val="667907BE"/>
+  <w:abstractNum w:abstractNumId="5">
+    <w:nsid w:val="61B76D3C"/>
     <w:multiLevelType w:val="hybridMultilevel"/>
-    <w:tmpl w:val="53AA2B86"/>
+    <w:tmpl w:val="C8F85BB2"/>
     <w:lvl w:ilvl="0" w:tplc="08090003">
       <w:start w:val="1"/>
       <w:numFmt w:val="bullet"/>
       <w:lvlText w:val="o"/>
       <w:lvlJc w:val="left"/>
       <w:pPr>
-        <w:ind w:left="1440" w:hanging="360"/>
+        <w:ind w:left="720" w:hanging="360"/>
       </w:pPr>
       <w:rPr>
         <w:rFonts w:ascii="Courier New" w:hAnsi="Courier New" w:cs="Courier New" w:hint="default"/>
@@ -10195,7 +11328,7 @@
       <w:lvlText w:val="o"/>
       <w:lvlJc w:val="left"/>
       <w:pPr>
-        <w:ind w:left="2160" w:hanging="360"/>
+        <w:ind w:left="1440" w:hanging="360"/>
       </w:pPr>
       <w:rPr>
         <w:rFonts w:ascii="Courier New" w:hAnsi="Courier New" w:cs="Courier New" w:hint="default"/>
@@ -10207,7 +11340,7 @@
       <w:lvlText w:val=""/>
       <w:lvlJc w:val="left"/>
       <w:pPr>
-        <w:ind w:left="2880" w:hanging="360"/>
+        <w:ind w:left="2160" w:hanging="360"/>
       </w:pPr>
       <w:rPr>
         <w:rFonts w:ascii="Wingdings" w:hAnsi="Wingdings" w:hint="default"/>
@@ -10219,7 +11352,7 @@
       <w:lvlText w:val=""/>
       <w:lvlJc w:val="left"/>
       <w:pPr>
-        <w:ind w:left="3600" w:hanging="360"/>
+        <w:ind w:left="2880" w:hanging="360"/>
       </w:pPr>
       <w:rPr>
         <w:rFonts w:ascii="Symbol" w:hAnsi="Symbol" w:hint="default"/>
@@ -10231,7 +11364,7 @@
       <w:lvlText w:val="o"/>
       <w:lvlJc w:val="left"/>
       <w:pPr>
-        <w:ind w:left="4320" w:hanging="360"/>
+        <w:ind w:left="3600" w:hanging="360"/>
       </w:pPr>
       <w:rPr>
         <w:rFonts w:ascii="Courier New" w:hAnsi="Courier New" w:cs="Courier New" w:hint="default"/>
@@ -10243,7 +11376,7 @@
       <w:lvlText w:val=""/>
       <w:lvlJc w:val="left"/>
       <w:pPr>
-        <w:ind w:left="5040" w:hanging="360"/>
+        <w:ind w:left="4320" w:hanging="360"/>
       </w:pPr>
       <w:rPr>
         <w:rFonts w:ascii="Wingdings" w:hAnsi="Wingdings" w:hint="default"/>
@@ -10255,7 +11388,7 @@
       <w:lvlText w:val=""/>
       <w:lvlJc w:val="left"/>
       <w:pPr>
-        <w:ind w:left="5760" w:hanging="360"/>
+        <w:ind w:left="5040" w:hanging="360"/>
       </w:pPr>
       <w:rPr>
         <w:rFonts w:ascii="Symbol" w:hAnsi="Symbol" w:hint="default"/>
@@ -10267,7 +11400,7 @@
       <w:lvlText w:val="o"/>
       <w:lvlJc w:val="left"/>
       <w:pPr>
-        <w:ind w:left="6480" w:hanging="360"/>
+        <w:ind w:left="5760" w:hanging="360"/>
       </w:pPr>
       <w:rPr>
         <w:rFonts w:ascii="Courier New" w:hAnsi="Courier New" w:cs="Courier New" w:hint="default"/>
@@ -10279,24 +11412,24 @@
       <w:lvlText w:val=""/>
       <w:lvlJc w:val="left"/>
       <w:pPr>
-        <w:ind w:left="7200" w:hanging="360"/>
+        <w:ind w:left="6480" w:hanging="360"/>
       </w:pPr>
       <w:rPr>
         <w:rFonts w:ascii="Wingdings" w:hAnsi="Wingdings" w:hint="default"/>
       </w:rPr>
     </w:lvl>
   </w:abstractNum>
-  <w:abstractNum w:abstractNumId="5">
-    <w:nsid w:val="6E9C1F61"/>
+  <w:abstractNum w:abstractNumId="6">
+    <w:nsid w:val="667907BE"/>
     <w:multiLevelType w:val="hybridMultilevel"/>
-    <w:tmpl w:val="F96EB44E"/>
+    <w:tmpl w:val="53AA2B86"/>
     <w:lvl w:ilvl="0" w:tplc="08090003">
       <w:start w:val="1"/>
       <w:numFmt w:val="bullet"/>
       <w:lvlText w:val="o"/>
       <w:lvlJc w:val="left"/>
       <w:pPr>
-        <w:ind w:left="2160" w:hanging="360"/>
+        <w:ind w:left="1440" w:hanging="360"/>
       </w:pPr>
       <w:rPr>
         <w:rFonts w:ascii="Courier New" w:hAnsi="Courier New" w:cs="Courier New" w:hint="default"/>
@@ -10308,7 +11441,7 @@
       <w:lvlText w:val="o"/>
       <w:lvlJc w:val="left"/>
       <w:pPr>
-        <w:ind w:left="2880" w:hanging="360"/>
+        <w:ind w:left="2160" w:hanging="360"/>
       </w:pPr>
       <w:rPr>
         <w:rFonts w:ascii="Courier New" w:hAnsi="Courier New" w:cs="Courier New" w:hint="default"/>
@@ -10320,7 +11453,7 @@
       <w:lvlText w:val=""/>
       <w:lvlJc w:val="left"/>
       <w:pPr>
-        <w:ind w:left="3600" w:hanging="360"/>
+        <w:ind w:left="2880" w:hanging="360"/>
       </w:pPr>
       <w:rPr>
         <w:rFonts w:ascii="Wingdings" w:hAnsi="Wingdings" w:hint="default"/>
@@ -10332,7 +11465,7 @@
       <w:lvlText w:val=""/>
       <w:lvlJc w:val="left"/>
       <w:pPr>
-        <w:ind w:left="4320" w:hanging="360"/>
+        <w:ind w:left="3600" w:hanging="360"/>
       </w:pPr>
       <w:rPr>
         <w:rFonts w:ascii="Symbol" w:hAnsi="Symbol" w:hint="default"/>
@@ -10344,7 +11477,7 @@
       <w:lvlText w:val="o"/>
       <w:lvlJc w:val="left"/>
       <w:pPr>
-        <w:ind w:left="5040" w:hanging="360"/>
+        <w:ind w:left="4320" w:hanging="360"/>
       </w:pPr>
       <w:rPr>
         <w:rFonts w:ascii="Courier New" w:hAnsi="Courier New" w:cs="Courier New" w:hint="default"/>
@@ -10356,7 +11489,7 @@
       <w:lvlText w:val=""/>
       <w:lvlJc w:val="left"/>
       <w:pPr>
-        <w:ind w:left="5760" w:hanging="360"/>
+        <w:ind w:left="5040" w:hanging="360"/>
       </w:pPr>
       <w:rPr>
         <w:rFonts w:ascii="Wingdings" w:hAnsi="Wingdings" w:hint="default"/>
@@ -10368,7 +11501,7 @@
       <w:lvlText w:val=""/>
       <w:lvlJc w:val="left"/>
       <w:pPr>
-        <w:ind w:left="6480" w:hanging="360"/>
+        <w:ind w:left="5760" w:hanging="360"/>
       </w:pPr>
       <w:rPr>
         <w:rFonts w:ascii="Symbol" w:hAnsi="Symbol" w:hint="default"/>
@@ -10380,7 +11513,7 @@
       <w:lvlText w:val="o"/>
       <w:lvlJc w:val="left"/>
       <w:pPr>
-        <w:ind w:left="7200" w:hanging="360"/>
+        <w:ind w:left="6480" w:hanging="360"/>
       </w:pPr>
       <w:rPr>
         <w:rFonts w:ascii="Courier New" w:hAnsi="Courier New" w:cs="Courier New" w:hint="default"/>
@@ -10392,14 +11525,127 @@
       <w:lvlText w:val=""/>
       <w:lvlJc w:val="left"/>
       <w:pPr>
-        <w:ind w:left="7920" w:hanging="360"/>
+        <w:ind w:left="7200" w:hanging="360"/>
       </w:pPr>
       <w:rPr>
         <w:rFonts w:ascii="Wingdings" w:hAnsi="Wingdings" w:hint="default"/>
       </w:rPr>
     </w:lvl>
   </w:abstractNum>
-  <w:abstractNum w:abstractNumId="6">
+  <w:abstractNum w:abstractNumId="7">
+    <w:nsid w:val="6E9C1F61"/>
+    <w:multiLevelType w:val="hybridMultilevel"/>
+    <w:tmpl w:val="F96EB44E"/>
+    <w:lvl w:ilvl="0" w:tplc="08090003">
+      <w:start w:val="1"/>
+      <w:numFmt w:val="bullet"/>
+      <w:lvlText w:val="o"/>
+      <w:lvlJc w:val="left"/>
+      <w:pPr>
+        <w:ind w:left="2160" w:hanging="360"/>
+      </w:pPr>
+      <w:rPr>
+        <w:rFonts w:ascii="Courier New" w:hAnsi="Courier New" w:cs="Courier New" w:hint="default"/>
+      </w:rPr>
+    </w:lvl>
+    <w:lvl w:ilvl="1" w:tplc="08090003" w:tentative="1">
+      <w:start w:val="1"/>
+      <w:numFmt w:val="bullet"/>
+      <w:lvlText w:val="o"/>
+      <w:lvlJc w:val="left"/>
+      <w:pPr>
+        <w:ind w:left="2880" w:hanging="360"/>
+      </w:pPr>
+      <w:rPr>
+        <w:rFonts w:ascii="Courier New" w:hAnsi="Courier New" w:cs="Courier New" w:hint="default"/>
+      </w:rPr>
+    </w:lvl>
+    <w:lvl w:ilvl="2" w:tplc="08090005" w:tentative="1">
+      <w:start w:val="1"/>
+      <w:numFmt w:val="bullet"/>
+      <w:lvlText w:val=""/>
+      <w:lvlJc w:val="left"/>
+      <w:pPr>
+        <w:ind w:left="3600" w:hanging="360"/>
+      </w:pPr>
+      <w:rPr>
+        <w:rFonts w:ascii="Wingdings" w:hAnsi="Wingdings" w:hint="default"/>
+      </w:rPr>
+    </w:lvl>
+    <w:lvl w:ilvl="3" w:tplc="08090001" w:tentative="1">
+      <w:start w:val="1"/>
+      <w:numFmt w:val="bullet"/>
+      <w:lvlText w:val=""/>
+      <w:lvlJc w:val="left"/>
+      <w:pPr>
+        <w:ind w:left="4320" w:hanging="360"/>
+      </w:pPr>
+      <w:rPr>
+        <w:rFonts w:ascii="Symbol" w:hAnsi="Symbol" w:hint="default"/>
+      </w:rPr>
+    </w:lvl>
+    <w:lvl w:ilvl="4" w:tplc="08090003" w:tentative="1">
+      <w:start w:val="1"/>
+      <w:numFmt w:val="bullet"/>
+      <w:lvlText w:val="o"/>
+      <w:lvlJc w:val="left"/>
+      <w:pPr>
+        <w:ind w:left="5040" w:hanging="360"/>
+      </w:pPr>
+      <w:rPr>
+        <w:rFonts w:ascii="Courier New" w:hAnsi="Courier New" w:cs="Courier New" w:hint="default"/>
+      </w:rPr>
+    </w:lvl>
+    <w:lvl w:ilvl="5" w:tplc="08090005" w:tentative="1">
+      <w:start w:val="1"/>
+      <w:numFmt w:val="bullet"/>
+      <w:lvlText w:val=""/>
+      <w:lvlJc w:val="left"/>
+      <w:pPr>
+        <w:ind w:left="5760" w:hanging="360"/>
+      </w:pPr>
+      <w:rPr>
+        <w:rFonts w:ascii="Wingdings" w:hAnsi="Wingdings" w:hint="default"/>
+      </w:rPr>
+    </w:lvl>
+    <w:lvl w:ilvl="6" w:tplc="08090001" w:tentative="1">
+      <w:start w:val="1"/>
+      <w:numFmt w:val="bullet"/>
+      <w:lvlText w:val=""/>
+      <w:lvlJc w:val="left"/>
+      <w:pPr>
+        <w:ind w:left="6480" w:hanging="360"/>
+      </w:pPr>
+      <w:rPr>
+        <w:rFonts w:ascii="Symbol" w:hAnsi="Symbol" w:hint="default"/>
+      </w:rPr>
+    </w:lvl>
+    <w:lvl w:ilvl="7" w:tplc="08090003" w:tentative="1">
+      <w:start w:val="1"/>
+      <w:numFmt w:val="bullet"/>
+      <w:lvlText w:val="o"/>
+      <w:lvlJc w:val="left"/>
+      <w:pPr>
+        <w:ind w:left="7200" w:hanging="360"/>
+      </w:pPr>
+      <w:rPr>
+        <w:rFonts w:ascii="Courier New" w:hAnsi="Courier New" w:cs="Courier New" w:hint="default"/>
+      </w:rPr>
+    </w:lvl>
+    <w:lvl w:ilvl="8" w:tplc="08090005" w:tentative="1">
+      <w:start w:val="1"/>
+      <w:numFmt w:val="bullet"/>
+      <w:lvlText w:val=""/>
+      <w:lvlJc w:val="left"/>
+      <w:pPr>
+        <w:ind w:left="7920" w:hanging="360"/>
+      </w:pPr>
+      <w:rPr>
+        <w:rFonts w:ascii="Wingdings" w:hAnsi="Wingdings" w:hint="default"/>
+      </w:rPr>
+    </w:lvl>
+  </w:abstractNum>
+  <w:abstractNum w:abstractNumId="8">
     <w:nsid w:val="79910E47"/>
     <w:multiLevelType w:val="hybridMultilevel"/>
     <w:tmpl w:val="EC8411AE"/>
@@ -10514,25 +11760,31 @@
     </w:lvl>
   </w:abstractNum>
   <w:num w:numId="1">
+    <w:abstractNumId w:val="6"/>
+  </w:num>
+  <w:num w:numId="2">
+    <w:abstractNumId w:val="7"/>
+  </w:num>
+  <w:num w:numId="3">
+    <w:abstractNumId w:val="5"/>
+  </w:num>
+  <w:num w:numId="4">
     <w:abstractNumId w:val="4"/>
   </w:num>
-  <w:num w:numId="2">
-    <w:abstractNumId w:val="5"/>
+  <w:num w:numId="5">
+    <w:abstractNumId w:val="1"/>
   </w:num>
-  <w:num w:numId="3">
+  <w:num w:numId="6">
+    <w:abstractNumId w:val="8"/>
+  </w:num>
+  <w:num w:numId="7">
+    <w:abstractNumId w:val="2"/>
+  </w:num>
+  <w:num w:numId="8">
     <w:abstractNumId w:val="3"/>
   </w:num>
-  <w:num w:numId="4">
-    <w:abstractNumId w:val="2"/>
-  </w:num>
-  <w:num w:numId="5">
+  <w:num w:numId="9">
     <w:abstractNumId w:val="0"/>
-  </w:num>
-  <w:num w:numId="6">
-    <w:abstractNumId w:val="6"/>
-  </w:num>
-  <w:num w:numId="7">
-    <w:abstractNumId w:val="1"/>
   </w:num>
 </w:numbering>
 </file>
@@ -11681,7 +12933,7 @@
 </file>
 
 <file path=customXml/itemProps1.xml><?xml version="1.0" encoding="utf-8"?>
-<ds:datastoreItem xmlns:ds="http://schemas.openxmlformats.org/officeDocument/2006/customXml" ds:itemID="{366A2BF7-8BF1-1847-A664-F2DBBC6FFA43}">
+<ds:datastoreItem xmlns:ds="http://schemas.openxmlformats.org/officeDocument/2006/customXml" ds:itemID="{ADFC2C8F-0183-224D-9B59-7C6260E21040}">
   <ds:schemaRefs>
     <ds:schemaRef ds:uri="http://schemas.openxmlformats.org/officeDocument/2006/bibliography"/>
   </ds:schemaRefs>

</xml_diff>

<commit_message>
Added pdf of designDoc
</commit_message>
<xml_diff>
--- a/doc/designDoc.docx
+++ b/doc/designDoc.docx
@@ -470,11 +470,28 @@
     <w:p>
       <w:pPr>
         <w:rPr>
-          <w:rFonts w:ascii="Cordia New" w:hAnsi="Cordia New" w:cs="Cordia New"/>
-          <w:color w:val="4472C4" w:themeColor="accent1"/>
-          <w:lang w:val="it-IT"/>
-        </w:rPr>
-      </w:pPr>
+          <w:rFonts w:ascii="Lato Light" w:hAnsi="Lato Light" w:cs="Lato Light"/>
+          <w:color w:val="4472C4" w:themeColor="accent1"/>
+          <w:lang w:val="it-IT"/>
+        </w:rPr>
+      </w:pPr>
+      <w:r>
+        <w:rPr>
+          <w:rFonts w:ascii="Lato Light" w:hAnsi="Lato Light" w:cs="Lato Light"/>
+          <w:color w:val="4472C4" w:themeColor="accent1"/>
+          <w:lang w:val="it-IT"/>
+        </w:rPr>
+        <w:t xml:space="preserve">link al repository: </w:t>
+      </w:r>
+      <w:r>
+        <w:rPr>
+          <w:rFonts w:ascii="Lato Light" w:hAnsi="Lato Light" w:cs="Lato Light"/>
+          <w:b/>
+          <w:color w:val="4472C4" w:themeColor="accent1"/>
+          <w:lang w:val="it-IT"/>
+        </w:rPr>
+        <w:t>https://github.com/davideyoga/OOSD-Project</w:t>
+      </w:r>
     </w:p>
     <w:p>
       <w:pPr>
@@ -10155,21 +10172,18 @@
     </w:p>
     <w:p>
       <w:pPr>
-        <w:spacing w:line="276" w:lineRule="auto"/>
-        <w:rPr>
-          <w:rFonts w:ascii="Lato Light" w:hAnsi="Lato Light" w:cs="Lato Light"/>
-          <w:lang w:val="it-IT"/>
-        </w:rPr>
-      </w:pPr>
-    </w:p>
-    <w:p>
-      <w:pPr>
-        <w:spacing w:line="360" w:lineRule="auto"/>
-        <w:rPr>
-          <w:rFonts w:ascii="Lato Light" w:hAnsi="Lato Light" w:cs="Lato Light"/>
-          <w:lang w:val="it-IT"/>
-        </w:rPr>
-      </w:pPr>
+        <w:rPr>
+          <w:rFonts w:ascii="Lato Light" w:hAnsi="Lato Light" w:cs="Lato Light"/>
+          <w:lang w:val="it-IT"/>
+        </w:rPr>
+      </w:pPr>
+      <w:r>
+        <w:rPr>
+          <w:rFonts w:ascii="Lato Light" w:hAnsi="Lato Light" w:cs="Lato Light"/>
+          <w:lang w:val="it-IT"/>
+        </w:rPr>
+        <w:br w:type="page"/>
+      </w:r>
     </w:p>
     <w:p>
       <w:pPr>
@@ -10182,6 +10196,8 @@
           <w:lang w:val="it-IT"/>
         </w:rPr>
       </w:pPr>
+      <w:bookmarkStart w:id="0" w:name="_GoBack"/>
+      <w:bookmarkEnd w:id="0"/>
       <w:r>
         <w:rPr>
           <w:rFonts w:ascii="Lato Light" w:hAnsi="Lato Light" w:cs="Cordia New"/>
@@ -10299,8 +10315,6 @@
           <w:lang w:val="it-IT"/>
         </w:rPr>
       </w:pPr>
-      <w:bookmarkStart w:id="0" w:name="_GoBack"/>
-      <w:bookmarkEnd w:id="0"/>
       <w:r>
         <w:rPr>
           <w:rFonts w:ascii="Lato Light" w:hAnsi="Lato Light" w:cs="Cordia New"/>
@@ -13473,7 +13487,7 @@
 </file>
 
 <file path=customXml/itemProps1.xml><?xml version="1.0" encoding="utf-8"?>
-<ds:datastoreItem xmlns:ds="http://schemas.openxmlformats.org/officeDocument/2006/customXml" ds:itemID="{1293B21D-EC7B-4793-8381-0BEEBB418C86}">
+<ds:datastoreItem xmlns:ds="http://schemas.openxmlformats.org/officeDocument/2006/customXml" ds:itemID="{ECB6EE64-C1CD-4D6D-AE1A-5530BA65C597}">
   <ds:schemaRefs>
     <ds:schemaRef ds:uri="http://schemas.openxmlformats.org/officeDocument/2006/bibliography"/>
   </ds:schemaRefs>

</xml_diff>